<commit_message>
atualizar word 1 Parte
atualizar word 1 Parte
</commit_message>
<xml_diff>
--- a/Relatorio TP01 - Linguagens Regulares 16368_26339_26342.docx
+++ b/Relatorio TP01 - Linguagens Regulares 16368_26339_26342.docx
@@ -78,10 +78,7 @@
         <w:jc w:val="right"/>
       </w:pPr>
       <w:r>
-        <w:t xml:space="preserve">TP01 - </w:t>
-      </w:r>
-      <w:r>
-        <w:t>Linguagens Regulares</w:t>
+        <w:t>TP01 - Linguagens Regulares</w:t>
       </w:r>
     </w:p>
     <w:p>
@@ -616,7 +613,7 @@
         </w:rPr>
         <w:fldChar w:fldCharType="separate"/>
       </w:r>
-      <w:hyperlink w:anchor="_Toc162533340" w:history="1">
+      <w:hyperlink w:anchor="_Toc163410349" w:history="1">
         <w:r>
           <w:rPr>
             <w:rStyle w:val="Hiperligao"/>
@@ -642,7 +639,7 @@
             <w:noProof/>
             <w:webHidden/>
           </w:rPr>
-          <w:instrText xml:space="preserve"> PAGEREF _Toc162533340 \h </w:instrText>
+          <w:instrText xml:space="preserve"> PAGEREF _Toc163410349 \h </w:instrText>
         </w:r>
         <w:r>
           <w:rPr>
@@ -686,7 +683,7 @@
           <w14:ligatures w14:val="standardContextual"/>
         </w:rPr>
       </w:pPr>
-      <w:hyperlink w:anchor="_Toc162533341" w:history="1">
+      <w:hyperlink w:anchor="_Toc163410350" w:history="1">
         <w:r>
           <w:rPr>
             <w:rStyle w:val="Hiperligao"/>
@@ -712,7 +709,7 @@
             <w:noProof/>
             <w:webHidden/>
           </w:rPr>
-          <w:instrText xml:space="preserve"> PAGEREF _Toc162533341 \h </w:instrText>
+          <w:instrText xml:space="preserve"> PAGEREF _Toc163410350 \h </w:instrText>
         </w:r>
         <w:r>
           <w:rPr>
@@ -756,7 +753,7 @@
           <w14:ligatures w14:val="standardContextual"/>
         </w:rPr>
       </w:pPr>
-      <w:hyperlink w:anchor="_Toc162533342" w:history="1">
+      <w:hyperlink w:anchor="_Toc163410351" w:history="1">
         <w:r>
           <w:rPr>
             <w:rStyle w:val="Hiperligao"/>
@@ -782,7 +779,7 @@
             <w:noProof/>
             <w:webHidden/>
           </w:rPr>
-          <w:instrText xml:space="preserve"> PAGEREF _Toc162533342 \h </w:instrText>
+          <w:instrText xml:space="preserve"> PAGEREF _Toc163410351 \h </w:instrText>
         </w:r>
         <w:r>
           <w:rPr>
@@ -826,7 +823,7 @@
           <w14:ligatures w14:val="standardContextual"/>
         </w:rPr>
       </w:pPr>
-      <w:hyperlink w:anchor="_Toc162533343" w:history="1">
+      <w:hyperlink w:anchor="_Toc163410352" w:history="1">
         <w:r>
           <w:rPr>
             <w:rStyle w:val="Hiperligao"/>
@@ -852,7 +849,7 @@
             <w:noProof/>
             <w:webHidden/>
           </w:rPr>
-          <w:instrText xml:space="preserve"> PAGEREF _Toc162533343 \h </w:instrText>
+          <w:instrText xml:space="preserve"> PAGEREF _Toc163410352 \h </w:instrText>
         </w:r>
         <w:r>
           <w:rPr>
@@ -896,12 +893,12 @@
           <w14:ligatures w14:val="standardContextual"/>
         </w:rPr>
       </w:pPr>
-      <w:hyperlink w:anchor="_Toc162533344" w:history="1">
+      <w:hyperlink w:anchor="_Toc163410353" w:history="1">
         <w:r>
           <w:rPr>
             <w:rStyle w:val="Hiperligao"/>
           </w:rPr>
-          <w:t>Gerar Representação Gráfica do Grafo</w:t>
+          <w:t>Validações do Autómato</w:t>
         </w:r>
         <w:r>
           <w:rPr>
@@ -922,7 +919,7 @@
             <w:noProof/>
             <w:webHidden/>
           </w:rPr>
-          <w:instrText xml:space="preserve"> PAGEREF _Toc162533344 \h </w:instrText>
+          <w:instrText xml:space="preserve"> PAGEREF _Toc163410353 \h </w:instrText>
         </w:r>
         <w:r>
           <w:rPr>
@@ -966,12 +963,12 @@
           <w14:ligatures w14:val="standardContextual"/>
         </w:rPr>
       </w:pPr>
-      <w:hyperlink w:anchor="_Toc162533345" w:history="1">
+      <w:hyperlink w:anchor="_Toc163410354" w:history="1">
         <w:r>
           <w:rPr>
             <w:rStyle w:val="Hiperligao"/>
           </w:rPr>
-          <w:t>Reconhecimento de Palavras</w:t>
+          <w:t>Gerar Representação Gráfica do Grafo</w:t>
         </w:r>
         <w:r>
           <w:rPr>
@@ -992,7 +989,7 @@
             <w:noProof/>
             <w:webHidden/>
           </w:rPr>
-          <w:instrText xml:space="preserve"> PAGEREF _Toc162533345 \h </w:instrText>
+          <w:instrText xml:space="preserve"> PAGEREF _Toc163410354 \h </w:instrText>
         </w:r>
         <w:r>
           <w:rPr>
@@ -1012,7 +1009,7 @@
             <w:noProof/>
             <w:webHidden/>
           </w:rPr>
-          <w:t>5</w:t>
+          <w:t>6</w:t>
         </w:r>
         <w:r>
           <w:rPr>
@@ -1036,12 +1033,12 @@
           <w14:ligatures w14:val="standardContextual"/>
         </w:rPr>
       </w:pPr>
-      <w:hyperlink w:anchor="_Toc162533346" w:history="1">
+      <w:hyperlink w:anchor="_Toc163410355" w:history="1">
         <w:r>
           <w:rPr>
             <w:rStyle w:val="Hiperligao"/>
           </w:rPr>
-          <w:t>Utilização do Código</w:t>
+          <w:t>Reconhecimento de Palavras</w:t>
         </w:r>
         <w:r>
           <w:rPr>
@@ -1062,7 +1059,7 @@
             <w:noProof/>
             <w:webHidden/>
           </w:rPr>
-          <w:instrText xml:space="preserve"> PAGEREF _Toc162533346 \h </w:instrText>
+          <w:instrText xml:space="preserve"> PAGEREF _Toc163410355 \h </w:instrText>
         </w:r>
         <w:r>
           <w:rPr>
@@ -1082,7 +1079,7 @@
             <w:noProof/>
             <w:webHidden/>
           </w:rPr>
-          <w:t>6</w:t>
+          <w:t>7</w:t>
         </w:r>
         <w:r>
           <w:rPr>
@@ -1106,11 +1103,81 @@
           <w14:ligatures w14:val="standardContextual"/>
         </w:rPr>
       </w:pPr>
-      <w:hyperlink w:anchor="_Toc162533347" w:history="1">
+      <w:hyperlink w:anchor="_Toc163410356" w:history="1">
         <w:r>
           <w:rPr>
             <w:rStyle w:val="Hiperligao"/>
           </w:rPr>
+          <w:t>Utilização do Código</w:t>
+        </w:r>
+        <w:r>
+          <w:rPr>
+            <w:noProof/>
+            <w:webHidden/>
+          </w:rPr>
+          <w:tab/>
+        </w:r>
+        <w:r>
+          <w:rPr>
+            <w:noProof/>
+            <w:webHidden/>
+          </w:rPr>
+          <w:fldChar w:fldCharType="begin"/>
+        </w:r>
+        <w:r>
+          <w:rPr>
+            <w:noProof/>
+            <w:webHidden/>
+          </w:rPr>
+          <w:instrText xml:space="preserve"> PAGEREF _Toc163410356 \h </w:instrText>
+        </w:r>
+        <w:r>
+          <w:rPr>
+            <w:noProof/>
+            <w:webHidden/>
+          </w:rPr>
+        </w:r>
+        <w:r>
+          <w:rPr>
+            <w:noProof/>
+            <w:webHidden/>
+          </w:rPr>
+          <w:fldChar w:fldCharType="separate"/>
+        </w:r>
+        <w:r>
+          <w:rPr>
+            <w:noProof/>
+            <w:webHidden/>
+          </w:rPr>
+          <w:t>8</w:t>
+        </w:r>
+        <w:r>
+          <w:rPr>
+            <w:noProof/>
+            <w:webHidden/>
+          </w:rPr>
+          <w:fldChar w:fldCharType="end"/>
+        </w:r>
+      </w:hyperlink>
+    </w:p>
+    <w:p>
+      <w:pPr>
+        <w:pStyle w:val="ndice3"/>
+        <w:rPr>
+          <w:rFonts w:asciiTheme="minorHAnsi" w:hAnsiTheme="minorHAnsi"/>
+          <w:noProof/>
+          <w:kern w:val="2"/>
+          <w:sz w:val="22"/>
+          <w:szCs w:val="22"/>
+          <w:lang w:eastAsia="pt-PT" w:bidi="ar-SA"/>
+          <w14:ligatures w14:val="standardContextual"/>
+        </w:rPr>
+      </w:pPr>
+      <w:hyperlink w:anchor="_Toc163410357" w:history="1">
+        <w:r>
+          <w:rPr>
+            <w:rStyle w:val="Hiperligao"/>
+          </w:rPr>
           <w:t>Exemplos de utilização:</w:t>
         </w:r>
         <w:r>
@@ -1132,7 +1199,7 @@
             <w:noProof/>
             <w:webHidden/>
           </w:rPr>
-          <w:instrText xml:space="preserve"> PAGEREF _Toc162533347 \h </w:instrText>
+          <w:instrText xml:space="preserve"> PAGEREF _Toc163410357 \h </w:instrText>
         </w:r>
         <w:r>
           <w:rPr>
@@ -1152,7 +1219,7 @@
             <w:noProof/>
             <w:webHidden/>
           </w:rPr>
-          <w:t>6</w:t>
+          <w:t>8</w:t>
         </w:r>
         <w:r>
           <w:rPr>
@@ -1176,7 +1243,7 @@
           <w14:ligatures w14:val="standardContextual"/>
         </w:rPr>
       </w:pPr>
-      <w:hyperlink w:anchor="_Toc162533348" w:history="1">
+      <w:hyperlink w:anchor="_Toc163410358" w:history="1">
         <w:r>
           <w:rPr>
             <w:rStyle w:val="Hiperligao"/>
@@ -1202,7 +1269,7 @@
             <w:noProof/>
             <w:webHidden/>
           </w:rPr>
-          <w:instrText xml:space="preserve"> PAGEREF _Toc162533348 \h </w:instrText>
+          <w:instrText xml:space="preserve"> PAGEREF _Toc163410358 \h </w:instrText>
         </w:r>
         <w:r>
           <w:rPr>
@@ -1222,7 +1289,7 @@
             <w:noProof/>
             <w:webHidden/>
           </w:rPr>
-          <w:t>6</w:t>
+          <w:t>8</w:t>
         </w:r>
         <w:r>
           <w:rPr>
@@ -1248,7 +1315,7 @@
           <w14:ligatures w14:val="standardContextual"/>
         </w:rPr>
       </w:pPr>
-      <w:hyperlink w:anchor="_Toc162533349" w:history="1">
+      <w:hyperlink w:anchor="_Toc163410359" w:history="1">
         <w:r>
           <w:rPr>
             <w:rStyle w:val="Hiperligao"/>
@@ -1274,7 +1341,7 @@
             <w:noProof/>
             <w:webHidden/>
           </w:rPr>
-          <w:instrText xml:space="preserve"> PAGEREF _Toc162533349 \h </w:instrText>
+          <w:instrText xml:space="preserve"> PAGEREF _Toc163410359 \h </w:instrText>
         </w:r>
         <w:r>
           <w:rPr>
@@ -1294,7 +1361,7 @@
             <w:noProof/>
             <w:webHidden/>
           </w:rPr>
-          <w:t>7</w:t>
+          <w:t>9</w:t>
         </w:r>
         <w:r>
           <w:rPr>
@@ -1414,123 +1481,6 @@
           <w:rPr>
             <w:noProof/>
             <w:webHidden/>
-          </w:rPr>
-          <w:fldChar w:fldCharType="end"/>
-        </w:r>
-      </w:hyperlink>
-    </w:p>
-    <w:p>
-      <w:r>
-        <w:fldChar w:fldCharType="end"/>
-      </w:r>
-    </w:p>
-    <w:p>
-      <w:pPr>
-        <w:spacing w:before="840" w:after="480"/>
-        <w:rPr>
-          <w:rFonts w:asciiTheme="majorHAnsi" w:hAnsiTheme="majorHAnsi" w:cs="Arial"/>
-          <w:b/>
-          <w:color w:val="365F91" w:themeColor="accent1" w:themeShade="BF"/>
-          <w:sz w:val="28"/>
-          <w:szCs w:val="28"/>
-        </w:rPr>
-      </w:pPr>
-      <w:r>
-        <w:rPr>
-          <w:rFonts w:asciiTheme="majorHAnsi" w:hAnsiTheme="majorHAnsi" w:cs="Arial"/>
-          <w:b/>
-          <w:color w:val="365F91" w:themeColor="accent1" w:themeShade="BF"/>
-          <w:sz w:val="28"/>
-          <w:szCs w:val="28"/>
-        </w:rPr>
-        <w:t>Lista de Figuras</w:t>
-      </w:r>
-    </w:p>
-    <w:p>
-      <w:pPr>
-        <w:pStyle w:val="ndicedeilustraes"/>
-        <w:tabs>
-          <w:tab w:val="right" w:pos="8835"/>
-        </w:tabs>
-        <w:rPr>
-          <w:noProof/>
-          <w:sz w:val="24"/>
-          <w:szCs w:val="24"/>
-        </w:rPr>
-      </w:pPr>
-      <w:r>
-        <w:fldChar w:fldCharType="begin"/>
-      </w:r>
-      <w:r>
-        <w:instrText xml:space="preserve"> TOC \h \z \c "Figura" </w:instrText>
-      </w:r>
-      <w:r>
-        <w:fldChar w:fldCharType="separate"/>
-      </w:r>
-      <w:hyperlink w:anchor="_Toc41658884" w:history="1">
-        <w:r>
-          <w:rPr>
-            <w:rStyle w:val="Hiperligao"/>
-          </w:rPr>
-          <w:t>Figura 1 ― &lt;descrição da figura&gt;</w:t>
-        </w:r>
-        <w:r>
-          <w:rPr>
-            <w:noProof/>
-            <w:webHidden/>
-          </w:rPr>
-          <w:tab/>
-        </w:r>
-        <w:r>
-          <w:rPr>
-            <w:rFonts w:cs="Arial"/>
-            <w:noProof/>
-            <w:webHidden/>
-            <w:szCs w:val="20"/>
-          </w:rPr>
-          <w:fldChar w:fldCharType="begin"/>
-        </w:r>
-        <w:r>
-          <w:rPr>
-            <w:rFonts w:cs="Arial"/>
-            <w:noProof/>
-            <w:webHidden/>
-            <w:szCs w:val="20"/>
-          </w:rPr>
-          <w:instrText xml:space="preserve"> PAGEREF _Toc41658884 \h </w:instrText>
-        </w:r>
-        <w:r>
-          <w:rPr>
-            <w:rFonts w:cs="Arial"/>
-            <w:noProof/>
-            <w:webHidden/>
-            <w:szCs w:val="20"/>
-          </w:rPr>
-        </w:r>
-        <w:r>
-          <w:rPr>
-            <w:rFonts w:cs="Arial"/>
-            <w:noProof/>
-            <w:webHidden/>
-            <w:szCs w:val="20"/>
-          </w:rPr>
-          <w:fldChar w:fldCharType="separate"/>
-        </w:r>
-        <w:r>
-          <w:rPr>
-            <w:rFonts w:cs="Arial"/>
-            <w:noProof/>
-            <w:webHidden/>
-            <w:szCs w:val="20"/>
-          </w:rPr>
-          <w:t>2</w:t>
-        </w:r>
-        <w:r>
-          <w:rPr>
-            <w:rFonts w:cs="Arial"/>
-            <w:noProof/>
-            <w:webHidden/>
-            <w:szCs w:val="20"/>
           </w:rPr>
           <w:fldChar w:fldCharType="end"/>
         </w:r>
@@ -1562,7 +1512,7 @@
       <w:pPr>
         <w:pStyle w:val="Ttulo1"/>
       </w:pPr>
-      <w:bookmarkStart w:id="0" w:name="_Toc162533340"/>
+      <w:bookmarkStart w:id="0" w:name="_Toc163410349"/>
       <w:r>
         <w:lastRenderedPageBreak/>
         <w:t xml:space="preserve">Autómatos </w:t>
@@ -1579,7 +1529,7 @@
       <w:pPr>
         <w:pStyle w:val="Ttulo2"/>
       </w:pPr>
-      <w:bookmarkStart w:id="1" w:name="_Toc162533341"/>
+      <w:bookmarkStart w:id="1" w:name="_Toc163410350"/>
       <w:r>
         <w:t>Introdução</w:t>
       </w:r>
@@ -1610,7 +1560,7 @@
       <w:pPr>
         <w:pStyle w:val="Ttulo2"/>
       </w:pPr>
-      <w:bookmarkStart w:id="2" w:name="_Toc162533342"/>
+      <w:bookmarkStart w:id="2" w:name="_Toc163410351"/>
       <w:r>
         <w:t>Estrutura do Código</w:t>
       </w:r>
@@ -1625,7 +1575,7 @@
       <w:pPr>
         <w:pStyle w:val="Ttulo3"/>
       </w:pPr>
-      <w:bookmarkStart w:id="3" w:name="_Toc162533343"/>
+      <w:bookmarkStart w:id="3" w:name="_Toc163410352"/>
       <w:r>
         <w:t>Leitura da Definição do AFD</w:t>
       </w:r>
@@ -1680,7 +1630,7 @@
     <w:bookmarkEnd w:id="4"/>
     <w:p>
       <w:r>
-        <w:object w:dxaOrig="8504" w:dyaOrig="2233">
+        <w:object w:dxaOrig="8504" w:dyaOrig="1584">
           <v:shapetype id="_x0000_t75" coordsize="21600,21600" o:spt="75" o:preferrelative="t" path="m@4@5l@4@11@9@11@9@5xe" filled="f" stroked="f">
             <v:stroke joinstyle="miter"/>
             <v:formulas>
@@ -1700,10 +1650,10 @@
             <v:path o:extrusionok="f" gradientshapeok="t" o:connecttype="rect"/>
             <o:lock v:ext="edit" aspectratio="t"/>
           </v:shapetype>
-          <v:shape id="_x0000_i1041" type="#_x0000_t75" style="width:425.2pt;height:111.4pt" o:ole="" filled="t" fillcolor="#f2f2f2 [3052]">
+          <v:shape id="_x0000_i1031" type="#_x0000_t75" style="width:425.1pt;height:78.9pt" o:ole="" filled="t" fillcolor="#f2f2f2 [3052]">
             <v:imagedata r:id="rId11" o:title=""/>
           </v:shape>
-          <o:OLEObject Type="Embed" ProgID="Word.OpenDocumentText.12" ShapeID="_x0000_i1041" DrawAspect="Content" ObjectID="_1773146165" r:id="rId12"/>
+          <o:OLEObject Type="Embed" ProgID="Word.OpenDocumentText.12" ShapeID="_x0000_i1031" DrawAspect="Content" ObjectID="_1774023136" r:id="rId12"/>
         </w:object>
       </w:r>
     </w:p>
@@ -1724,62 +1674,378 @@
       <w:pPr>
         <w:pStyle w:val="Ttulo3"/>
       </w:pPr>
-      <w:bookmarkStart w:id="5" w:name="_Toc162533344"/>
+      <w:bookmarkStart w:id="5" w:name="_Toc163410353"/>
       <w:r>
         <w:lastRenderedPageBreak/>
-        <w:t>Gerar</w:t>
-      </w:r>
-      <w:r>
-        <w:t xml:space="preserve"> Representação Gráfica do Grafo</w:t>
+        <w:t>Validações do Autómato</w:t>
       </w:r>
       <w:bookmarkEnd w:id="5"/>
     </w:p>
     <w:p>
       <w:r>
-        <w:t xml:space="preserve">O método </w:t>
+        <w:t xml:space="preserve">A função </w:t>
       </w:r>
       <w:proofErr w:type="spellStart"/>
       <w:r>
-        <w:t>gerar_grafo</w:t>
+        <w:t>validaAutomato</w:t>
       </w:r>
       <w:proofErr w:type="spellEnd"/>
       <w:r>
-        <w:t>(</w:t>
+        <w:t xml:space="preserve"> tem como objetivo validar a definição de um autómato representado por um dicionário em </w:t>
       </w:r>
       <w:proofErr w:type="spellStart"/>
       <w:r>
-        <w:t>automato</w:t>
+        <w:t>Python</w:t>
       </w:r>
       <w:proofErr w:type="spellEnd"/>
       <w:r>
-        <w:t xml:space="preserve">) utiliza a biblioteca </w:t>
-      </w:r>
-      <w:proofErr w:type="spellStart"/>
-      <w:r>
-        <w:t>Graphviz</w:t>
-      </w:r>
-      <w:proofErr w:type="spellEnd"/>
-      <w:r>
-        <w:t xml:space="preserve"> para gerar a representação gráfica do grafo associado ao AFD. Este método percorre os estados e as transições definidas no AFD e utiliza os métodos da biblioteca </w:t>
-      </w:r>
-      <w:proofErr w:type="spellStart"/>
-      <w:r>
-        <w:t>Graphviz</w:t>
-      </w:r>
-      <w:proofErr w:type="spellEnd"/>
-      <w:r>
-        <w:t xml:space="preserve"> para adicionar os nós e as arestas correspondentes ao grafo.</w:t>
-      </w:r>
-    </w:p>
-    <w:bookmarkStart w:id="6" w:name="_MON_1773145905"/>
+        <w:t>. Esta função verifica diversos critérios importantes para garantir a correta definição do autómato, abrangendo desde a estrutura básica até detalhes específicos relacionados às transições e símbolos.</w:t>
+      </w:r>
+    </w:p>
+    <w:p/>
+    <w:p>
+      <w:pPr>
+        <w:rPr>
+          <w:b/>
+          <w:bCs/>
+        </w:rPr>
+      </w:pPr>
+      <w:r>
+        <w:rPr>
+          <w:b/>
+          <w:bCs/>
+        </w:rPr>
+        <w:t>Verificação do Tipo de Dados:</w:t>
+      </w:r>
+    </w:p>
+    <w:p>
+      <w:r>
+        <w:t>A função inicia verificando se o argumento passado é de facto um dicionário. Isso é fundamental, pois a função espera receber um dicionário que represente um autómato. Caso contrário, o programa é encerrado com uma mensagem de erro indicando que o ficheiro JSON deve ser um dicionário.</w:t>
+      </w:r>
+    </w:p>
+    <w:bookmarkStart w:id="6" w:name="_MON_1774022773"/>
     <w:bookmarkEnd w:id="6"/>
     <w:p>
       <w:r>
-        <w:object w:dxaOrig="8504" w:dyaOrig="7551">
-          <v:shape id="_x0000_i1046" type="#_x0000_t75" style="width:425.2pt;height:377pt" o:ole="" filled="t" fillcolor="#f2f2f2 [3052]">
+        <w:object w:dxaOrig="8504" w:dyaOrig="1011">
+          <v:shape id="_x0000_i1039" type="#_x0000_t75" style="width:425.1pt;height:50.7pt" o:ole="" filled="t" fillcolor="#f2f2f2 [3052]">
             <v:imagedata r:id="rId13" o:title=""/>
           </v:shape>
-          <o:OLEObject Type="Embed" ProgID="Word.OpenDocumentText.12" ShapeID="_x0000_i1046" DrawAspect="Content" ObjectID="_1773146166" r:id="rId14"/>
+          <o:OLEObject Type="Embed" ProgID="Word.OpenDocumentText.12" ShapeID="_x0000_i1039" DrawAspect="Content" ObjectID="_1774023137" r:id="rId14"/>
+        </w:object>
+      </w:r>
+    </w:p>
+    <w:p/>
+    <w:p>
+      <w:pPr>
+        <w:rPr>
+          <w:b/>
+          <w:bCs/>
+        </w:rPr>
+      </w:pPr>
+      <w:r>
+        <w:rPr>
+          <w:b/>
+          <w:bCs/>
+        </w:rPr>
+        <w:t>Verificação dos Estados Finais:</w:t>
+      </w:r>
+    </w:p>
+    <w:p>
+      <w:r>
+        <w:t xml:space="preserve">Em seguida, verifica-se se o autómato possui estados finais definidos. Se não houver estados </w:t>
+      </w:r>
+      <w:proofErr w:type="gramStart"/>
+      <w:r>
+        <w:t>finais</w:t>
+      </w:r>
+      <w:proofErr w:type="gramEnd"/>
+      <w:r>
+        <w:t xml:space="preserve"> definidos, o programa é encerrado com uma mensagem de erro informando que o autómato não tem estados finais definidos.</w:t>
+      </w:r>
+    </w:p>
+    <w:bookmarkStart w:id="7" w:name="_MON_1774022847"/>
+    <w:bookmarkEnd w:id="7"/>
+    <w:p>
+      <w:r>
+        <w:object w:dxaOrig="8504" w:dyaOrig="1009">
+          <v:shape id="_x0000_i1047" type="#_x0000_t75" style="width:425.1pt;height:50.1pt" o:ole="" filled="t" fillcolor="#f2f2f2 [3052]">
+            <v:imagedata r:id="rId15" o:title=""/>
+          </v:shape>
+          <o:OLEObject Type="Embed" ProgID="Word.OpenDocumentText.12" ShapeID="_x0000_i1047" DrawAspect="Content" ObjectID="_1774023138" r:id="rId16"/>
+        </w:object>
+      </w:r>
+    </w:p>
+    <w:p/>
+    <w:p>
+      <w:pPr>
+        <w:rPr>
+          <w:b/>
+          <w:bCs/>
+        </w:rPr>
+      </w:pPr>
+      <w:r>
+        <w:rPr>
+          <w:b/>
+          <w:bCs/>
+        </w:rPr>
+        <w:t>Verificação dos Estados Finais no Autómato:</w:t>
+      </w:r>
+    </w:p>
+    <w:p>
+      <w:r>
+        <w:t>Posteriormente, a função verifica se todos os estados finais definidos no autómato realmente existem nos estados do autómato. Se algum estado final definido não existir, o programa é encerrado com uma mensagem de erro indicando que nem todos os estados finais estão definidos no autómato.</w:t>
+      </w:r>
+    </w:p>
+    <w:bookmarkStart w:id="8" w:name="_MON_1774022870"/>
+    <w:bookmarkEnd w:id="8"/>
+    <w:p>
+      <w:r>
+        <w:object w:dxaOrig="8504" w:dyaOrig="1294">
+          <v:shape id="_x0000_i1049" type="#_x0000_t75" style="width:425.1pt;height:64.5pt" o:ole="" filled="t" fillcolor="#f2f2f2 [3052]">
+            <v:imagedata r:id="rId17" o:title=""/>
+          </v:shape>
+          <o:OLEObject Type="Embed" ProgID="Word.OpenDocumentText.12" ShapeID="_x0000_i1049" DrawAspect="Content" ObjectID="_1774023139" r:id="rId18"/>
+        </w:object>
+      </w:r>
+    </w:p>
+    <w:p>
+      <w:pPr>
+        <w:rPr>
+          <w:b/>
+          <w:bCs/>
+        </w:rPr>
+      </w:pPr>
+      <w:r>
+        <w:rPr>
+          <w:b/>
+          <w:bCs/>
+        </w:rPr>
+        <w:br w:type="page"/>
+      </w:r>
+    </w:p>
+    <w:p>
+      <w:pPr>
+        <w:rPr>
+          <w:b/>
+          <w:bCs/>
+        </w:rPr>
+      </w:pPr>
+      <w:r>
+        <w:rPr>
+          <w:b/>
+          <w:bCs/>
+        </w:rPr>
+        <w:lastRenderedPageBreak/>
+        <w:t>Verificação dos Estados do Autómato:</w:t>
+      </w:r>
+    </w:p>
+    <w:p>
+      <w:r>
+        <w:t xml:space="preserve">Após isso, verifica-se se o autómato possui estados definidos. Se não houver nenhum estado definido, a função adiciona os estados com base nas transições presentes. Por outro lado, se já houver estados </w:t>
+      </w:r>
+      <w:proofErr w:type="gramStart"/>
+      <w:r>
+        <w:t>definidos</w:t>
+      </w:r>
+      <w:proofErr w:type="gramEnd"/>
+      <w:r>
+        <w:t>, a função verifica se todos os estados presentes nas transições também estão definidos como estados do autómato.</w:t>
+      </w:r>
+    </w:p>
+    <w:bookmarkStart w:id="9" w:name="_MON_1774022953"/>
+    <w:bookmarkEnd w:id="9"/>
+    <w:p>
+      <w:r>
+        <w:object w:dxaOrig="8504" w:dyaOrig="2434">
+          <v:shape id="_x0000_i1051" type="#_x0000_t75" style="width:425.1pt;height:121.55pt" o:ole="" filled="t" fillcolor="#f2f2f2 [3052]">
+            <v:imagedata r:id="rId19" o:title=""/>
+          </v:shape>
+          <o:OLEObject Type="Embed" ProgID="Word.OpenDocumentText.12" ShapeID="_x0000_i1051" DrawAspect="Content" ObjectID="_1774023140" r:id="rId20"/>
+        </w:object>
+      </w:r>
+    </w:p>
+    <w:p>
+      <w:pPr>
+        <w:rPr>
+          <w:b/>
+          <w:bCs/>
+        </w:rPr>
+      </w:pPr>
+    </w:p>
+    <w:p>
+      <w:pPr>
+        <w:rPr>
+          <w:b/>
+          <w:bCs/>
+        </w:rPr>
+      </w:pPr>
+      <w:r>
+        <w:rPr>
+          <w:b/>
+          <w:bCs/>
+        </w:rPr>
+        <w:t>Verificação dos Símbolos do Autómato:</w:t>
+      </w:r>
+    </w:p>
+    <w:p>
+      <w:r>
+        <w:t>Em seguida, a função verifica se o autómato possui símbolos definidos. Se não houver nenhum símbolo definido, a função obtém todos os símbolos das transições e os ordena.</w:t>
+      </w:r>
+    </w:p>
+    <w:bookmarkStart w:id="10" w:name="_MON_1774023002"/>
+    <w:bookmarkEnd w:id="10"/>
+    <w:p>
+      <w:r>
+        <w:object w:dxaOrig="8504" w:dyaOrig="2149">
+          <v:shape id="_x0000_i1053" type="#_x0000_t75" style="width:425.1pt;height:107.15pt" o:ole="" filled="t" fillcolor="#f2f2f2 [3052]">
+            <v:imagedata r:id="rId21" o:title=""/>
+          </v:shape>
+          <o:OLEObject Type="Embed" ProgID="Word.OpenDocumentText.12" ShapeID="_x0000_i1053" DrawAspect="Content" ObjectID="_1774023141" r:id="rId22"/>
+        </w:object>
+      </w:r>
+    </w:p>
+    <w:p/>
+    <w:p>
+      <w:pPr>
+        <w:rPr>
+          <w:b/>
+          <w:bCs/>
+        </w:rPr>
+      </w:pPr>
+      <w:r>
+        <w:rPr>
+          <w:b/>
+          <w:bCs/>
+        </w:rPr>
+        <w:t>Verificação do Símbolo 'ε':</w:t>
+      </w:r>
+    </w:p>
+    <w:p>
+      <w:r>
+        <w:t>É realizada uma verificação adicional para garantir que o símbolo 'ε' não esteja presente nos símbolos do autómato. Se estiver presente, o programa é encerrado com uma mensagem de erro indicando que o autómato não é um AFD (Autómato Finito Determinista).</w:t>
+      </w:r>
+    </w:p>
+    <w:bookmarkStart w:id="11" w:name="_MON_1774023021"/>
+    <w:bookmarkEnd w:id="11"/>
+    <w:p>
+      <w:r>
+        <w:object w:dxaOrig="8504" w:dyaOrig="1579">
+          <v:shape id="_x0000_i1055" type="#_x0000_t75" style="width:425.1pt;height:78.9pt" o:ole="" filled="t" fillcolor="#f2f2f2 [3052]">
+            <v:imagedata r:id="rId23" o:title=""/>
+          </v:shape>
+          <o:OLEObject Type="Embed" ProgID="Word.OpenDocumentText.12" ShapeID="_x0000_i1055" DrawAspect="Content" ObjectID="_1774023142" r:id="rId24"/>
+        </w:object>
+      </w:r>
+    </w:p>
+    <w:p>
+      <w:pPr>
+        <w:rPr>
+          <w:b/>
+          <w:bCs/>
+        </w:rPr>
+      </w:pPr>
+    </w:p>
+    <w:p>
+      <w:pPr>
+        <w:rPr>
+          <w:b/>
+          <w:bCs/>
+        </w:rPr>
+      </w:pPr>
+    </w:p>
+    <w:p>
+      <w:pPr>
+        <w:rPr>
+          <w:b/>
+          <w:bCs/>
+        </w:rPr>
+      </w:pPr>
+      <w:r>
+        <w:rPr>
+          <w:b/>
+          <w:bCs/>
+        </w:rPr>
+        <w:lastRenderedPageBreak/>
+        <w:t>Verificação de Transições Múltiplas:</w:t>
+      </w:r>
+    </w:p>
+    <w:p>
+      <w:r>
+        <w:t>Por fim, a função verifica se há mais de uma transição para o mesmo símbolo em alguma transição do autómato. Se essa condição for verificada, o programa é encerrado com uma mensagem de erro indicando que o autómato é um AFND (Autómato Finito Não-Determinista).</w:t>
+      </w:r>
+    </w:p>
+    <w:bookmarkStart w:id="12" w:name="_MON_1774023057"/>
+    <w:bookmarkEnd w:id="12"/>
+    <w:p>
+      <w:r>
+        <w:object w:dxaOrig="8504" w:dyaOrig="1863">
+          <v:shape id="_x0000_i1057" type="#_x0000_t75" style="width:425.1pt;height:92.75pt" o:ole="" filled="t" fillcolor="#f2f2f2 [3052]">
+            <v:imagedata r:id="rId25" o:title=""/>
+          </v:shape>
+          <o:OLEObject Type="Embed" ProgID="Word.OpenDocumentText.12" ShapeID="_x0000_i1057" DrawAspect="Content" ObjectID="_1774023143" r:id="rId26"/>
+        </w:object>
+      </w:r>
+    </w:p>
+    <w:p>
+      <w:pPr>
+        <w:pStyle w:val="Ttulo3"/>
+      </w:pPr>
+      <w:bookmarkStart w:id="13" w:name="_Toc163410354"/>
+      <w:r>
+        <w:t>Gerar</w:t>
+      </w:r>
+      <w:r>
+        <w:t xml:space="preserve"> Representação Gráfica do Grafo</w:t>
+      </w:r>
+      <w:bookmarkEnd w:id="13"/>
+    </w:p>
+    <w:p>
+      <w:r>
+        <w:t xml:space="preserve">O método </w:t>
+      </w:r>
+      <w:proofErr w:type="spellStart"/>
+      <w:r>
+        <w:t>gerar_grafo</w:t>
+      </w:r>
+      <w:proofErr w:type="spellEnd"/>
+      <w:r>
+        <w:t>(</w:t>
+      </w:r>
+      <w:proofErr w:type="spellStart"/>
+      <w:r>
+        <w:t>automato</w:t>
+      </w:r>
+      <w:proofErr w:type="spellEnd"/>
+      <w:r>
+        <w:t xml:space="preserve">) utiliza a biblioteca </w:t>
+      </w:r>
+      <w:proofErr w:type="spellStart"/>
+      <w:r>
+        <w:t>Graphviz</w:t>
+      </w:r>
+      <w:proofErr w:type="spellEnd"/>
+      <w:r>
+        <w:t xml:space="preserve"> para gerar a representação gráfica do grafo associado ao AFD. Este método percorre os estados e as transições definidas no AFD e utiliza os métodos da biblioteca </w:t>
+      </w:r>
+      <w:proofErr w:type="spellStart"/>
+      <w:r>
+        <w:t>Graphviz</w:t>
+      </w:r>
+      <w:proofErr w:type="spellEnd"/>
+      <w:r>
+        <w:t xml:space="preserve"> para adicionar os nós e as arestas correspondentes ao grafo.</w:t>
+      </w:r>
+    </w:p>
+    <w:bookmarkStart w:id="14" w:name="_MON_1773145905"/>
+    <w:bookmarkEnd w:id="14"/>
+    <w:p>
+      <w:r>
+        <w:object w:dxaOrig="8504" w:dyaOrig="5286">
+          <v:shape id="_x0000_i1033" type="#_x0000_t75" style="width:425.1pt;height:263.8pt" o:ole="" filled="t" fillcolor="#f2f2f2 [3052]">
+            <v:imagedata r:id="rId27" o:title=""/>
+          </v:shape>
+          <o:OLEObject Type="Embed" ProgID="Word.OpenDocumentText.12" ShapeID="_x0000_i1033" DrawAspect="Content" ObjectID="_1774023144" r:id="rId28"/>
         </w:object>
       </w:r>
     </w:p>
@@ -1805,12 +2071,12 @@
       <w:pPr>
         <w:pStyle w:val="Ttulo3"/>
       </w:pPr>
-      <w:bookmarkStart w:id="7" w:name="_Toc162533345"/>
+      <w:bookmarkStart w:id="15" w:name="_Toc163410355"/>
       <w:r>
         <w:lastRenderedPageBreak/>
         <w:t>Reconhecimento de Palavras</w:t>
       </w:r>
-      <w:bookmarkEnd w:id="7"/>
+      <w:bookmarkEnd w:id="15"/>
     </w:p>
     <w:p>
       <w:r>
@@ -1838,15 +2104,15 @@
         <w:t>, palavra) é responsável por reconhecer se uma palavra pertence à linguagem definida pelo AFD. Este método percorre a palavra, verificando se existe uma transição definida para cada símbolo da palavra. Se a palavra for reconhecida, o método retorna verdadeiro juntamente com o caminho percorrido. Caso contrário, retorna falso e indica a situação de erro encontrada.</w:t>
       </w:r>
     </w:p>
-    <w:bookmarkStart w:id="8" w:name="_MON_1773145948"/>
-    <w:bookmarkEnd w:id="8"/>
-    <w:p>
-      <w:r>
-        <w:object w:dxaOrig="8504" w:dyaOrig="7775">
-          <v:shape id="_x0000_i1049" type="#_x0000_t75" style="width:425.2pt;height:387.85pt" o:ole="" filled="t" fillcolor="#f2f2f2 [3052]">
-            <v:imagedata r:id="rId15" o:title=""/>
+    <w:bookmarkStart w:id="16" w:name="_MON_1773145948"/>
+    <w:bookmarkEnd w:id="16"/>
+    <w:p>
+      <w:r>
+        <w:object w:dxaOrig="8504" w:dyaOrig="5854">
+          <v:shape id="_x0000_i1035" type="#_x0000_t75" style="width:425.1pt;height:292.05pt" o:ole="" filled="t" fillcolor="#f2f2f2 [3052]">
+            <v:imagedata r:id="rId29" o:title=""/>
           </v:shape>
-          <o:OLEObject Type="Embed" ProgID="Word.OpenDocumentText.12" ShapeID="_x0000_i1049" DrawAspect="Content" ObjectID="_1773146167" r:id="rId16"/>
+          <o:OLEObject Type="Embed" ProgID="Word.OpenDocumentText.12" ShapeID="_x0000_i1035" DrawAspect="Content" ObjectID="_1774023145" r:id="rId30"/>
         </w:object>
       </w:r>
     </w:p>
@@ -1867,12 +2133,12 @@
       <w:pPr>
         <w:pStyle w:val="Ttulo3"/>
       </w:pPr>
-      <w:bookmarkStart w:id="9" w:name="_Toc162533346"/>
+      <w:bookmarkStart w:id="17" w:name="_Toc163410356"/>
       <w:r>
         <w:lastRenderedPageBreak/>
         <w:t>Utilização do Código</w:t>
       </w:r>
-      <w:bookmarkEnd w:id="9"/>
+      <w:bookmarkEnd w:id="17"/>
     </w:p>
     <w:p>
       <w:r>
@@ -1883,21 +2149,21 @@
       <w:pPr>
         <w:pStyle w:val="Ttulo3"/>
       </w:pPr>
-      <w:bookmarkStart w:id="10" w:name="_Toc162533347"/>
+      <w:bookmarkStart w:id="18" w:name="_Toc163410357"/>
       <w:r>
         <w:t>Exemplos de utilização:</w:t>
       </w:r>
-      <w:bookmarkEnd w:id="10"/>
-    </w:p>
-    <w:bookmarkStart w:id="11" w:name="_MON_1773145980"/>
-    <w:bookmarkEnd w:id="11"/>
+      <w:bookmarkEnd w:id="18"/>
+    </w:p>
+    <w:bookmarkStart w:id="19" w:name="_MON_1773145980"/>
+    <w:bookmarkEnd w:id="19"/>
     <w:p>
       <w:r>
         <w:object w:dxaOrig="8504" w:dyaOrig="437">
-          <v:shape id="_x0000_i1054" type="#_x0000_t75" style="width:425.2pt;height:21.75pt" o:ole="" filled="t" fillcolor="#f2f2f2 [3052]">
-            <v:imagedata r:id="rId17" o:title=""/>
+          <v:shape id="_x0000_i1028" type="#_x0000_t75" style="width:425.1pt;height:21.9pt" o:ole="" filled="t" fillcolor="#f2f2f2 [3052]">
+            <v:imagedata r:id="rId31" o:title=""/>
           </v:shape>
-          <o:OLEObject Type="Embed" ProgID="Word.OpenDocumentText.12" ShapeID="_x0000_i1054" DrawAspect="Content" ObjectID="_1773146168" r:id="rId18"/>
+          <o:OLEObject Type="Embed" ProgID="Word.OpenDocumentText.12" ShapeID="_x0000_i1028" DrawAspect="Content" ObjectID="_1774023146" r:id="rId32"/>
         </w:object>
       </w:r>
     </w:p>
@@ -1917,15 +2183,15 @@
       </w:r>
     </w:p>
     <w:p/>
-    <w:bookmarkStart w:id="12" w:name="_MON_1773146007"/>
-    <w:bookmarkEnd w:id="12"/>
+    <w:bookmarkStart w:id="20" w:name="_MON_1773146007"/>
+    <w:bookmarkEnd w:id="20"/>
     <w:p>
       <w:r>
         <w:object w:dxaOrig="8504" w:dyaOrig="433">
-          <v:shape id="_x0000_i1057" type="#_x0000_t75" style="width:425.2pt;height:21.75pt" o:ole="" filled="t" fillcolor="#f2f2f2 [3052]">
-            <v:imagedata r:id="rId19" o:title=""/>
+          <v:shape id="_x0000_i1029" type="#_x0000_t75" style="width:425.1pt;height:21.9pt" o:ole="" filled="t" fillcolor="#f2f2f2 [3052]">
+            <v:imagedata r:id="rId33" o:title=""/>
           </v:shape>
-          <o:OLEObject Type="Embed" ProgID="Word.OpenDocumentText.12" ShapeID="_x0000_i1057" DrawAspect="Content" ObjectID="_1773146169" r:id="rId20"/>
+          <o:OLEObject Type="Embed" ProgID="Word.OpenDocumentText.12" ShapeID="_x0000_i1029" DrawAspect="Content" ObjectID="_1774023147" r:id="rId34"/>
         </w:object>
       </w:r>
     </w:p>
@@ -1948,11 +2214,11 @@
       <w:pPr>
         <w:pStyle w:val="Ttulo2"/>
       </w:pPr>
-      <w:bookmarkStart w:id="13" w:name="_Toc162533348"/>
+      <w:bookmarkStart w:id="21" w:name="_Toc163410358"/>
       <w:r>
         <w:t>Conclusão</w:t>
       </w:r>
-      <w:bookmarkEnd w:id="13"/>
+      <w:bookmarkEnd w:id="21"/>
     </w:p>
     <w:p>
       <w:r>
@@ -1977,18 +2243,18 @@
       <w:pPr>
         <w:pStyle w:val="Ttulo1"/>
       </w:pPr>
-      <w:bookmarkStart w:id="14" w:name="_Toc162533349"/>
+      <w:bookmarkStart w:id="22" w:name="_Toc163410359"/>
       <w:r>
         <w:lastRenderedPageBreak/>
         <w:t>Expressão Regular para AFND</w:t>
       </w:r>
-      <w:bookmarkEnd w:id="14"/>
+      <w:bookmarkEnd w:id="22"/>
     </w:p>
     <w:p/>
     <w:sectPr>
-      <w:headerReference w:type="even" r:id="rId21"/>
-      <w:headerReference w:type="default" r:id="rId22"/>
-      <w:footerReference w:type="default" r:id="rId23"/>
+      <w:headerReference w:type="even" r:id="rId35"/>
+      <w:headerReference w:type="default" r:id="rId36"/>
+      <w:footerReference w:type="default" r:id="rId37"/>
       <w:type w:val="oddPage"/>
       <w:pgSz w:w="11906" w:h="16838"/>
       <w:pgMar w:top="1814" w:right="1247" w:bottom="1134" w:left="1814" w:header="709" w:footer="709" w:gutter="0"/>

</xml_diff>

<commit_message>
update relatorio 2 parte
update relatorio 2 parte
</commit_message>
<xml_diff>
--- a/Relatorio TP01 - Linguagens Regulares 16368_26339_26342.docx
+++ b/Relatorio TP01 - Linguagens Regulares 16368_26339_26342.docx
@@ -337,13 +337,13 @@
           <w:lang w:eastAsia="pt-PT" w:bidi="ar-SA"/>
         </w:rPr>
         <w:drawing>
-          <wp:anchor distT="0" distB="0" distL="114300" distR="114300" simplePos="0" relativeHeight="251658240" behindDoc="0" locked="0" layoutInCell="1" allowOverlap="1">
+          <wp:anchor distT="0" distB="0" distL="114300" distR="114300" simplePos="0" relativeHeight="251658240" behindDoc="0" locked="0" layoutInCell="1" allowOverlap="1" wp14:anchorId="2F6FEE6D" wp14:editId="54A1A12D">
             <wp:simplePos x="0" y="0"/>
             <wp:positionH relativeFrom="page">
               <wp:align>center</wp:align>
             </wp:positionH>
             <wp:positionV relativeFrom="paragraph">
-              <wp:posOffset>2664723</wp:posOffset>
+              <wp:posOffset>2664460</wp:posOffset>
             </wp:positionV>
             <wp:extent cx="1846800" cy="648000"/>
             <wp:effectExtent l="0" t="0" r="0" b="0"/>
@@ -613,7 +613,7 @@
         </w:rPr>
         <w:fldChar w:fldCharType="separate"/>
       </w:r>
-      <w:hyperlink w:anchor="_Toc163410349" w:history="1">
+      <w:hyperlink w:anchor="_Toc163469815" w:history="1">
         <w:r>
           <w:rPr>
             <w:rStyle w:val="Hiperligao"/>
@@ -639,7 +639,7 @@
             <w:noProof/>
             <w:webHidden/>
           </w:rPr>
-          <w:instrText xml:space="preserve"> PAGEREF _Toc163410349 \h </w:instrText>
+          <w:instrText xml:space="preserve"> PAGEREF _Toc163469815 \h </w:instrText>
         </w:r>
         <w:r>
           <w:rPr>
@@ -683,7 +683,7 @@
           <w14:ligatures w14:val="standardContextual"/>
         </w:rPr>
       </w:pPr>
-      <w:hyperlink w:anchor="_Toc163410350" w:history="1">
+      <w:hyperlink w:anchor="_Toc163469816" w:history="1">
         <w:r>
           <w:rPr>
             <w:rStyle w:val="Hiperligao"/>
@@ -709,7 +709,7 @@
             <w:noProof/>
             <w:webHidden/>
           </w:rPr>
-          <w:instrText xml:space="preserve"> PAGEREF _Toc163410350 \h </w:instrText>
+          <w:instrText xml:space="preserve"> PAGEREF _Toc163469816 \h </w:instrText>
         </w:r>
         <w:r>
           <w:rPr>
@@ -753,7 +753,7 @@
           <w14:ligatures w14:val="standardContextual"/>
         </w:rPr>
       </w:pPr>
-      <w:hyperlink w:anchor="_Toc163410351" w:history="1">
+      <w:hyperlink w:anchor="_Toc163469817" w:history="1">
         <w:r>
           <w:rPr>
             <w:rStyle w:val="Hiperligao"/>
@@ -779,7 +779,7 @@
             <w:noProof/>
             <w:webHidden/>
           </w:rPr>
-          <w:instrText xml:space="preserve"> PAGEREF _Toc163410351 \h </w:instrText>
+          <w:instrText xml:space="preserve"> PAGEREF _Toc163469817 \h </w:instrText>
         </w:r>
         <w:r>
           <w:rPr>
@@ -823,7 +823,7 @@
           <w14:ligatures w14:val="standardContextual"/>
         </w:rPr>
       </w:pPr>
-      <w:hyperlink w:anchor="_Toc163410352" w:history="1">
+      <w:hyperlink w:anchor="_Toc163469818" w:history="1">
         <w:r>
           <w:rPr>
             <w:rStyle w:val="Hiperligao"/>
@@ -849,7 +849,7 @@
             <w:noProof/>
             <w:webHidden/>
           </w:rPr>
-          <w:instrText xml:space="preserve"> PAGEREF _Toc163410352 \h </w:instrText>
+          <w:instrText xml:space="preserve"> PAGEREF _Toc163469818 \h </w:instrText>
         </w:r>
         <w:r>
           <w:rPr>
@@ -893,7 +893,7 @@
           <w14:ligatures w14:val="standardContextual"/>
         </w:rPr>
       </w:pPr>
-      <w:hyperlink w:anchor="_Toc163410353" w:history="1">
+      <w:hyperlink w:anchor="_Toc163469819" w:history="1">
         <w:r>
           <w:rPr>
             <w:rStyle w:val="Hiperligao"/>
@@ -919,7 +919,7 @@
             <w:noProof/>
             <w:webHidden/>
           </w:rPr>
-          <w:instrText xml:space="preserve"> PAGEREF _Toc163410353 \h </w:instrText>
+          <w:instrText xml:space="preserve"> PAGEREF _Toc163469819 \h </w:instrText>
         </w:r>
         <w:r>
           <w:rPr>
@@ -963,7 +963,7 @@
           <w14:ligatures w14:val="standardContextual"/>
         </w:rPr>
       </w:pPr>
-      <w:hyperlink w:anchor="_Toc163410354" w:history="1">
+      <w:hyperlink w:anchor="_Toc163469820" w:history="1">
         <w:r>
           <w:rPr>
             <w:rStyle w:val="Hiperligao"/>
@@ -989,7 +989,7 @@
             <w:noProof/>
             <w:webHidden/>
           </w:rPr>
-          <w:instrText xml:space="preserve"> PAGEREF _Toc163410354 \h </w:instrText>
+          <w:instrText xml:space="preserve"> PAGEREF _Toc163469820 \h </w:instrText>
         </w:r>
         <w:r>
           <w:rPr>
@@ -1033,7 +1033,7 @@
           <w14:ligatures w14:val="standardContextual"/>
         </w:rPr>
       </w:pPr>
-      <w:hyperlink w:anchor="_Toc163410355" w:history="1">
+      <w:hyperlink w:anchor="_Toc163469821" w:history="1">
         <w:r>
           <w:rPr>
             <w:rStyle w:val="Hiperligao"/>
@@ -1059,7 +1059,7 @@
             <w:noProof/>
             <w:webHidden/>
           </w:rPr>
-          <w:instrText xml:space="preserve"> PAGEREF _Toc163410355 \h </w:instrText>
+          <w:instrText xml:space="preserve"> PAGEREF _Toc163469821 \h </w:instrText>
         </w:r>
         <w:r>
           <w:rPr>
@@ -1103,7 +1103,7 @@
           <w14:ligatures w14:val="standardContextual"/>
         </w:rPr>
       </w:pPr>
-      <w:hyperlink w:anchor="_Toc163410356" w:history="1">
+      <w:hyperlink w:anchor="_Toc163469822" w:history="1">
         <w:r>
           <w:rPr>
             <w:rStyle w:val="Hiperligao"/>
@@ -1129,7 +1129,7 @@
             <w:noProof/>
             <w:webHidden/>
           </w:rPr>
-          <w:instrText xml:space="preserve"> PAGEREF _Toc163410356 \h </w:instrText>
+          <w:instrText xml:space="preserve"> PAGEREF _Toc163469822 \h </w:instrText>
         </w:r>
         <w:r>
           <w:rPr>
@@ -1173,7 +1173,7 @@
           <w14:ligatures w14:val="standardContextual"/>
         </w:rPr>
       </w:pPr>
-      <w:hyperlink w:anchor="_Toc163410357" w:history="1">
+      <w:hyperlink w:anchor="_Toc163469823" w:history="1">
         <w:r>
           <w:rPr>
             <w:rStyle w:val="Hiperligao"/>
@@ -1199,7 +1199,7 @@
             <w:noProof/>
             <w:webHidden/>
           </w:rPr>
-          <w:instrText xml:space="preserve"> PAGEREF _Toc163410357 \h </w:instrText>
+          <w:instrText xml:space="preserve"> PAGEREF _Toc163469823 \h </w:instrText>
         </w:r>
         <w:r>
           <w:rPr>
@@ -1243,7 +1243,7 @@
           <w14:ligatures w14:val="standardContextual"/>
         </w:rPr>
       </w:pPr>
-      <w:hyperlink w:anchor="_Toc163410358" w:history="1">
+      <w:hyperlink w:anchor="_Toc163469824" w:history="1">
         <w:r>
           <w:rPr>
             <w:rStyle w:val="Hiperligao"/>
@@ -1269,7 +1269,7 @@
             <w:noProof/>
             <w:webHidden/>
           </w:rPr>
-          <w:instrText xml:space="preserve"> PAGEREF _Toc163410358 \h </w:instrText>
+          <w:instrText xml:space="preserve"> PAGEREF _Toc163469824 \h </w:instrText>
         </w:r>
         <w:r>
           <w:rPr>
@@ -1315,7 +1315,7 @@
           <w14:ligatures w14:val="standardContextual"/>
         </w:rPr>
       </w:pPr>
-      <w:hyperlink w:anchor="_Toc163410359" w:history="1">
+      <w:hyperlink w:anchor="_Toc163469825" w:history="1">
         <w:r>
           <w:rPr>
             <w:rStyle w:val="Hiperligao"/>
@@ -1341,7 +1341,7 @@
             <w:noProof/>
             <w:webHidden/>
           </w:rPr>
-          <w:instrText xml:space="preserve"> PAGEREF _Toc163410359 \h </w:instrText>
+          <w:instrText xml:space="preserve"> PAGEREF _Toc163469825 \h </w:instrText>
         </w:r>
         <w:r>
           <w:rPr>
@@ -1362,6 +1362,785 @@
             <w:webHidden/>
           </w:rPr>
           <w:t>9</w:t>
+        </w:r>
+        <w:r>
+          <w:rPr>
+            <w:noProof/>
+            <w:webHidden/>
+          </w:rPr>
+          <w:fldChar w:fldCharType="end"/>
+        </w:r>
+      </w:hyperlink>
+    </w:p>
+    <w:p>
+      <w:pPr>
+        <w:pStyle w:val="ndice2"/>
+        <w:rPr>
+          <w:bCs w:val="0"/>
+          <w:noProof/>
+          <w:kern w:val="2"/>
+          <w:sz w:val="22"/>
+          <w:szCs w:val="22"/>
+          <w:lang w:eastAsia="pt-PT" w:bidi="ar-SA"/>
+          <w14:ligatures w14:val="standardContextual"/>
+        </w:rPr>
+      </w:pPr>
+      <w:hyperlink w:anchor="_Toc163469826" w:history="1">
+        <w:r>
+          <w:rPr>
+            <w:rStyle w:val="Hiperligao"/>
+          </w:rPr>
+          <w:t>Introdução</w:t>
+        </w:r>
+        <w:r>
+          <w:rPr>
+            <w:noProof/>
+            <w:webHidden/>
+          </w:rPr>
+          <w:tab/>
+        </w:r>
+        <w:r>
+          <w:rPr>
+            <w:noProof/>
+            <w:webHidden/>
+          </w:rPr>
+          <w:fldChar w:fldCharType="begin"/>
+        </w:r>
+        <w:r>
+          <w:rPr>
+            <w:noProof/>
+            <w:webHidden/>
+          </w:rPr>
+          <w:instrText xml:space="preserve"> PAGEREF _Toc163469826 \h </w:instrText>
+        </w:r>
+        <w:r>
+          <w:rPr>
+            <w:noProof/>
+            <w:webHidden/>
+          </w:rPr>
+        </w:r>
+        <w:r>
+          <w:rPr>
+            <w:noProof/>
+            <w:webHidden/>
+          </w:rPr>
+          <w:fldChar w:fldCharType="separate"/>
+        </w:r>
+        <w:r>
+          <w:rPr>
+            <w:noProof/>
+            <w:webHidden/>
+          </w:rPr>
+          <w:t>9</w:t>
+        </w:r>
+        <w:r>
+          <w:rPr>
+            <w:noProof/>
+            <w:webHidden/>
+          </w:rPr>
+          <w:fldChar w:fldCharType="end"/>
+        </w:r>
+      </w:hyperlink>
+    </w:p>
+    <w:p>
+      <w:pPr>
+        <w:pStyle w:val="ndice2"/>
+        <w:rPr>
+          <w:bCs w:val="0"/>
+          <w:noProof/>
+          <w:kern w:val="2"/>
+          <w:sz w:val="22"/>
+          <w:szCs w:val="22"/>
+          <w:lang w:eastAsia="pt-PT" w:bidi="ar-SA"/>
+          <w14:ligatures w14:val="standardContextual"/>
+        </w:rPr>
+      </w:pPr>
+      <w:hyperlink w:anchor="_Toc163469827" w:history="1">
+        <w:r>
+          <w:rPr>
+            <w:rStyle w:val="Hiperligao"/>
+          </w:rPr>
+          <w:t>Estrutura do Código</w:t>
+        </w:r>
+        <w:r>
+          <w:rPr>
+            <w:noProof/>
+            <w:webHidden/>
+          </w:rPr>
+          <w:tab/>
+        </w:r>
+        <w:r>
+          <w:rPr>
+            <w:noProof/>
+            <w:webHidden/>
+          </w:rPr>
+          <w:fldChar w:fldCharType="begin"/>
+        </w:r>
+        <w:r>
+          <w:rPr>
+            <w:noProof/>
+            <w:webHidden/>
+          </w:rPr>
+          <w:instrText xml:space="preserve"> PAGEREF _Toc163469827 \h </w:instrText>
+        </w:r>
+        <w:r>
+          <w:rPr>
+            <w:noProof/>
+            <w:webHidden/>
+          </w:rPr>
+        </w:r>
+        <w:r>
+          <w:rPr>
+            <w:noProof/>
+            <w:webHidden/>
+          </w:rPr>
+          <w:fldChar w:fldCharType="separate"/>
+        </w:r>
+        <w:r>
+          <w:rPr>
+            <w:noProof/>
+            <w:webHidden/>
+          </w:rPr>
+          <w:t>9</w:t>
+        </w:r>
+        <w:r>
+          <w:rPr>
+            <w:noProof/>
+            <w:webHidden/>
+          </w:rPr>
+          <w:fldChar w:fldCharType="end"/>
+        </w:r>
+      </w:hyperlink>
+    </w:p>
+    <w:p>
+      <w:pPr>
+        <w:pStyle w:val="ndice3"/>
+        <w:rPr>
+          <w:rFonts w:asciiTheme="minorHAnsi" w:hAnsiTheme="minorHAnsi"/>
+          <w:noProof/>
+          <w:kern w:val="2"/>
+          <w:sz w:val="22"/>
+          <w:szCs w:val="22"/>
+          <w:lang w:eastAsia="pt-PT" w:bidi="ar-SA"/>
+          <w14:ligatures w14:val="standardContextual"/>
+        </w:rPr>
+      </w:pPr>
+      <w:hyperlink w:anchor="_Toc163469828" w:history="1">
+        <w:r>
+          <w:rPr>
+            <w:rStyle w:val="Hiperligao"/>
+          </w:rPr>
+          <w:t>Operações Básicas nos AFNDs</w:t>
+        </w:r>
+        <w:r>
+          <w:rPr>
+            <w:noProof/>
+            <w:webHidden/>
+          </w:rPr>
+          <w:tab/>
+        </w:r>
+        <w:r>
+          <w:rPr>
+            <w:noProof/>
+            <w:webHidden/>
+          </w:rPr>
+          <w:fldChar w:fldCharType="begin"/>
+        </w:r>
+        <w:r>
+          <w:rPr>
+            <w:noProof/>
+            <w:webHidden/>
+          </w:rPr>
+          <w:instrText xml:space="preserve"> PAGEREF _Toc163469828 \h </w:instrText>
+        </w:r>
+        <w:r>
+          <w:rPr>
+            <w:noProof/>
+            <w:webHidden/>
+          </w:rPr>
+        </w:r>
+        <w:r>
+          <w:rPr>
+            <w:noProof/>
+            <w:webHidden/>
+          </w:rPr>
+          <w:fldChar w:fldCharType="separate"/>
+        </w:r>
+        <w:r>
+          <w:rPr>
+            <w:noProof/>
+            <w:webHidden/>
+          </w:rPr>
+          <w:t>9</w:t>
+        </w:r>
+        <w:r>
+          <w:rPr>
+            <w:noProof/>
+            <w:webHidden/>
+          </w:rPr>
+          <w:fldChar w:fldCharType="end"/>
+        </w:r>
+      </w:hyperlink>
+    </w:p>
+    <w:p>
+      <w:pPr>
+        <w:pStyle w:val="ndice3"/>
+        <w:rPr>
+          <w:rFonts w:asciiTheme="minorHAnsi" w:hAnsiTheme="minorHAnsi"/>
+          <w:noProof/>
+          <w:kern w:val="2"/>
+          <w:sz w:val="22"/>
+          <w:szCs w:val="22"/>
+          <w:lang w:eastAsia="pt-PT" w:bidi="ar-SA"/>
+          <w14:ligatures w14:val="standardContextual"/>
+        </w:rPr>
+      </w:pPr>
+      <w:hyperlink w:anchor="_Toc163469829" w:history="1">
+        <w:r>
+          <w:rPr>
+            <w:rStyle w:val="Hiperligao"/>
+          </w:rPr>
+          <w:t>Concatenação:</w:t>
+        </w:r>
+        <w:r>
+          <w:rPr>
+            <w:noProof/>
+            <w:webHidden/>
+          </w:rPr>
+          <w:tab/>
+        </w:r>
+        <w:r>
+          <w:rPr>
+            <w:noProof/>
+            <w:webHidden/>
+          </w:rPr>
+          <w:fldChar w:fldCharType="begin"/>
+        </w:r>
+        <w:r>
+          <w:rPr>
+            <w:noProof/>
+            <w:webHidden/>
+          </w:rPr>
+          <w:instrText xml:space="preserve"> PAGEREF _Toc163469829 \h </w:instrText>
+        </w:r>
+        <w:r>
+          <w:rPr>
+            <w:noProof/>
+            <w:webHidden/>
+          </w:rPr>
+        </w:r>
+        <w:r>
+          <w:rPr>
+            <w:noProof/>
+            <w:webHidden/>
+          </w:rPr>
+          <w:fldChar w:fldCharType="separate"/>
+        </w:r>
+        <w:r>
+          <w:rPr>
+            <w:noProof/>
+            <w:webHidden/>
+          </w:rPr>
+          <w:t>9</w:t>
+        </w:r>
+        <w:r>
+          <w:rPr>
+            <w:noProof/>
+            <w:webHidden/>
+          </w:rPr>
+          <w:fldChar w:fldCharType="end"/>
+        </w:r>
+      </w:hyperlink>
+    </w:p>
+    <w:p>
+      <w:pPr>
+        <w:pStyle w:val="ndice3"/>
+        <w:rPr>
+          <w:rFonts w:asciiTheme="minorHAnsi" w:hAnsiTheme="minorHAnsi"/>
+          <w:noProof/>
+          <w:kern w:val="2"/>
+          <w:sz w:val="22"/>
+          <w:szCs w:val="22"/>
+          <w:lang w:eastAsia="pt-PT" w:bidi="ar-SA"/>
+          <w14:ligatures w14:val="standardContextual"/>
+        </w:rPr>
+      </w:pPr>
+      <w:hyperlink w:anchor="_Toc163469830" w:history="1">
+        <w:r>
+          <w:rPr>
+            <w:rStyle w:val="Hiperligao"/>
+          </w:rPr>
+          <w:t>União:</w:t>
+        </w:r>
+        <w:r>
+          <w:rPr>
+            <w:noProof/>
+            <w:webHidden/>
+          </w:rPr>
+          <w:tab/>
+        </w:r>
+        <w:r>
+          <w:rPr>
+            <w:noProof/>
+            <w:webHidden/>
+          </w:rPr>
+          <w:tab/>
+        </w:r>
+        <w:r>
+          <w:rPr>
+            <w:noProof/>
+            <w:webHidden/>
+          </w:rPr>
+          <w:fldChar w:fldCharType="begin"/>
+        </w:r>
+        <w:r>
+          <w:rPr>
+            <w:noProof/>
+            <w:webHidden/>
+          </w:rPr>
+          <w:instrText xml:space="preserve"> PAGEREF _Toc163469830 \h </w:instrText>
+        </w:r>
+        <w:r>
+          <w:rPr>
+            <w:noProof/>
+            <w:webHidden/>
+          </w:rPr>
+        </w:r>
+        <w:r>
+          <w:rPr>
+            <w:noProof/>
+            <w:webHidden/>
+          </w:rPr>
+          <w:fldChar w:fldCharType="separate"/>
+        </w:r>
+        <w:r>
+          <w:rPr>
+            <w:noProof/>
+            <w:webHidden/>
+          </w:rPr>
+          <w:t>10</w:t>
+        </w:r>
+        <w:r>
+          <w:rPr>
+            <w:noProof/>
+            <w:webHidden/>
+          </w:rPr>
+          <w:fldChar w:fldCharType="end"/>
+        </w:r>
+      </w:hyperlink>
+    </w:p>
+    <w:p>
+      <w:pPr>
+        <w:pStyle w:val="ndice3"/>
+        <w:rPr>
+          <w:rFonts w:asciiTheme="minorHAnsi" w:hAnsiTheme="minorHAnsi"/>
+          <w:noProof/>
+          <w:kern w:val="2"/>
+          <w:sz w:val="22"/>
+          <w:szCs w:val="22"/>
+          <w:lang w:eastAsia="pt-PT" w:bidi="ar-SA"/>
+          <w14:ligatures w14:val="standardContextual"/>
+        </w:rPr>
+      </w:pPr>
+      <w:hyperlink w:anchor="_Toc163469831" w:history="1">
+        <w:r>
+          <w:rPr>
+            <w:rStyle w:val="Hiperligao"/>
+          </w:rPr>
+          <w:t>Fecho de Kleene:</w:t>
+        </w:r>
+        <w:r>
+          <w:rPr>
+            <w:noProof/>
+            <w:webHidden/>
+          </w:rPr>
+          <w:tab/>
+        </w:r>
+        <w:r>
+          <w:rPr>
+            <w:noProof/>
+            <w:webHidden/>
+          </w:rPr>
+          <w:fldChar w:fldCharType="begin"/>
+        </w:r>
+        <w:r>
+          <w:rPr>
+            <w:noProof/>
+            <w:webHidden/>
+          </w:rPr>
+          <w:instrText xml:space="preserve"> PAGEREF _Toc163469831 \h </w:instrText>
+        </w:r>
+        <w:r>
+          <w:rPr>
+            <w:noProof/>
+            <w:webHidden/>
+          </w:rPr>
+        </w:r>
+        <w:r>
+          <w:rPr>
+            <w:noProof/>
+            <w:webHidden/>
+          </w:rPr>
+          <w:fldChar w:fldCharType="separate"/>
+        </w:r>
+        <w:r>
+          <w:rPr>
+            <w:noProof/>
+            <w:webHidden/>
+          </w:rPr>
+          <w:t>11</w:t>
+        </w:r>
+        <w:r>
+          <w:rPr>
+            <w:noProof/>
+            <w:webHidden/>
+          </w:rPr>
+          <w:fldChar w:fldCharType="end"/>
+        </w:r>
+      </w:hyperlink>
+    </w:p>
+    <w:p>
+      <w:pPr>
+        <w:pStyle w:val="ndice3"/>
+        <w:rPr>
+          <w:rFonts w:asciiTheme="minorHAnsi" w:hAnsiTheme="minorHAnsi"/>
+          <w:noProof/>
+          <w:kern w:val="2"/>
+          <w:sz w:val="22"/>
+          <w:szCs w:val="22"/>
+          <w:lang w:eastAsia="pt-PT" w:bidi="ar-SA"/>
+          <w14:ligatures w14:val="standardContextual"/>
+        </w:rPr>
+      </w:pPr>
+      <w:hyperlink w:anchor="_Toc163469832" w:history="1">
+        <w:r>
+          <w:rPr>
+            <w:rStyle w:val="Hiperligao"/>
+          </w:rPr>
+          <w:t>Conversão da Expressão Regular num AFND</w:t>
+        </w:r>
+        <w:r>
+          <w:rPr>
+            <w:noProof/>
+            <w:webHidden/>
+          </w:rPr>
+          <w:tab/>
+        </w:r>
+        <w:r>
+          <w:rPr>
+            <w:noProof/>
+            <w:webHidden/>
+          </w:rPr>
+          <w:fldChar w:fldCharType="begin"/>
+        </w:r>
+        <w:r>
+          <w:rPr>
+            <w:noProof/>
+            <w:webHidden/>
+          </w:rPr>
+          <w:instrText xml:space="preserve"> PAGEREF _Toc163469832 \h </w:instrText>
+        </w:r>
+        <w:r>
+          <w:rPr>
+            <w:noProof/>
+            <w:webHidden/>
+          </w:rPr>
+        </w:r>
+        <w:r>
+          <w:rPr>
+            <w:noProof/>
+            <w:webHidden/>
+          </w:rPr>
+          <w:fldChar w:fldCharType="separate"/>
+        </w:r>
+        <w:r>
+          <w:rPr>
+            <w:noProof/>
+            <w:webHidden/>
+          </w:rPr>
+          <w:t>13</w:t>
+        </w:r>
+        <w:r>
+          <w:rPr>
+            <w:noProof/>
+            <w:webHidden/>
+          </w:rPr>
+          <w:fldChar w:fldCharType="end"/>
+        </w:r>
+      </w:hyperlink>
+    </w:p>
+    <w:p>
+      <w:pPr>
+        <w:pStyle w:val="ndice3"/>
+        <w:rPr>
+          <w:rFonts w:asciiTheme="minorHAnsi" w:hAnsiTheme="minorHAnsi"/>
+          <w:noProof/>
+          <w:kern w:val="2"/>
+          <w:sz w:val="22"/>
+          <w:szCs w:val="22"/>
+          <w:lang w:eastAsia="pt-PT" w:bidi="ar-SA"/>
+          <w14:ligatures w14:val="standardContextual"/>
+        </w:rPr>
+      </w:pPr>
+      <w:hyperlink w:anchor="_Toc163469833" w:history="1">
+        <w:r>
+          <w:rPr>
+            <w:rStyle w:val="Hiperligao"/>
+          </w:rPr>
+          <w:t>Utilização do Código</w:t>
+        </w:r>
+        <w:r>
+          <w:rPr>
+            <w:noProof/>
+            <w:webHidden/>
+          </w:rPr>
+          <w:tab/>
+        </w:r>
+        <w:r>
+          <w:rPr>
+            <w:noProof/>
+            <w:webHidden/>
+          </w:rPr>
+          <w:fldChar w:fldCharType="begin"/>
+        </w:r>
+        <w:r>
+          <w:rPr>
+            <w:noProof/>
+            <w:webHidden/>
+          </w:rPr>
+          <w:instrText xml:space="preserve"> PAGEREF _Toc163469833 \h </w:instrText>
+        </w:r>
+        <w:r>
+          <w:rPr>
+            <w:noProof/>
+            <w:webHidden/>
+          </w:rPr>
+        </w:r>
+        <w:r>
+          <w:rPr>
+            <w:noProof/>
+            <w:webHidden/>
+          </w:rPr>
+          <w:fldChar w:fldCharType="separate"/>
+        </w:r>
+        <w:r>
+          <w:rPr>
+            <w:noProof/>
+            <w:webHidden/>
+          </w:rPr>
+          <w:t>14</w:t>
+        </w:r>
+        <w:r>
+          <w:rPr>
+            <w:noProof/>
+            <w:webHidden/>
+          </w:rPr>
+          <w:fldChar w:fldCharType="end"/>
+        </w:r>
+      </w:hyperlink>
+    </w:p>
+    <w:p>
+      <w:pPr>
+        <w:pStyle w:val="ndice3"/>
+        <w:rPr>
+          <w:rFonts w:asciiTheme="minorHAnsi" w:hAnsiTheme="minorHAnsi"/>
+          <w:noProof/>
+          <w:kern w:val="2"/>
+          <w:sz w:val="22"/>
+          <w:szCs w:val="22"/>
+          <w:lang w:eastAsia="pt-PT" w:bidi="ar-SA"/>
+          <w14:ligatures w14:val="standardContextual"/>
+        </w:rPr>
+      </w:pPr>
+      <w:hyperlink w:anchor="_Toc163469834" w:history="1">
+        <w:r>
+          <w:rPr>
+            <w:rStyle w:val="Hiperligao"/>
+          </w:rPr>
+          <w:t>Exemplo de Utilização:</w:t>
+        </w:r>
+        <w:r>
+          <w:rPr>
+            <w:noProof/>
+            <w:webHidden/>
+          </w:rPr>
+          <w:tab/>
+        </w:r>
+        <w:r>
+          <w:rPr>
+            <w:noProof/>
+            <w:webHidden/>
+          </w:rPr>
+          <w:fldChar w:fldCharType="begin"/>
+        </w:r>
+        <w:r>
+          <w:rPr>
+            <w:noProof/>
+            <w:webHidden/>
+          </w:rPr>
+          <w:instrText xml:space="preserve"> PAGEREF _Toc163469834 \h </w:instrText>
+        </w:r>
+        <w:r>
+          <w:rPr>
+            <w:noProof/>
+            <w:webHidden/>
+          </w:rPr>
+        </w:r>
+        <w:r>
+          <w:rPr>
+            <w:noProof/>
+            <w:webHidden/>
+          </w:rPr>
+          <w:fldChar w:fldCharType="separate"/>
+        </w:r>
+        <w:r>
+          <w:rPr>
+            <w:noProof/>
+            <w:webHidden/>
+          </w:rPr>
+          <w:t>14</w:t>
+        </w:r>
+        <w:r>
+          <w:rPr>
+            <w:noProof/>
+            <w:webHidden/>
+          </w:rPr>
+          <w:fldChar w:fldCharType="end"/>
+        </w:r>
+      </w:hyperlink>
+    </w:p>
+    <w:p>
+      <w:pPr>
+        <w:pStyle w:val="ndice2"/>
+        <w:rPr>
+          <w:bCs w:val="0"/>
+          <w:noProof/>
+          <w:kern w:val="2"/>
+          <w:sz w:val="22"/>
+          <w:szCs w:val="22"/>
+          <w:lang w:eastAsia="pt-PT" w:bidi="ar-SA"/>
+          <w14:ligatures w14:val="standardContextual"/>
+        </w:rPr>
+      </w:pPr>
+      <w:hyperlink w:anchor="_Toc163469835" w:history="1">
+        <w:r>
+          <w:rPr>
+            <w:rStyle w:val="Hiperligao"/>
+          </w:rPr>
+          <w:t>Conclusão</w:t>
+        </w:r>
+        <w:r>
+          <w:rPr>
+            <w:noProof/>
+            <w:webHidden/>
+          </w:rPr>
+          <w:tab/>
+        </w:r>
+        <w:r>
+          <w:rPr>
+            <w:noProof/>
+            <w:webHidden/>
+          </w:rPr>
+          <w:fldChar w:fldCharType="begin"/>
+        </w:r>
+        <w:r>
+          <w:rPr>
+            <w:noProof/>
+            <w:webHidden/>
+          </w:rPr>
+          <w:instrText xml:space="preserve"> PAGEREF _Toc163469835 \h </w:instrText>
+        </w:r>
+        <w:r>
+          <w:rPr>
+            <w:noProof/>
+            <w:webHidden/>
+          </w:rPr>
+        </w:r>
+        <w:r>
+          <w:rPr>
+            <w:noProof/>
+            <w:webHidden/>
+          </w:rPr>
+          <w:fldChar w:fldCharType="separate"/>
+        </w:r>
+        <w:r>
+          <w:rPr>
+            <w:noProof/>
+            <w:webHidden/>
+          </w:rPr>
+          <w:t>14</w:t>
+        </w:r>
+        <w:r>
+          <w:rPr>
+            <w:noProof/>
+            <w:webHidden/>
+          </w:rPr>
+          <w:fldChar w:fldCharType="end"/>
+        </w:r>
+      </w:hyperlink>
+    </w:p>
+    <w:p>
+      <w:pPr>
+        <w:pStyle w:val="ndice1"/>
+        <w:rPr>
+          <w:rFonts w:cstheme="minorBidi"/>
+          <w:bCs w:val="0"/>
+          <w:smallCaps w:val="0"/>
+          <w:noProof/>
+          <w:kern w:val="2"/>
+          <w:sz w:val="22"/>
+          <w:szCs w:val="22"/>
+          <w:lang w:eastAsia="pt-PT" w:bidi="ar-SA"/>
+          <w14:ligatures w14:val="standardContextual"/>
+        </w:rPr>
+      </w:pPr>
+      <w:hyperlink w:anchor="_Toc163469836" w:history="1">
+        <w:r>
+          <w:rPr>
+            <w:rStyle w:val="Hiperligao"/>
+          </w:rPr>
+          <w:t>Conversão de AFND para AFD</w:t>
+        </w:r>
+        <w:r>
+          <w:rPr>
+            <w:noProof/>
+            <w:webHidden/>
+          </w:rPr>
+          <w:tab/>
+        </w:r>
+        <w:r>
+          <w:rPr>
+            <w:noProof/>
+            <w:webHidden/>
+          </w:rPr>
+          <w:fldChar w:fldCharType="begin"/>
+        </w:r>
+        <w:r>
+          <w:rPr>
+            <w:noProof/>
+            <w:webHidden/>
+          </w:rPr>
+          <w:instrText xml:space="preserve"> PAGEREF _Toc163469836 \h </w:instrText>
+        </w:r>
+        <w:r>
+          <w:rPr>
+            <w:noProof/>
+            <w:webHidden/>
+          </w:rPr>
+        </w:r>
+        <w:r>
+          <w:rPr>
+            <w:noProof/>
+            <w:webHidden/>
+          </w:rPr>
+          <w:fldChar w:fldCharType="separate"/>
+        </w:r>
+        <w:r>
+          <w:rPr>
+            <w:noProof/>
+            <w:webHidden/>
+          </w:rPr>
+          <w:t>15</w:t>
         </w:r>
         <w:r>
           <w:rPr>
@@ -1386,117 +2165,7 @@
       </w:r>
     </w:p>
     <w:p/>
-    <w:p>
-      <w:pPr>
-        <w:spacing w:before="840" w:after="480"/>
-        <w:rPr>
-          <w:rFonts w:asciiTheme="majorHAnsi" w:hAnsiTheme="majorHAnsi" w:cs="Arial"/>
-          <w:b/>
-          <w:color w:val="365F91" w:themeColor="accent1" w:themeShade="BF"/>
-          <w:sz w:val="28"/>
-          <w:szCs w:val="28"/>
-        </w:rPr>
-      </w:pPr>
-      <w:r>
-        <w:rPr>
-          <w:rFonts w:asciiTheme="majorHAnsi" w:hAnsiTheme="majorHAnsi" w:cs="Arial"/>
-          <w:b/>
-          <w:color w:val="365F91" w:themeColor="accent1" w:themeShade="BF"/>
-          <w:sz w:val="28"/>
-          <w:szCs w:val="28"/>
-        </w:rPr>
-        <w:t>Lista de Tabelas</w:t>
-      </w:r>
-    </w:p>
-    <w:p>
-      <w:pPr>
-        <w:pStyle w:val="ndicedeilustraes"/>
-        <w:tabs>
-          <w:tab w:val="right" w:pos="8835"/>
-        </w:tabs>
-        <w:rPr>
-          <w:noProof/>
-          <w:sz w:val="24"/>
-          <w:szCs w:val="24"/>
-        </w:rPr>
-      </w:pPr>
-      <w:r>
-        <w:fldChar w:fldCharType="begin"/>
-      </w:r>
-      <w:r>
-        <w:instrText xml:space="preserve"> TOC \h \z \c "Tabela" </w:instrText>
-      </w:r>
-      <w:r>
-        <w:fldChar w:fldCharType="separate"/>
-      </w:r>
-      <w:hyperlink w:anchor="_Toc41659057" w:history="1">
-        <w:r>
-          <w:rPr>
-            <w:rStyle w:val="Hiperligao"/>
-          </w:rPr>
-          <w:t>Tabela 1 ― &lt;descrição da tabela&gt;</w:t>
-        </w:r>
-        <w:r>
-          <w:rPr>
-            <w:noProof/>
-            <w:webHidden/>
-          </w:rPr>
-          <w:tab/>
-        </w:r>
-        <w:r>
-          <w:rPr>
-            <w:noProof/>
-            <w:webHidden/>
-          </w:rPr>
-          <w:fldChar w:fldCharType="begin"/>
-        </w:r>
-        <w:r>
-          <w:rPr>
-            <w:noProof/>
-            <w:webHidden/>
-          </w:rPr>
-          <w:instrText xml:space="preserve"> PAGEREF _Toc41659057 \h </w:instrText>
-        </w:r>
-        <w:r>
-          <w:rPr>
-            <w:noProof/>
-            <w:webHidden/>
-          </w:rPr>
-        </w:r>
-        <w:r>
-          <w:rPr>
-            <w:noProof/>
-            <w:webHidden/>
-          </w:rPr>
-          <w:fldChar w:fldCharType="separate"/>
-        </w:r>
-        <w:r>
-          <w:rPr>
-            <w:noProof/>
-            <w:webHidden/>
-          </w:rPr>
-          <w:t>2</w:t>
-        </w:r>
-        <w:r>
-          <w:rPr>
-            <w:noProof/>
-            <w:webHidden/>
-          </w:rPr>
-          <w:fldChar w:fldCharType="end"/>
-        </w:r>
-      </w:hyperlink>
-    </w:p>
-    <w:p>
-      <w:r>
-        <w:fldChar w:fldCharType="end"/>
-      </w:r>
-    </w:p>
     <w:p/>
-    <w:p>
-      <w:r>
-        <w:br w:type="page"/>
-      </w:r>
-    </w:p>
     <w:p>
       <w:pPr>
         <w:sectPr>
@@ -1512,7 +2181,7 @@
       <w:pPr>
         <w:pStyle w:val="Ttulo1"/>
       </w:pPr>
-      <w:bookmarkStart w:id="0" w:name="_Toc163410349"/>
+      <w:bookmarkStart w:id="0" w:name="_Toc163469815"/>
       <w:r>
         <w:lastRenderedPageBreak/>
         <w:t xml:space="preserve">Autómatos </w:t>
@@ -1529,7 +2198,7 @@
       <w:pPr>
         <w:pStyle w:val="Ttulo2"/>
       </w:pPr>
-      <w:bookmarkStart w:id="1" w:name="_Toc163410350"/>
+      <w:bookmarkStart w:id="1" w:name="_Toc163469816"/>
       <w:r>
         <w:t>Introdução</w:t>
       </w:r>
@@ -1560,7 +2229,7 @@
       <w:pPr>
         <w:pStyle w:val="Ttulo2"/>
       </w:pPr>
-      <w:bookmarkStart w:id="2" w:name="_Toc163410351"/>
+      <w:bookmarkStart w:id="2" w:name="_Toc163469817"/>
       <w:r>
         <w:t>Estrutura do Código</w:t>
       </w:r>
@@ -1575,7 +2244,7 @@
       <w:pPr>
         <w:pStyle w:val="Ttulo3"/>
       </w:pPr>
-      <w:bookmarkStart w:id="3" w:name="_Toc163410352"/>
+      <w:bookmarkStart w:id="3" w:name="_Toc163469818"/>
       <w:r>
         <w:t>Leitura da Definição do AFD</w:t>
       </w:r>
@@ -1630,7 +2299,7 @@
     <w:bookmarkEnd w:id="4"/>
     <w:p>
       <w:r>
-        <w:object w:dxaOrig="8504" w:dyaOrig="1584">
+        <w:object w:dxaOrig="8504" w:dyaOrig="1584" w14:anchorId="3DCDC569">
           <v:shapetype id="_x0000_t75" coordsize="21600,21600" o:spt="75" o:preferrelative="t" path="m@4@5l@4@11@9@11@9@5xe" filled="f" stroked="f">
             <v:stroke joinstyle="miter"/>
             <v:formulas>
@@ -1650,10 +2319,10 @@
             <v:path o:extrusionok="f" gradientshapeok="t" o:connecttype="rect"/>
             <o:lock v:ext="edit" aspectratio="t"/>
           </v:shapetype>
-          <v:shape id="_x0000_i1031" type="#_x0000_t75" style="width:425.1pt;height:78.9pt" o:ole="" filled="t" fillcolor="#f2f2f2 [3052]">
+          <v:shape id="_x0000_i1025" type="#_x0000_t75" style="width:425.4pt;height:78.6pt" o:ole="" filled="t" fillcolor="#f2f2f2 [3052]">
             <v:imagedata r:id="rId11" o:title=""/>
           </v:shape>
-          <o:OLEObject Type="Embed" ProgID="Word.OpenDocumentText.12" ShapeID="_x0000_i1031" DrawAspect="Content" ObjectID="_1774023136" r:id="rId12"/>
+          <o:OLEObject Type="Embed" ProgID="Word.OpenDocumentText.12" ShapeID="_x0000_i1025" DrawAspect="Content" ObjectID="_1774082808" r:id="rId12"/>
         </w:object>
       </w:r>
     </w:p>
@@ -1674,7 +2343,7 @@
       <w:pPr>
         <w:pStyle w:val="Ttulo3"/>
       </w:pPr>
-      <w:bookmarkStart w:id="5" w:name="_Toc163410353"/>
+      <w:bookmarkStart w:id="5" w:name="_Toc163469819"/>
       <w:r>
         <w:lastRenderedPageBreak/>
         <w:t>Validações do Autómato</w:t>
@@ -1727,11 +2396,11 @@
     <w:bookmarkEnd w:id="6"/>
     <w:p>
       <w:r>
-        <w:object w:dxaOrig="8504" w:dyaOrig="1011">
-          <v:shape id="_x0000_i1039" type="#_x0000_t75" style="width:425.1pt;height:50.7pt" o:ole="" filled="t" fillcolor="#f2f2f2 [3052]">
+        <w:object w:dxaOrig="8504" w:dyaOrig="1011" w14:anchorId="1A1B28C9">
+          <v:shape id="_x0000_i1026" type="#_x0000_t75" style="width:425.4pt;height:51pt" o:ole="" filled="t" fillcolor="#f2f2f2 [3052]">
             <v:imagedata r:id="rId13" o:title=""/>
           </v:shape>
-          <o:OLEObject Type="Embed" ProgID="Word.OpenDocumentText.12" ShapeID="_x0000_i1039" DrawAspect="Content" ObjectID="_1774023137" r:id="rId14"/>
+          <o:OLEObject Type="Embed" ProgID="Word.OpenDocumentText.12" ShapeID="_x0000_i1026" DrawAspect="Content" ObjectID="_1774082809" r:id="rId14"/>
         </w:object>
       </w:r>
     </w:p>
@@ -1768,11 +2437,11 @@
     <w:bookmarkEnd w:id="7"/>
     <w:p>
       <w:r>
-        <w:object w:dxaOrig="8504" w:dyaOrig="1009">
-          <v:shape id="_x0000_i1047" type="#_x0000_t75" style="width:425.1pt;height:50.1pt" o:ole="" filled="t" fillcolor="#f2f2f2 [3052]">
+        <w:object w:dxaOrig="8504" w:dyaOrig="1009" w14:anchorId="1EF8601E">
+          <v:shape id="_x0000_i1027" type="#_x0000_t75" style="width:425.4pt;height:49.8pt" o:ole="" filled="t" fillcolor="#f2f2f2 [3052]">
             <v:imagedata r:id="rId15" o:title=""/>
           </v:shape>
-          <o:OLEObject Type="Embed" ProgID="Word.OpenDocumentText.12" ShapeID="_x0000_i1047" DrawAspect="Content" ObjectID="_1774023138" r:id="rId16"/>
+          <o:OLEObject Type="Embed" ProgID="Word.OpenDocumentText.12" ShapeID="_x0000_i1027" DrawAspect="Content" ObjectID="_1774082810" r:id="rId16"/>
         </w:object>
       </w:r>
     </w:p>
@@ -1801,11 +2470,11 @@
     <w:bookmarkEnd w:id="8"/>
     <w:p>
       <w:r>
-        <w:object w:dxaOrig="8504" w:dyaOrig="1294">
-          <v:shape id="_x0000_i1049" type="#_x0000_t75" style="width:425.1pt;height:64.5pt" o:ole="" filled="t" fillcolor="#f2f2f2 [3052]">
+        <w:object w:dxaOrig="8504" w:dyaOrig="1294" w14:anchorId="398C221C">
+          <v:shape id="_x0000_i1028" type="#_x0000_t75" style="width:425.4pt;height:64.8pt" o:ole="" filled="t" fillcolor="#f2f2f2 [3052]">
             <v:imagedata r:id="rId17" o:title=""/>
           </v:shape>
-          <o:OLEObject Type="Embed" ProgID="Word.OpenDocumentText.12" ShapeID="_x0000_i1049" DrawAspect="Content" ObjectID="_1774023139" r:id="rId18"/>
+          <o:OLEObject Type="Embed" ProgID="Word.OpenDocumentText.12" ShapeID="_x0000_i1028" DrawAspect="Content" ObjectID="_1774082811" r:id="rId18"/>
         </w:object>
       </w:r>
     </w:p>
@@ -1857,11 +2526,11 @@
     <w:bookmarkEnd w:id="9"/>
     <w:p>
       <w:r>
-        <w:object w:dxaOrig="8504" w:dyaOrig="2434">
-          <v:shape id="_x0000_i1051" type="#_x0000_t75" style="width:425.1pt;height:121.55pt" o:ole="" filled="t" fillcolor="#f2f2f2 [3052]">
+        <w:object w:dxaOrig="8504" w:dyaOrig="2434" w14:anchorId="50056363">
+          <v:shape id="_x0000_i1029" type="#_x0000_t75" style="width:425.4pt;height:121.8pt" o:ole="" filled="t" fillcolor="#f2f2f2 [3052]">
             <v:imagedata r:id="rId19" o:title=""/>
           </v:shape>
-          <o:OLEObject Type="Embed" ProgID="Word.OpenDocumentText.12" ShapeID="_x0000_i1051" DrawAspect="Content" ObjectID="_1774023140" r:id="rId20"/>
+          <o:OLEObject Type="Embed" ProgID="Word.OpenDocumentText.12" ShapeID="_x0000_i1029" DrawAspect="Content" ObjectID="_1774082812" r:id="rId20"/>
         </w:object>
       </w:r>
     </w:p>
@@ -1897,11 +2566,11 @@
     <w:bookmarkEnd w:id="10"/>
     <w:p>
       <w:r>
-        <w:object w:dxaOrig="8504" w:dyaOrig="2149">
-          <v:shape id="_x0000_i1053" type="#_x0000_t75" style="width:425.1pt;height:107.15pt" o:ole="" filled="t" fillcolor="#f2f2f2 [3052]">
+        <w:object w:dxaOrig="8504" w:dyaOrig="2149" w14:anchorId="79C2B749">
+          <v:shape id="_x0000_i1030" type="#_x0000_t75" style="width:425.4pt;height:107.4pt" o:ole="" filled="t" fillcolor="#f2f2f2 [3052]">
             <v:imagedata r:id="rId21" o:title=""/>
           </v:shape>
-          <o:OLEObject Type="Embed" ProgID="Word.OpenDocumentText.12" ShapeID="_x0000_i1053" DrawAspect="Content" ObjectID="_1774023141" r:id="rId22"/>
+          <o:OLEObject Type="Embed" ProgID="Word.OpenDocumentText.12" ShapeID="_x0000_i1030" DrawAspect="Content" ObjectID="_1774082813" r:id="rId22"/>
         </w:object>
       </w:r>
     </w:p>
@@ -1930,11 +2599,11 @@
     <w:bookmarkEnd w:id="11"/>
     <w:p>
       <w:r>
-        <w:object w:dxaOrig="8504" w:dyaOrig="1579">
-          <v:shape id="_x0000_i1055" type="#_x0000_t75" style="width:425.1pt;height:78.9pt" o:ole="" filled="t" fillcolor="#f2f2f2 [3052]">
+        <w:object w:dxaOrig="8504" w:dyaOrig="1579" w14:anchorId="3DFE620E">
+          <v:shape id="_x0000_i1031" type="#_x0000_t75" style="width:425.4pt;height:78.6pt" o:ole="" filled="t" fillcolor="#f2f2f2 [3052]">
             <v:imagedata r:id="rId23" o:title=""/>
           </v:shape>
-          <o:OLEObject Type="Embed" ProgID="Word.OpenDocumentText.12" ShapeID="_x0000_i1055" DrawAspect="Content" ObjectID="_1774023142" r:id="rId24"/>
+          <o:OLEObject Type="Embed" ProgID="Word.OpenDocumentText.12" ShapeID="_x0000_i1031" DrawAspect="Content" ObjectID="_1774082814" r:id="rId24"/>
         </w:object>
       </w:r>
     </w:p>
@@ -1979,11 +2648,11 @@
     <w:bookmarkEnd w:id="12"/>
     <w:p>
       <w:r>
-        <w:object w:dxaOrig="8504" w:dyaOrig="1863">
-          <v:shape id="_x0000_i1057" type="#_x0000_t75" style="width:425.1pt;height:92.75pt" o:ole="" filled="t" fillcolor="#f2f2f2 [3052]">
+        <w:object w:dxaOrig="8504" w:dyaOrig="1863" w14:anchorId="63049AB6">
+          <v:shape id="_x0000_i1032" type="#_x0000_t75" style="width:425.4pt;height:93pt" o:ole="" filled="t" fillcolor="#f2f2f2 [3052]">
             <v:imagedata r:id="rId25" o:title=""/>
           </v:shape>
-          <o:OLEObject Type="Embed" ProgID="Word.OpenDocumentText.12" ShapeID="_x0000_i1057" DrawAspect="Content" ObjectID="_1774023143" r:id="rId26"/>
+          <o:OLEObject Type="Embed" ProgID="Word.OpenDocumentText.12" ShapeID="_x0000_i1032" DrawAspect="Content" ObjectID="_1774082815" r:id="rId26"/>
         </w:object>
       </w:r>
     </w:p>
@@ -1991,7 +2660,7 @@
       <w:pPr>
         <w:pStyle w:val="Ttulo3"/>
       </w:pPr>
-      <w:bookmarkStart w:id="13" w:name="_Toc163410354"/>
+      <w:bookmarkStart w:id="13" w:name="_Toc163469820"/>
       <w:r>
         <w:t>Gerar</w:t>
       </w:r>
@@ -2041,11 +2710,11 @@
     <w:bookmarkEnd w:id="14"/>
     <w:p>
       <w:r>
-        <w:object w:dxaOrig="8504" w:dyaOrig="5286">
-          <v:shape id="_x0000_i1033" type="#_x0000_t75" style="width:425.1pt;height:263.8pt" o:ole="" filled="t" fillcolor="#f2f2f2 [3052]">
+        <w:object w:dxaOrig="8504" w:dyaOrig="5286" w14:anchorId="42B019F9">
+          <v:shape id="_x0000_i1033" type="#_x0000_t75" style="width:425.4pt;height:264pt" o:ole="" filled="t" fillcolor="#f2f2f2 [3052]">
             <v:imagedata r:id="rId27" o:title=""/>
           </v:shape>
-          <o:OLEObject Type="Embed" ProgID="Word.OpenDocumentText.12" ShapeID="_x0000_i1033" DrawAspect="Content" ObjectID="_1774023144" r:id="rId28"/>
+          <o:OLEObject Type="Embed" ProgID="Word.OpenDocumentText.12" ShapeID="_x0000_i1033" DrawAspect="Content" ObjectID="_1774082816" r:id="rId28"/>
         </w:object>
       </w:r>
     </w:p>
@@ -2071,7 +2740,7 @@
       <w:pPr>
         <w:pStyle w:val="Ttulo3"/>
       </w:pPr>
-      <w:bookmarkStart w:id="15" w:name="_Toc163410355"/>
+      <w:bookmarkStart w:id="15" w:name="_Toc163469821"/>
       <w:r>
         <w:lastRenderedPageBreak/>
         <w:t>Reconhecimento de Palavras</w:t>
@@ -2108,11 +2777,11 @@
     <w:bookmarkEnd w:id="16"/>
     <w:p>
       <w:r>
-        <w:object w:dxaOrig="8504" w:dyaOrig="5854">
-          <v:shape id="_x0000_i1035" type="#_x0000_t75" style="width:425.1pt;height:292.05pt" o:ole="" filled="t" fillcolor="#f2f2f2 [3052]">
+        <w:object w:dxaOrig="8504" w:dyaOrig="5854" w14:anchorId="78E147D6">
+          <v:shape id="_x0000_i1034" type="#_x0000_t75" style="width:425.4pt;height:292.2pt" o:ole="" filled="t" fillcolor="#f2f2f2 [3052]">
             <v:imagedata r:id="rId29" o:title=""/>
           </v:shape>
-          <o:OLEObject Type="Embed" ProgID="Word.OpenDocumentText.12" ShapeID="_x0000_i1035" DrawAspect="Content" ObjectID="_1774023145" r:id="rId30"/>
+          <o:OLEObject Type="Embed" ProgID="Word.OpenDocumentText.12" ShapeID="_x0000_i1034" DrawAspect="Content" ObjectID="_1774082817" r:id="rId30"/>
         </w:object>
       </w:r>
     </w:p>
@@ -2133,7 +2802,7 @@
       <w:pPr>
         <w:pStyle w:val="Ttulo3"/>
       </w:pPr>
-      <w:bookmarkStart w:id="17" w:name="_Toc163410356"/>
+      <w:bookmarkStart w:id="17" w:name="_Toc163469822"/>
       <w:r>
         <w:lastRenderedPageBreak/>
         <w:t>Utilização do Código</w:t>
@@ -2149,7 +2818,7 @@
       <w:pPr>
         <w:pStyle w:val="Ttulo3"/>
       </w:pPr>
-      <w:bookmarkStart w:id="18" w:name="_Toc163410357"/>
+      <w:bookmarkStart w:id="18" w:name="_Toc163469823"/>
       <w:r>
         <w:t>Exemplos de utilização:</w:t>
       </w:r>
@@ -2159,11 +2828,11 @@
     <w:bookmarkEnd w:id="19"/>
     <w:p>
       <w:r>
-        <w:object w:dxaOrig="8504" w:dyaOrig="437">
-          <v:shape id="_x0000_i1028" type="#_x0000_t75" style="width:425.1pt;height:21.9pt" o:ole="" filled="t" fillcolor="#f2f2f2 [3052]">
+        <w:object w:dxaOrig="8504" w:dyaOrig="437" w14:anchorId="758DC989">
+          <v:shape id="_x0000_i1035" type="#_x0000_t75" style="width:425.4pt;height:21.6pt" o:ole="" filled="t" fillcolor="#f2f2f2 [3052]">
             <v:imagedata r:id="rId31" o:title=""/>
           </v:shape>
-          <o:OLEObject Type="Embed" ProgID="Word.OpenDocumentText.12" ShapeID="_x0000_i1028" DrawAspect="Content" ObjectID="_1774023146" r:id="rId32"/>
+          <o:OLEObject Type="Embed" ProgID="Word.OpenDocumentText.12" ShapeID="_x0000_i1035" DrawAspect="Content" ObjectID="_1774082818" r:id="rId32"/>
         </w:object>
       </w:r>
     </w:p>
@@ -2187,11 +2856,11 @@
     <w:bookmarkEnd w:id="20"/>
     <w:p>
       <w:r>
-        <w:object w:dxaOrig="8504" w:dyaOrig="433">
-          <v:shape id="_x0000_i1029" type="#_x0000_t75" style="width:425.1pt;height:21.9pt" o:ole="" filled="t" fillcolor="#f2f2f2 [3052]">
+        <w:object w:dxaOrig="8504" w:dyaOrig="433" w14:anchorId="5B798314">
+          <v:shape id="_x0000_i1036" type="#_x0000_t75" style="width:425.4pt;height:22.2pt" o:ole="" filled="t" fillcolor="#f2f2f2 [3052]">
             <v:imagedata r:id="rId33" o:title=""/>
           </v:shape>
-          <o:OLEObject Type="Embed" ProgID="Word.OpenDocumentText.12" ShapeID="_x0000_i1029" DrawAspect="Content" ObjectID="_1774023147" r:id="rId34"/>
+          <o:OLEObject Type="Embed" ProgID="Word.OpenDocumentText.12" ShapeID="_x0000_i1036" DrawAspect="Content" ObjectID="_1774082819" r:id="rId34"/>
         </w:object>
       </w:r>
     </w:p>
@@ -2214,7 +2883,7 @@
       <w:pPr>
         <w:pStyle w:val="Ttulo2"/>
       </w:pPr>
-      <w:bookmarkStart w:id="21" w:name="_Toc163410358"/>
+      <w:bookmarkStart w:id="21" w:name="_Toc163469824"/>
       <w:r>
         <w:t>Conclusão</w:t>
       </w:r>
@@ -2243,18 +2912,638 @@
       <w:pPr>
         <w:pStyle w:val="Ttulo1"/>
       </w:pPr>
-      <w:bookmarkStart w:id="22" w:name="_Toc163410359"/>
+      <w:bookmarkStart w:id="22" w:name="_Toc163469825"/>
       <w:r>
         <w:lastRenderedPageBreak/>
         <w:t>Expressão Regular para AFND</w:t>
       </w:r>
       <w:bookmarkEnd w:id="22"/>
     </w:p>
+    <w:p>
+      <w:pPr>
+        <w:pStyle w:val="Ttulo2"/>
+      </w:pPr>
+      <w:bookmarkStart w:id="23" w:name="_Toc163469826"/>
+      <w:r>
+        <w:t>Introdução</w:t>
+      </w:r>
+      <w:bookmarkEnd w:id="23"/>
+    </w:p>
+    <w:p>
+      <w:r>
+        <w:t xml:space="preserve">Este capítulo apresenta uma implementação em </w:t>
+      </w:r>
+      <w:proofErr w:type="spellStart"/>
+      <w:r>
+        <w:t>Python</w:t>
+      </w:r>
+      <w:proofErr w:type="spellEnd"/>
+      <w:r>
+        <w:t xml:space="preserve"> de um Algoritmo de Conversão de Expressões Regulares para Autómatos Finitos Não-Determinísticos (AFND). O código </w:t>
+      </w:r>
+      <w:r>
+        <w:t>apresenta</w:t>
+      </w:r>
+      <w:r>
+        <w:t xml:space="preserve"> funcionalidades para converter uma expressão regular </w:t>
+      </w:r>
+      <w:r>
+        <w:t>n</w:t>
+      </w:r>
+      <w:r>
+        <w:t>um AFND, permitindo representar linguagens regulares de forma não determinística.</w:t>
+      </w:r>
+    </w:p>
+    <w:p>
+      <w:pPr>
+        <w:pStyle w:val="Ttulo2"/>
+      </w:pPr>
+      <w:bookmarkStart w:id="24" w:name="_Toc163469827"/>
+      <w:r>
+        <w:t>Estrutura do Código</w:t>
+      </w:r>
+      <w:bookmarkEnd w:id="24"/>
+    </w:p>
+    <w:p>
+      <w:r>
+        <w:t xml:space="preserve">O código está estruturado em três partes principais: a definição das operações básicas </w:t>
+      </w:r>
+      <w:r>
+        <w:t>nos</w:t>
+      </w:r>
+      <w:r>
+        <w:t xml:space="preserve"> </w:t>
+      </w:r>
+      <w:proofErr w:type="spellStart"/>
+      <w:r>
+        <w:t>AFNDs</w:t>
+      </w:r>
+      <w:proofErr w:type="spellEnd"/>
+      <w:r>
+        <w:t xml:space="preserve">, a conversão da expressão regular </w:t>
+      </w:r>
+      <w:r>
+        <w:t>nu</w:t>
+      </w:r>
+      <w:r>
+        <w:t>m AFND e a execução do programa principal.</w:t>
+      </w:r>
+    </w:p>
+    <w:p>
+      <w:pPr>
+        <w:pStyle w:val="Ttulo3"/>
+      </w:pPr>
+      <w:bookmarkStart w:id="25" w:name="_Toc163469828"/>
+      <w:r>
+        <w:t xml:space="preserve">Operações Básicas </w:t>
+      </w:r>
+      <w:r>
+        <w:t>nos</w:t>
+      </w:r>
+      <w:r>
+        <w:t xml:space="preserve"> </w:t>
+      </w:r>
+      <w:proofErr w:type="spellStart"/>
+      <w:r>
+        <w:t>AFNDs</w:t>
+      </w:r>
+      <w:bookmarkEnd w:id="25"/>
+      <w:proofErr w:type="spellEnd"/>
+    </w:p>
+    <w:p>
+      <w:r>
+        <w:t xml:space="preserve">As operações básicas </w:t>
+      </w:r>
+      <w:r>
+        <w:t>nos</w:t>
+      </w:r>
+      <w:r>
+        <w:t xml:space="preserve"> </w:t>
+      </w:r>
+      <w:proofErr w:type="spellStart"/>
+      <w:r>
+        <w:t>AFNDs</w:t>
+      </w:r>
+      <w:proofErr w:type="spellEnd"/>
+      <w:r>
+        <w:t xml:space="preserve"> incluem a concatenação, a união e o fecho de </w:t>
+      </w:r>
+      <w:proofErr w:type="spellStart"/>
+      <w:r>
+        <w:t>Kleene</w:t>
+      </w:r>
+      <w:proofErr w:type="spellEnd"/>
+      <w:r>
+        <w:t xml:space="preserve">. Cada operação é implementada como uma função que recebe dois </w:t>
+      </w:r>
+      <w:proofErr w:type="spellStart"/>
+      <w:r>
+        <w:t>AFNDs</w:t>
+      </w:r>
+      <w:proofErr w:type="spellEnd"/>
+      <w:r>
+        <w:t>, um</w:t>
+      </w:r>
+      <w:r>
+        <w:t xml:space="preserve"> como entrada e retorna um novo AFND como saída.</w:t>
+      </w:r>
+    </w:p>
+    <w:p>
+      <w:pPr>
+        <w:pStyle w:val="Ttulo3"/>
+      </w:pPr>
+      <w:bookmarkStart w:id="26" w:name="_Toc163469829"/>
+      <w:r>
+        <w:t>Concatenação:</w:t>
+      </w:r>
+      <w:bookmarkEnd w:id="26"/>
+    </w:p>
+    <w:p>
+      <w:r>
+        <w:t xml:space="preserve">A função </w:t>
+      </w:r>
+      <w:proofErr w:type="gramStart"/>
+      <w:r>
+        <w:t>concatenação(</w:t>
+      </w:r>
+      <w:proofErr w:type="gramEnd"/>
+      <w:r>
+        <w:t xml:space="preserve">afnd1, afnd2) recebe dois </w:t>
+      </w:r>
+      <w:proofErr w:type="spellStart"/>
+      <w:r>
+        <w:t>AFNDs</w:t>
+      </w:r>
+      <w:proofErr w:type="spellEnd"/>
+      <w:r>
+        <w:t xml:space="preserve"> como entrada e concatena-os, adicionando transições vazias do estado final de afnd1 para o estado inicial de afnd2.</w:t>
+      </w:r>
+    </w:p>
+    <w:bookmarkStart w:id="27" w:name="_MON_1774081570"/>
+    <w:bookmarkEnd w:id="27"/>
+    <w:p>
+      <w:r>
+        <w:object w:dxaOrig="8504" w:dyaOrig="4711" w14:anchorId="152473DF">
+          <v:shape id="_x0000_i1044" type="#_x0000_t75" style="width:425.4pt;height:191.4pt" o:ole="" filled="t" fillcolor="#f2f2f2 [3052]">
+            <v:imagedata r:id="rId35" o:title=""/>
+          </v:shape>
+          <o:OLEObject Type="Embed" ProgID="Word.OpenDocumentText.12" ShapeID="_x0000_i1044" DrawAspect="Content" ObjectID="_1774082820" r:id="rId36"/>
+        </w:object>
+      </w:r>
+    </w:p>
+    <w:p>
+      <w:pPr>
+        <w:pStyle w:val="Ttulo3"/>
+      </w:pPr>
+      <w:bookmarkStart w:id="28" w:name="_Toc163469830"/>
+      <w:r>
+        <w:lastRenderedPageBreak/>
+        <w:t>União:</w:t>
+      </w:r>
+      <w:bookmarkEnd w:id="28"/>
+    </w:p>
+    <w:p>
+      <w:r>
+        <w:t xml:space="preserve">A função </w:t>
+      </w:r>
+      <w:proofErr w:type="gramStart"/>
+      <w:r>
+        <w:t>união(</w:t>
+      </w:r>
+      <w:proofErr w:type="gramEnd"/>
+      <w:r>
+        <w:t xml:space="preserve">afnd1, afnd2) recebe dois </w:t>
+      </w:r>
+      <w:proofErr w:type="spellStart"/>
+      <w:r>
+        <w:t>AFNDs</w:t>
+      </w:r>
+      <w:proofErr w:type="spellEnd"/>
+      <w:r>
+        <w:t xml:space="preserve"> </w:t>
+      </w:r>
+      <w:r>
+        <w:t xml:space="preserve"> </w:t>
+      </w:r>
+      <w:r>
+        <w:t>como entrada e realiza a união entre eles, criando um novo estado inicial e definindo transições vazias deste estado para os estados iniciais de afnd1 e afnd2.</w:t>
+      </w:r>
+    </w:p>
+    <w:bookmarkStart w:id="29" w:name="_MON_1774081710"/>
+    <w:bookmarkEnd w:id="29"/>
+    <w:p>
+      <w:r>
+        <w:object w:dxaOrig="8504" w:dyaOrig="6133" w14:anchorId="01346465">
+          <v:shape id="_x0000_i1047" type="#_x0000_t75" style="width:425.4pt;height:305.4pt" o:ole="" filled="t" fillcolor="#f2f2f2 [3052]">
+            <v:imagedata r:id="rId37" o:title=""/>
+          </v:shape>
+          <o:OLEObject Type="Embed" ProgID="Word.OpenDocumentText.12" ShapeID="_x0000_i1047" DrawAspect="Content" ObjectID="_1774082821" r:id="rId38"/>
+        </w:object>
+      </w:r>
+    </w:p>
+    <w:p/>
+    <w:p>
+      <w:pPr>
+        <w:pStyle w:val="Ttulo3"/>
+      </w:pPr>
+      <w:r>
+        <w:br w:type="page"/>
+      </w:r>
+    </w:p>
+    <w:p>
+      <w:pPr>
+        <w:pStyle w:val="Ttulo3"/>
+      </w:pPr>
+      <w:bookmarkStart w:id="30" w:name="_Toc163469831"/>
+      <w:r>
+        <w:lastRenderedPageBreak/>
+        <w:t xml:space="preserve">Fecho de </w:t>
+      </w:r>
+      <w:proofErr w:type="spellStart"/>
+      <w:r>
+        <w:t>Kleene</w:t>
+      </w:r>
+      <w:proofErr w:type="spellEnd"/>
+      <w:r>
+        <w:t>:</w:t>
+      </w:r>
+      <w:bookmarkEnd w:id="30"/>
+    </w:p>
+    <w:p>
+      <w:r>
+        <w:t xml:space="preserve">A função </w:t>
+      </w:r>
+      <w:proofErr w:type="spellStart"/>
+      <w:r>
+        <w:t>kleene</w:t>
+      </w:r>
+      <w:proofErr w:type="spellEnd"/>
+      <w:r>
+        <w:t>(</w:t>
+      </w:r>
+      <w:proofErr w:type="spellStart"/>
+      <w:r>
+        <w:t>afnd</w:t>
+      </w:r>
+      <w:proofErr w:type="spellEnd"/>
+      <w:r>
+        <w:t xml:space="preserve">) recebe um AFND como entrada e aplica o fecho de </w:t>
+      </w:r>
+      <w:proofErr w:type="spellStart"/>
+      <w:r>
+        <w:t>Kleene</w:t>
+      </w:r>
+      <w:proofErr w:type="spellEnd"/>
+      <w:r>
+        <w:t xml:space="preserve"> </w:t>
+      </w:r>
+      <w:proofErr w:type="gramStart"/>
+      <w:r>
+        <w:t>criando um novo</w:t>
+      </w:r>
+      <w:proofErr w:type="gramEnd"/>
+      <w:r>
+        <w:t xml:space="preserve"> estado inicial e um novo estado final, e definindo transições vazias entre estes estados e os estados originais do AFND.</w:t>
+      </w:r>
+    </w:p>
+    <w:bookmarkStart w:id="31" w:name="_MON_1774081815"/>
+    <w:bookmarkEnd w:id="31"/>
+    <w:p>
+      <w:r>
+        <w:object w:dxaOrig="8504" w:dyaOrig="6986" w14:anchorId="1DFFE43B">
+          <v:shape id="_x0000_i1050" type="#_x0000_t75" style="width:425.4pt;height:348pt" o:ole="" filled="t" fillcolor="#f2f2f2 [3052]">
+            <v:imagedata r:id="rId39" o:title=""/>
+          </v:shape>
+          <o:OLEObject Type="Embed" ProgID="Word.OpenDocumentText.12" ShapeID="_x0000_i1050" DrawAspect="Content" ObjectID="_1774082822" r:id="rId40"/>
+        </w:object>
+      </w:r>
+    </w:p>
+    <w:p/>
+    <w:p>
+      <w:r>
+        <w:br w:type="page"/>
+      </w:r>
+    </w:p>
+    <w:p>
+      <w:r>
+        <w:lastRenderedPageBreak/>
+        <w:t xml:space="preserve">operadores: Este é o nome do dicionário que </w:t>
+      </w:r>
+      <w:r>
+        <w:t>é usado</w:t>
+      </w:r>
+      <w:r>
+        <w:t xml:space="preserve"> para mapear as operações.</w:t>
+      </w:r>
+    </w:p>
+    <w:p>
+      <w:r>
+        <w:t>"</w:t>
+      </w:r>
+      <w:proofErr w:type="spellStart"/>
+      <w:r>
+        <w:t>seq</w:t>
+      </w:r>
+      <w:proofErr w:type="spellEnd"/>
+      <w:r>
+        <w:t>": Esta chave está associada à operação de concatenação. Quando o código encontrar a operação "</w:t>
+      </w:r>
+      <w:proofErr w:type="spellStart"/>
+      <w:r>
+        <w:t>seq</w:t>
+      </w:r>
+      <w:proofErr w:type="spellEnd"/>
+      <w:r>
+        <w:t xml:space="preserve">" </w:t>
+      </w:r>
+      <w:r>
+        <w:t>n</w:t>
+      </w:r>
+      <w:r>
+        <w:t xml:space="preserve">uma expressão regular, ele </w:t>
+      </w:r>
+      <w:r>
+        <w:t>chama</w:t>
+      </w:r>
+      <w:r>
+        <w:t xml:space="preserve"> a função </w:t>
+      </w:r>
+      <w:proofErr w:type="spellStart"/>
+      <w:r>
+        <w:t>concatenacao</w:t>
+      </w:r>
+      <w:proofErr w:type="spellEnd"/>
+      <w:r>
+        <w:t>.</w:t>
+      </w:r>
+    </w:p>
+    <w:p>
+      <w:r>
+        <w:t>"</w:t>
+      </w:r>
+      <w:proofErr w:type="spellStart"/>
+      <w:r>
+        <w:t>alt</w:t>
+      </w:r>
+      <w:proofErr w:type="spellEnd"/>
+      <w:r>
+        <w:t>": Esta chave está associada à operação de união. Quando o código encontrar a operação "</w:t>
+      </w:r>
+      <w:proofErr w:type="spellStart"/>
+      <w:r>
+        <w:t>alt</w:t>
+      </w:r>
+      <w:proofErr w:type="spellEnd"/>
+      <w:r>
+        <w:t xml:space="preserve">" </w:t>
+      </w:r>
+      <w:r>
+        <w:t>n</w:t>
+      </w:r>
+      <w:r>
+        <w:t xml:space="preserve">uma expressão regular, ele </w:t>
+      </w:r>
+      <w:r>
+        <w:t>chama</w:t>
+      </w:r>
+      <w:r>
+        <w:t xml:space="preserve"> a função </w:t>
+      </w:r>
+      <w:proofErr w:type="spellStart"/>
+      <w:r>
+        <w:t>uniao</w:t>
+      </w:r>
+      <w:proofErr w:type="spellEnd"/>
+      <w:r>
+        <w:t>.</w:t>
+      </w:r>
+    </w:p>
+    <w:p>
+      <w:r>
+        <w:t>"</w:t>
+      </w:r>
+      <w:proofErr w:type="spellStart"/>
+      <w:r>
+        <w:t>kle</w:t>
+      </w:r>
+      <w:proofErr w:type="spellEnd"/>
+      <w:r>
+        <w:t xml:space="preserve">": Esta chave está associada à operação de fecho de </w:t>
+      </w:r>
+      <w:proofErr w:type="spellStart"/>
+      <w:r>
+        <w:t>Kleene</w:t>
+      </w:r>
+      <w:proofErr w:type="spellEnd"/>
+      <w:r>
+        <w:t>. Quando o código encontrar a operação "</w:t>
+      </w:r>
+      <w:proofErr w:type="spellStart"/>
+      <w:r>
+        <w:t>kle</w:t>
+      </w:r>
+      <w:proofErr w:type="spellEnd"/>
+      <w:r>
+        <w:t xml:space="preserve">" </w:t>
+      </w:r>
+      <w:r>
+        <w:t>n</w:t>
+      </w:r>
+      <w:r>
+        <w:t xml:space="preserve">uma expressão regular, ele </w:t>
+      </w:r>
+      <w:r>
+        <w:t>chama</w:t>
+      </w:r>
+      <w:r>
+        <w:t xml:space="preserve"> a função </w:t>
+      </w:r>
+      <w:proofErr w:type="spellStart"/>
+      <w:r>
+        <w:t>kleene</w:t>
+      </w:r>
+      <w:proofErr w:type="spellEnd"/>
+      <w:r>
+        <w:t>.</w:t>
+      </w:r>
+    </w:p>
+    <w:bookmarkStart w:id="32" w:name="_MON_1774082024"/>
+    <w:bookmarkEnd w:id="32"/>
+    <w:p>
+      <w:r>
+        <w:object w:dxaOrig="8504" w:dyaOrig="2138" w14:anchorId="551B0F98">
+          <v:shape id="_x0000_i1053" type="#_x0000_t75" style="width:425.4pt;height:106.2pt" o:ole="" filled="t" fillcolor="#f2f2f2 [3052]">
+            <v:imagedata r:id="rId41" o:title=""/>
+          </v:shape>
+          <o:OLEObject Type="Embed" ProgID="Word.OpenDocumentText.12" ShapeID="_x0000_i1053" DrawAspect="Content" ObjectID="_1774082823" r:id="rId42"/>
+        </w:object>
+      </w:r>
+    </w:p>
+    <w:p>
+      <w:pPr>
+        <w:pStyle w:val="Ttulo3"/>
+      </w:pPr>
+      <w:r>
+        <w:br w:type="page"/>
+      </w:r>
+    </w:p>
+    <w:p>
+      <w:pPr>
+        <w:pStyle w:val="Ttulo3"/>
+      </w:pPr>
+      <w:bookmarkStart w:id="33" w:name="_Toc163469832"/>
+      <w:r>
+        <w:lastRenderedPageBreak/>
+        <w:t xml:space="preserve">Conversão da Expressão Regular </w:t>
+      </w:r>
+      <w:r>
+        <w:t>n</w:t>
+      </w:r>
+      <w:r>
+        <w:t>um AFND</w:t>
+      </w:r>
+      <w:bookmarkEnd w:id="33"/>
+    </w:p>
+    <w:p>
+      <w:r>
+        <w:t xml:space="preserve">A função </w:t>
+      </w:r>
+      <w:proofErr w:type="spellStart"/>
+      <w:r>
+        <w:t>converter_afnd</w:t>
+      </w:r>
+      <w:proofErr w:type="spellEnd"/>
+      <w:r>
+        <w:t>(</w:t>
+      </w:r>
+      <w:proofErr w:type="spellStart"/>
+      <w:r>
+        <w:t>expressao_regular</w:t>
+      </w:r>
+      <w:proofErr w:type="spellEnd"/>
+      <w:r>
+        <w:t xml:space="preserve">) recebe uma expressão regular como entrada e converte-a </w:t>
+      </w:r>
+      <w:r>
+        <w:t>n</w:t>
+      </w:r>
+      <w:r>
+        <w:t xml:space="preserve">um AFND utilizando as operações básicas </w:t>
+      </w:r>
+      <w:r>
+        <w:t>nos</w:t>
+      </w:r>
+      <w:r>
+        <w:t xml:space="preserve"> </w:t>
+      </w:r>
+      <w:proofErr w:type="spellStart"/>
+      <w:r>
+        <w:t>AFNDs</w:t>
+      </w:r>
+      <w:proofErr w:type="spellEnd"/>
+      <w:r>
+        <w:t>.</w:t>
+      </w:r>
+    </w:p>
+    <w:bookmarkStart w:id="34" w:name="_MON_1774082078"/>
+    <w:bookmarkEnd w:id="34"/>
+    <w:p>
+      <w:r>
+        <w:object w:dxaOrig="8504" w:dyaOrig="10973" w14:anchorId="403EBFE3">
+          <v:shape id="_x0000_i1056" type="#_x0000_t75" style="width:425.4pt;height:546.6pt" o:ole="" filled="t" fillcolor="#f2f2f2 [3052]">
+            <v:imagedata r:id="rId43" o:title=""/>
+          </v:shape>
+          <o:OLEObject Type="Embed" ProgID="Word.OpenDocumentText.12" ShapeID="_x0000_i1056" DrawAspect="Content" ObjectID="_1774082824" r:id="rId44"/>
+        </w:object>
+      </w:r>
+    </w:p>
+    <w:p>
+      <w:pPr>
+        <w:pStyle w:val="Ttulo3"/>
+      </w:pPr>
+      <w:bookmarkStart w:id="35" w:name="_Toc163469833"/>
+      <w:r>
+        <w:lastRenderedPageBreak/>
+        <w:t>Utilização do Código</w:t>
+      </w:r>
+      <w:bookmarkEnd w:id="35"/>
+    </w:p>
+    <w:p>
+      <w:r>
+        <w:t xml:space="preserve">Para utilizar o código, deve-se fornecer o caminho para um ficheiro JSON </w:t>
+      </w:r>
+      <w:r>
+        <w:t>que contém</w:t>
+      </w:r>
+      <w:r>
+        <w:t xml:space="preserve"> a expressão regular. O programa converterá a expressão regular </w:t>
+      </w:r>
+      <w:r>
+        <w:t>n</w:t>
+      </w:r>
+      <w:r>
+        <w:t>um AFND e imprimirá o AFND resultante</w:t>
+      </w:r>
+      <w:r>
+        <w:t xml:space="preserve"> no terminal.</w:t>
+      </w:r>
+    </w:p>
+    <w:p>
+      <w:pPr>
+        <w:pStyle w:val="Ttulo3"/>
+      </w:pPr>
+      <w:bookmarkStart w:id="36" w:name="_Toc163469834"/>
+      <w:r>
+        <w:t>Exemplo de Utilização:</w:t>
+      </w:r>
+      <w:bookmarkEnd w:id="36"/>
+    </w:p>
+    <w:bookmarkStart w:id="37" w:name="_MON_1774082277"/>
+    <w:bookmarkEnd w:id="37"/>
+    <w:p>
+      <w:r>
+        <w:object w:dxaOrig="8504" w:dyaOrig="431" w14:anchorId="26216C6A">
+          <v:shape id="_x0000_i1061" type="#_x0000_t75" style="width:425.4pt;height:21.6pt" o:ole="" filled="t" fillcolor="#f2f2f2 [3052]">
+            <v:imagedata r:id="rId45" o:title=""/>
+          </v:shape>
+          <o:OLEObject Type="Embed" ProgID="Word.OpenDocumentText.12" ShapeID="_x0000_i1061" DrawAspect="Content" ObjectID="_1774082825" r:id="rId46"/>
+        </w:object>
+      </w:r>
+    </w:p>
+    <w:p>
+      <w:pPr>
+        <w:pStyle w:val="Ttulo2"/>
+      </w:pPr>
+      <w:bookmarkStart w:id="38" w:name="_Toc163469835"/>
+      <w:r>
+        <w:t>Conclusão</w:t>
+      </w:r>
+      <w:bookmarkEnd w:id="38"/>
+    </w:p>
+    <w:p>
+      <w:r>
+        <w:t>A implementação apresentada neste capítulo oferece uma forma simples e eficiente de converter expressões regulares em Autómatos Finitos Não-Determinísticos, permitindo a representação e manipulação de linguagens regulares de forma não determinística.</w:t>
+      </w:r>
+      <w:r>
+        <w:br w:type="page"/>
+      </w:r>
+    </w:p>
+    <w:p>
+      <w:pPr>
+        <w:pStyle w:val="Ttulo1"/>
+      </w:pPr>
+      <w:bookmarkStart w:id="39" w:name="_Toc163469836"/>
+      <w:r>
+        <w:lastRenderedPageBreak/>
+        <w:t>Conversão de AFND para AFD</w:t>
+      </w:r>
+      <w:bookmarkEnd w:id="39"/>
+    </w:p>
     <w:p/>
     <w:sectPr>
-      <w:headerReference w:type="even" r:id="rId35"/>
-      <w:headerReference w:type="default" r:id="rId36"/>
-      <w:footerReference w:type="default" r:id="rId37"/>
+      <w:headerReference w:type="even" r:id="rId47"/>
+      <w:headerReference w:type="default" r:id="rId48"/>
+      <w:footerReference w:type="default" r:id="rId49"/>
       <w:type w:val="oddPage"/>
       <w:pgSz w:w="11906" w:h="16838"/>
       <w:pgMar w:top="1814" w:right="1247" w:bottom="1134" w:left="1814" w:header="709" w:footer="709" w:gutter="0"/>
@@ -2586,7 +3875,7 @@
         <w:lang w:eastAsia="pt-PT" w:bidi="ar-SA"/>
       </w:rPr>
       <w:drawing>
-        <wp:anchor distT="0" distB="0" distL="114300" distR="114300" simplePos="0" relativeHeight="251656704" behindDoc="1" locked="0" layoutInCell="1" allowOverlap="1">
+        <wp:anchor distT="0" distB="0" distL="114300" distR="114300" simplePos="0" relativeHeight="251656704" behindDoc="1" locked="0" layoutInCell="1" allowOverlap="1" wp14:anchorId="29148E77" wp14:editId="14AA3A82">
           <wp:simplePos x="0" y="0"/>
           <wp:positionH relativeFrom="column">
             <wp:posOffset>1143000</wp:posOffset>
@@ -4252,7 +5541,7 @@
   <w:style w:type="paragraph" w:default="1" w:styleId="Normal">
     <w:name w:val="Normal"/>
     <w:qFormat/>
-    <w:rsid w:val="004504A1"/>
+    <w:rsid w:val="00261E71"/>
     <w:rPr>
       <w:lang w:val="pt-PT"/>
     </w:rPr>

</xml_diff>

<commit_message>
diretorio atualizado e word com numeracao A B C
diretorio atualizado e word com numeracao A B C
</commit_message>
<xml_diff>
--- a/Relatorio TP01 - Linguagens Regulares 16368_26339_26342.docx
+++ b/Relatorio TP01 - Linguagens Regulares 16368_26339_26342.docx
@@ -613,12 +613,12 @@
         </w:rPr>
         <w:fldChar w:fldCharType="separate"/>
       </w:r>
-      <w:hyperlink w:anchor="_Toc163469815" w:history="1">
+      <w:hyperlink w:anchor="_Toc163754800" w:history="1">
         <w:r>
           <w:rPr>
             <w:rStyle w:val="Hiperligao"/>
           </w:rPr>
-          <w:t>Autómatos Finitos Deterministas (AFD)</w:t>
+          <w:t>Autómatos Finitos Deterministas (AFD) – Exercício A</w:t>
         </w:r>
         <w:r>
           <w:rPr>
@@ -639,7 +639,7 @@
             <w:noProof/>
             <w:webHidden/>
           </w:rPr>
-          <w:instrText xml:space="preserve"> PAGEREF _Toc163469815 \h </w:instrText>
+          <w:instrText xml:space="preserve"> PAGEREF _Toc163754800 \h </w:instrText>
         </w:r>
         <w:r>
           <w:rPr>
@@ -683,7 +683,7 @@
           <w14:ligatures w14:val="standardContextual"/>
         </w:rPr>
       </w:pPr>
-      <w:hyperlink w:anchor="_Toc163469816" w:history="1">
+      <w:hyperlink w:anchor="_Toc163754801" w:history="1">
         <w:r>
           <w:rPr>
             <w:rStyle w:val="Hiperligao"/>
@@ -709,7 +709,7 @@
             <w:noProof/>
             <w:webHidden/>
           </w:rPr>
-          <w:instrText xml:space="preserve"> PAGEREF _Toc163469816 \h </w:instrText>
+          <w:instrText xml:space="preserve"> PAGEREF _Toc163754801 \h </w:instrText>
         </w:r>
         <w:r>
           <w:rPr>
@@ -753,7 +753,7 @@
           <w14:ligatures w14:val="standardContextual"/>
         </w:rPr>
       </w:pPr>
-      <w:hyperlink w:anchor="_Toc163469817" w:history="1">
+      <w:hyperlink w:anchor="_Toc163754802" w:history="1">
         <w:r>
           <w:rPr>
             <w:rStyle w:val="Hiperligao"/>
@@ -779,7 +779,7 @@
             <w:noProof/>
             <w:webHidden/>
           </w:rPr>
-          <w:instrText xml:space="preserve"> PAGEREF _Toc163469817 \h </w:instrText>
+          <w:instrText xml:space="preserve"> PAGEREF _Toc163754802 \h </w:instrText>
         </w:r>
         <w:r>
           <w:rPr>
@@ -823,7 +823,7 @@
           <w14:ligatures w14:val="standardContextual"/>
         </w:rPr>
       </w:pPr>
-      <w:hyperlink w:anchor="_Toc163469818" w:history="1">
+      <w:hyperlink w:anchor="_Toc163754803" w:history="1">
         <w:r>
           <w:rPr>
             <w:rStyle w:val="Hiperligao"/>
@@ -849,7 +849,7 @@
             <w:noProof/>
             <w:webHidden/>
           </w:rPr>
-          <w:instrText xml:space="preserve"> PAGEREF _Toc163469818 \h </w:instrText>
+          <w:instrText xml:space="preserve"> PAGEREF _Toc163754803 \h </w:instrText>
         </w:r>
         <w:r>
           <w:rPr>
@@ -893,7 +893,7 @@
           <w14:ligatures w14:val="standardContextual"/>
         </w:rPr>
       </w:pPr>
-      <w:hyperlink w:anchor="_Toc163469819" w:history="1">
+      <w:hyperlink w:anchor="_Toc163754804" w:history="1">
         <w:r>
           <w:rPr>
             <w:rStyle w:val="Hiperligao"/>
@@ -919,7 +919,7 @@
             <w:noProof/>
             <w:webHidden/>
           </w:rPr>
-          <w:instrText xml:space="preserve"> PAGEREF _Toc163469819 \h </w:instrText>
+          <w:instrText xml:space="preserve"> PAGEREF _Toc163754804 \h </w:instrText>
         </w:r>
         <w:r>
           <w:rPr>
@@ -963,7 +963,7 @@
           <w14:ligatures w14:val="standardContextual"/>
         </w:rPr>
       </w:pPr>
-      <w:hyperlink w:anchor="_Toc163469820" w:history="1">
+      <w:hyperlink w:anchor="_Toc163754805" w:history="1">
         <w:r>
           <w:rPr>
             <w:rStyle w:val="Hiperligao"/>
@@ -989,7 +989,7 @@
             <w:noProof/>
             <w:webHidden/>
           </w:rPr>
-          <w:instrText xml:space="preserve"> PAGEREF _Toc163469820 \h </w:instrText>
+          <w:instrText xml:space="preserve"> PAGEREF _Toc163754805 \h </w:instrText>
         </w:r>
         <w:r>
           <w:rPr>
@@ -1033,7 +1033,7 @@
           <w14:ligatures w14:val="standardContextual"/>
         </w:rPr>
       </w:pPr>
-      <w:hyperlink w:anchor="_Toc163469821" w:history="1">
+      <w:hyperlink w:anchor="_Toc163754806" w:history="1">
         <w:r>
           <w:rPr>
             <w:rStyle w:val="Hiperligao"/>
@@ -1059,7 +1059,7 @@
             <w:noProof/>
             <w:webHidden/>
           </w:rPr>
-          <w:instrText xml:space="preserve"> PAGEREF _Toc163469821 \h </w:instrText>
+          <w:instrText xml:space="preserve"> PAGEREF _Toc163754806 \h </w:instrText>
         </w:r>
         <w:r>
           <w:rPr>
@@ -1103,7 +1103,7 @@
           <w14:ligatures w14:val="standardContextual"/>
         </w:rPr>
       </w:pPr>
-      <w:hyperlink w:anchor="_Toc163469822" w:history="1">
+      <w:hyperlink w:anchor="_Toc163754807" w:history="1">
         <w:r>
           <w:rPr>
             <w:rStyle w:val="Hiperligao"/>
@@ -1129,7 +1129,7 @@
             <w:noProof/>
             <w:webHidden/>
           </w:rPr>
-          <w:instrText xml:space="preserve"> PAGEREF _Toc163469822 \h </w:instrText>
+          <w:instrText xml:space="preserve"> PAGEREF _Toc163754807 \h </w:instrText>
         </w:r>
         <w:r>
           <w:rPr>
@@ -1173,7 +1173,7 @@
           <w14:ligatures w14:val="standardContextual"/>
         </w:rPr>
       </w:pPr>
-      <w:hyperlink w:anchor="_Toc163469823" w:history="1">
+      <w:hyperlink w:anchor="_Toc163754808" w:history="1">
         <w:r>
           <w:rPr>
             <w:rStyle w:val="Hiperligao"/>
@@ -1199,7 +1199,7 @@
             <w:noProof/>
             <w:webHidden/>
           </w:rPr>
-          <w:instrText xml:space="preserve"> PAGEREF _Toc163469823 \h </w:instrText>
+          <w:instrText xml:space="preserve"> PAGEREF _Toc163754808 \h </w:instrText>
         </w:r>
         <w:r>
           <w:rPr>
@@ -1243,7 +1243,7 @@
           <w14:ligatures w14:val="standardContextual"/>
         </w:rPr>
       </w:pPr>
-      <w:hyperlink w:anchor="_Toc163469824" w:history="1">
+      <w:hyperlink w:anchor="_Toc163754809" w:history="1">
         <w:r>
           <w:rPr>
             <w:rStyle w:val="Hiperligao"/>
@@ -1269,7 +1269,7 @@
             <w:noProof/>
             <w:webHidden/>
           </w:rPr>
-          <w:instrText xml:space="preserve"> PAGEREF _Toc163469824 \h </w:instrText>
+          <w:instrText xml:space="preserve"> PAGEREF _Toc163754809 \h </w:instrText>
         </w:r>
         <w:r>
           <w:rPr>
@@ -1315,12 +1315,12 @@
           <w14:ligatures w14:val="standardContextual"/>
         </w:rPr>
       </w:pPr>
-      <w:hyperlink w:anchor="_Toc163469825" w:history="1">
+      <w:hyperlink w:anchor="_Toc163754810" w:history="1">
         <w:r>
           <w:rPr>
             <w:rStyle w:val="Hiperligao"/>
           </w:rPr>
-          <w:t>Expressão Regular para AFND</w:t>
+          <w:t>Expressão Regular para AFND – Exercício B</w:t>
         </w:r>
         <w:r>
           <w:rPr>
@@ -1341,7 +1341,7 @@
             <w:noProof/>
             <w:webHidden/>
           </w:rPr>
-          <w:instrText xml:space="preserve"> PAGEREF _Toc163469825 \h </w:instrText>
+          <w:instrText xml:space="preserve"> PAGEREF _Toc163754810 \h </w:instrText>
         </w:r>
         <w:r>
           <w:rPr>
@@ -1385,7 +1385,7 @@
           <w14:ligatures w14:val="standardContextual"/>
         </w:rPr>
       </w:pPr>
-      <w:hyperlink w:anchor="_Toc163469826" w:history="1">
+      <w:hyperlink w:anchor="_Toc163754811" w:history="1">
         <w:r>
           <w:rPr>
             <w:rStyle w:val="Hiperligao"/>
@@ -1411,7 +1411,7 @@
             <w:noProof/>
             <w:webHidden/>
           </w:rPr>
-          <w:instrText xml:space="preserve"> PAGEREF _Toc163469826 \h </w:instrText>
+          <w:instrText xml:space="preserve"> PAGEREF _Toc163754811 \h </w:instrText>
         </w:r>
         <w:r>
           <w:rPr>
@@ -1455,7 +1455,7 @@
           <w14:ligatures w14:val="standardContextual"/>
         </w:rPr>
       </w:pPr>
-      <w:hyperlink w:anchor="_Toc163469827" w:history="1">
+      <w:hyperlink w:anchor="_Toc163754812" w:history="1">
         <w:r>
           <w:rPr>
             <w:rStyle w:val="Hiperligao"/>
@@ -1481,7 +1481,7 @@
             <w:noProof/>
             <w:webHidden/>
           </w:rPr>
-          <w:instrText xml:space="preserve"> PAGEREF _Toc163469827 \h </w:instrText>
+          <w:instrText xml:space="preserve"> PAGEREF _Toc163754812 \h </w:instrText>
         </w:r>
         <w:r>
           <w:rPr>
@@ -1525,7 +1525,7 @@
           <w14:ligatures w14:val="standardContextual"/>
         </w:rPr>
       </w:pPr>
-      <w:hyperlink w:anchor="_Toc163469828" w:history="1">
+      <w:hyperlink w:anchor="_Toc163754813" w:history="1">
         <w:r>
           <w:rPr>
             <w:rStyle w:val="Hiperligao"/>
@@ -1551,7 +1551,7 @@
             <w:noProof/>
             <w:webHidden/>
           </w:rPr>
-          <w:instrText xml:space="preserve"> PAGEREF _Toc163469828 \h </w:instrText>
+          <w:instrText xml:space="preserve"> PAGEREF _Toc163754813 \h </w:instrText>
         </w:r>
         <w:r>
           <w:rPr>
@@ -1595,7 +1595,7 @@
           <w14:ligatures w14:val="standardContextual"/>
         </w:rPr>
       </w:pPr>
-      <w:hyperlink w:anchor="_Toc163469829" w:history="1">
+      <w:hyperlink w:anchor="_Toc163754814" w:history="1">
         <w:r>
           <w:rPr>
             <w:rStyle w:val="Hiperligao"/>
@@ -1621,7 +1621,7 @@
             <w:noProof/>
             <w:webHidden/>
           </w:rPr>
-          <w:instrText xml:space="preserve"> PAGEREF _Toc163469829 \h </w:instrText>
+          <w:instrText xml:space="preserve"> PAGEREF _Toc163754814 \h </w:instrText>
         </w:r>
         <w:r>
           <w:rPr>
@@ -1665,7 +1665,7 @@
           <w14:ligatures w14:val="standardContextual"/>
         </w:rPr>
       </w:pPr>
-      <w:hyperlink w:anchor="_Toc163469830" w:history="1">
+      <w:hyperlink w:anchor="_Toc163754815" w:history="1">
         <w:r>
           <w:rPr>
             <w:rStyle w:val="Hiperligao"/>
@@ -1698,7 +1698,7 @@
             <w:noProof/>
             <w:webHidden/>
           </w:rPr>
-          <w:instrText xml:space="preserve"> PAGEREF _Toc163469830 \h </w:instrText>
+          <w:instrText xml:space="preserve"> PAGEREF _Toc163754815 \h </w:instrText>
         </w:r>
         <w:r>
           <w:rPr>
@@ -1742,7 +1742,7 @@
           <w14:ligatures w14:val="standardContextual"/>
         </w:rPr>
       </w:pPr>
-      <w:hyperlink w:anchor="_Toc163469831" w:history="1">
+      <w:hyperlink w:anchor="_Toc163754816" w:history="1">
         <w:r>
           <w:rPr>
             <w:rStyle w:val="Hiperligao"/>
@@ -1768,7 +1768,7 @@
             <w:noProof/>
             <w:webHidden/>
           </w:rPr>
-          <w:instrText xml:space="preserve"> PAGEREF _Toc163469831 \h </w:instrText>
+          <w:instrText xml:space="preserve"> PAGEREF _Toc163754816 \h </w:instrText>
         </w:r>
         <w:r>
           <w:rPr>
@@ -1812,7 +1812,7 @@
           <w14:ligatures w14:val="standardContextual"/>
         </w:rPr>
       </w:pPr>
-      <w:hyperlink w:anchor="_Toc163469832" w:history="1">
+      <w:hyperlink w:anchor="_Toc163754817" w:history="1">
         <w:r>
           <w:rPr>
             <w:rStyle w:val="Hiperligao"/>
@@ -1838,7 +1838,7 @@
             <w:noProof/>
             <w:webHidden/>
           </w:rPr>
-          <w:instrText xml:space="preserve"> PAGEREF _Toc163469832 \h </w:instrText>
+          <w:instrText xml:space="preserve"> PAGEREF _Toc163754817 \h </w:instrText>
         </w:r>
         <w:r>
           <w:rPr>
@@ -1882,7 +1882,7 @@
           <w14:ligatures w14:val="standardContextual"/>
         </w:rPr>
       </w:pPr>
-      <w:hyperlink w:anchor="_Toc163469833" w:history="1">
+      <w:hyperlink w:anchor="_Toc163754818" w:history="1">
         <w:r>
           <w:rPr>
             <w:rStyle w:val="Hiperligao"/>
@@ -1908,7 +1908,7 @@
             <w:noProof/>
             <w:webHidden/>
           </w:rPr>
-          <w:instrText xml:space="preserve"> PAGEREF _Toc163469833 \h </w:instrText>
+          <w:instrText xml:space="preserve"> PAGEREF _Toc163754818 \h </w:instrText>
         </w:r>
         <w:r>
           <w:rPr>
@@ -1952,7 +1952,7 @@
           <w14:ligatures w14:val="standardContextual"/>
         </w:rPr>
       </w:pPr>
-      <w:hyperlink w:anchor="_Toc163469834" w:history="1">
+      <w:hyperlink w:anchor="_Toc163754819" w:history="1">
         <w:r>
           <w:rPr>
             <w:rStyle w:val="Hiperligao"/>
@@ -1978,7 +1978,7 @@
             <w:noProof/>
             <w:webHidden/>
           </w:rPr>
-          <w:instrText xml:space="preserve"> PAGEREF _Toc163469834 \h </w:instrText>
+          <w:instrText xml:space="preserve"> PAGEREF _Toc163754819 \h </w:instrText>
         </w:r>
         <w:r>
           <w:rPr>
@@ -2022,7 +2022,7 @@
           <w14:ligatures w14:val="standardContextual"/>
         </w:rPr>
       </w:pPr>
-      <w:hyperlink w:anchor="_Toc163469835" w:history="1">
+      <w:hyperlink w:anchor="_Toc163754820" w:history="1">
         <w:r>
           <w:rPr>
             <w:rStyle w:val="Hiperligao"/>
@@ -2048,7 +2048,7 @@
             <w:noProof/>
             <w:webHidden/>
           </w:rPr>
-          <w:instrText xml:space="preserve"> PAGEREF _Toc163469835 \h </w:instrText>
+          <w:instrText xml:space="preserve"> PAGEREF _Toc163754820 \h </w:instrText>
         </w:r>
         <w:r>
           <w:rPr>
@@ -2094,12 +2094,12 @@
           <w14:ligatures w14:val="standardContextual"/>
         </w:rPr>
       </w:pPr>
-      <w:hyperlink w:anchor="_Toc163469836" w:history="1">
+      <w:hyperlink w:anchor="_Toc163754821" w:history="1">
         <w:r>
           <w:rPr>
             <w:rStyle w:val="Hiperligao"/>
           </w:rPr>
-          <w:t>Conversão de AFND para AFD</w:t>
+          <w:t>Conversão de AFND para AFD – Exercício C</w:t>
         </w:r>
         <w:r>
           <w:rPr>
@@ -2120,7 +2120,7 @@
             <w:noProof/>
             <w:webHidden/>
           </w:rPr>
-          <w:instrText xml:space="preserve"> PAGEREF _Toc163469836 \h </w:instrText>
+          <w:instrText xml:space="preserve"> PAGEREF _Toc163754821 \h </w:instrText>
         </w:r>
         <w:r>
           <w:rPr>
@@ -2181,7 +2181,7 @@
       <w:pPr>
         <w:pStyle w:val="Ttulo1"/>
       </w:pPr>
-      <w:bookmarkStart w:id="0" w:name="_Toc163469815"/>
+      <w:bookmarkStart w:id="0" w:name="_Toc163754800"/>
       <w:r>
         <w:lastRenderedPageBreak/>
         <w:t xml:space="preserve">Autómatos </w:t>
@@ -2192,13 +2192,16 @@
       <w:r>
         <w:t xml:space="preserve"> (AFD)</w:t>
       </w:r>
+      <w:r>
+        <w:t xml:space="preserve"> – Exercício A</w:t>
+      </w:r>
       <w:bookmarkEnd w:id="0"/>
     </w:p>
     <w:p>
       <w:pPr>
         <w:pStyle w:val="Ttulo2"/>
       </w:pPr>
-      <w:bookmarkStart w:id="1" w:name="_Toc163469816"/>
+      <w:bookmarkStart w:id="1" w:name="_Toc163754801"/>
       <w:r>
         <w:t>Introdução</w:t>
       </w:r>
@@ -2229,7 +2232,7 @@
       <w:pPr>
         <w:pStyle w:val="Ttulo2"/>
       </w:pPr>
-      <w:bookmarkStart w:id="2" w:name="_Toc163469817"/>
+      <w:bookmarkStart w:id="2" w:name="_Toc163754802"/>
       <w:r>
         <w:t>Estrutura do Código</w:t>
       </w:r>
@@ -2244,7 +2247,7 @@
       <w:pPr>
         <w:pStyle w:val="Ttulo3"/>
       </w:pPr>
-      <w:bookmarkStart w:id="3" w:name="_Toc163469818"/>
+      <w:bookmarkStart w:id="3" w:name="_Toc163754803"/>
       <w:r>
         <w:t>Leitura da Definição do AFD</w:t>
       </w:r>
@@ -2319,10 +2322,10 @@
             <v:path o:extrusionok="f" gradientshapeok="t" o:connecttype="rect"/>
             <o:lock v:ext="edit" aspectratio="t"/>
           </v:shapetype>
-          <v:shape id="_x0000_i1025" type="#_x0000_t75" style="width:425.4pt;height:78.6pt" o:ole="" filled="t" fillcolor="#f2f2f2 [3052]">
+          <v:shape id="_x0000_i1025" type="#_x0000_t75" style="width:425.15pt;height:78.45pt" o:ole="" filled="t" fillcolor="#f2f2f2 [3052]">
             <v:imagedata r:id="rId11" o:title=""/>
           </v:shape>
-          <o:OLEObject Type="Embed" ProgID="Word.OpenDocumentText.12" ShapeID="_x0000_i1025" DrawAspect="Content" ObjectID="_1774082808" r:id="rId12"/>
+          <o:OLEObject Type="Embed" ProgID="Word.OpenDocumentText.12" ShapeID="_x0000_i1025" DrawAspect="Content" ObjectID="_1774367580" r:id="rId12"/>
         </w:object>
       </w:r>
     </w:p>
@@ -2343,7 +2346,7 @@
       <w:pPr>
         <w:pStyle w:val="Ttulo3"/>
       </w:pPr>
-      <w:bookmarkStart w:id="5" w:name="_Toc163469819"/>
+      <w:bookmarkStart w:id="5" w:name="_Toc163754804"/>
       <w:r>
         <w:lastRenderedPageBreak/>
         <w:t>Validações do Autómato</w:t>
@@ -2397,10 +2400,10 @@
     <w:p>
       <w:r>
         <w:object w:dxaOrig="8504" w:dyaOrig="1011" w14:anchorId="1A1B28C9">
-          <v:shape id="_x0000_i1026" type="#_x0000_t75" style="width:425.4pt;height:51pt" o:ole="" filled="t" fillcolor="#f2f2f2 [3052]">
+          <v:shape id="_x0000_i1026" type="#_x0000_t75" style="width:425.15pt;height:51pt" o:ole="" filled="t" fillcolor="#f2f2f2 [3052]">
             <v:imagedata r:id="rId13" o:title=""/>
           </v:shape>
-          <o:OLEObject Type="Embed" ProgID="Word.OpenDocumentText.12" ShapeID="_x0000_i1026" DrawAspect="Content" ObjectID="_1774082809" r:id="rId14"/>
+          <o:OLEObject Type="Embed" ProgID="Word.OpenDocumentText.12" ShapeID="_x0000_i1026" DrawAspect="Content" ObjectID="_1774367581" r:id="rId14"/>
         </w:object>
       </w:r>
     </w:p>
@@ -2438,10 +2441,10 @@
     <w:p>
       <w:r>
         <w:object w:dxaOrig="8504" w:dyaOrig="1009" w14:anchorId="1EF8601E">
-          <v:shape id="_x0000_i1027" type="#_x0000_t75" style="width:425.4pt;height:49.8pt" o:ole="" filled="t" fillcolor="#f2f2f2 [3052]">
+          <v:shape id="_x0000_i1027" type="#_x0000_t75" style="width:425.15pt;height:49.7pt" o:ole="" filled="t" fillcolor="#f2f2f2 [3052]">
             <v:imagedata r:id="rId15" o:title=""/>
           </v:shape>
-          <o:OLEObject Type="Embed" ProgID="Word.OpenDocumentText.12" ShapeID="_x0000_i1027" DrawAspect="Content" ObjectID="_1774082810" r:id="rId16"/>
+          <o:OLEObject Type="Embed" ProgID="Word.OpenDocumentText.12" ShapeID="_x0000_i1027" DrawAspect="Content" ObjectID="_1774367582" r:id="rId16"/>
         </w:object>
       </w:r>
     </w:p>
@@ -2471,10 +2474,10 @@
     <w:p>
       <w:r>
         <w:object w:dxaOrig="8504" w:dyaOrig="1294" w14:anchorId="398C221C">
-          <v:shape id="_x0000_i1028" type="#_x0000_t75" style="width:425.4pt;height:64.8pt" o:ole="" filled="t" fillcolor="#f2f2f2 [3052]">
+          <v:shape id="_x0000_i1028" type="#_x0000_t75" style="width:425.15pt;height:64.7pt" o:ole="" filled="t" fillcolor="#f2f2f2 [3052]">
             <v:imagedata r:id="rId17" o:title=""/>
           </v:shape>
-          <o:OLEObject Type="Embed" ProgID="Word.OpenDocumentText.12" ShapeID="_x0000_i1028" DrawAspect="Content" ObjectID="_1774082811" r:id="rId18"/>
+          <o:OLEObject Type="Embed" ProgID="Word.OpenDocumentText.12" ShapeID="_x0000_i1028" DrawAspect="Content" ObjectID="_1774367583" r:id="rId18"/>
         </w:object>
       </w:r>
     </w:p>
@@ -2527,10 +2530,10 @@
     <w:p>
       <w:r>
         <w:object w:dxaOrig="8504" w:dyaOrig="2434" w14:anchorId="50056363">
-          <v:shape id="_x0000_i1029" type="#_x0000_t75" style="width:425.4pt;height:121.8pt" o:ole="" filled="t" fillcolor="#f2f2f2 [3052]">
+          <v:shape id="_x0000_i1029" type="#_x0000_t75" style="width:425.15pt;height:121.7pt" o:ole="" filled="t" fillcolor="#f2f2f2 [3052]">
             <v:imagedata r:id="rId19" o:title=""/>
           </v:shape>
-          <o:OLEObject Type="Embed" ProgID="Word.OpenDocumentText.12" ShapeID="_x0000_i1029" DrawAspect="Content" ObjectID="_1774082812" r:id="rId20"/>
+          <o:OLEObject Type="Embed" ProgID="Word.OpenDocumentText.12" ShapeID="_x0000_i1029" DrawAspect="Content" ObjectID="_1774367584" r:id="rId20"/>
         </w:object>
       </w:r>
     </w:p>
@@ -2567,10 +2570,10 @@
     <w:p>
       <w:r>
         <w:object w:dxaOrig="8504" w:dyaOrig="2149" w14:anchorId="79C2B749">
-          <v:shape id="_x0000_i1030" type="#_x0000_t75" style="width:425.4pt;height:107.4pt" o:ole="" filled="t" fillcolor="#f2f2f2 [3052]">
+          <v:shape id="_x0000_i1030" type="#_x0000_t75" style="width:425.15pt;height:107.55pt" o:ole="" filled="t" fillcolor="#f2f2f2 [3052]">
             <v:imagedata r:id="rId21" o:title=""/>
           </v:shape>
-          <o:OLEObject Type="Embed" ProgID="Word.OpenDocumentText.12" ShapeID="_x0000_i1030" DrawAspect="Content" ObjectID="_1774082813" r:id="rId22"/>
+          <o:OLEObject Type="Embed" ProgID="Word.OpenDocumentText.12" ShapeID="_x0000_i1030" DrawAspect="Content" ObjectID="_1774367585" r:id="rId22"/>
         </w:object>
       </w:r>
     </w:p>
@@ -2600,10 +2603,10 @@
     <w:p>
       <w:r>
         <w:object w:dxaOrig="8504" w:dyaOrig="1579" w14:anchorId="3DFE620E">
-          <v:shape id="_x0000_i1031" type="#_x0000_t75" style="width:425.4pt;height:78.6pt" o:ole="" filled="t" fillcolor="#f2f2f2 [3052]">
+          <v:shape id="_x0000_i1031" type="#_x0000_t75" style="width:425.15pt;height:78.45pt" o:ole="" filled="t" fillcolor="#f2f2f2 [3052]">
             <v:imagedata r:id="rId23" o:title=""/>
           </v:shape>
-          <o:OLEObject Type="Embed" ProgID="Word.OpenDocumentText.12" ShapeID="_x0000_i1031" DrawAspect="Content" ObjectID="_1774082814" r:id="rId24"/>
+          <o:OLEObject Type="Embed" ProgID="Word.OpenDocumentText.12" ShapeID="_x0000_i1031" DrawAspect="Content" ObjectID="_1774367586" r:id="rId24"/>
         </w:object>
       </w:r>
     </w:p>
@@ -2649,10 +2652,10 @@
     <w:p>
       <w:r>
         <w:object w:dxaOrig="8504" w:dyaOrig="1863" w14:anchorId="63049AB6">
-          <v:shape id="_x0000_i1032" type="#_x0000_t75" style="width:425.4pt;height:93pt" o:ole="" filled="t" fillcolor="#f2f2f2 [3052]">
+          <v:shape id="_x0000_i1032" type="#_x0000_t75" style="width:425.15pt;height:93pt" o:ole="" filled="t" fillcolor="#f2f2f2 [3052]">
             <v:imagedata r:id="rId25" o:title=""/>
           </v:shape>
-          <o:OLEObject Type="Embed" ProgID="Word.OpenDocumentText.12" ShapeID="_x0000_i1032" DrawAspect="Content" ObjectID="_1774082815" r:id="rId26"/>
+          <o:OLEObject Type="Embed" ProgID="Word.OpenDocumentText.12" ShapeID="_x0000_i1032" DrawAspect="Content" ObjectID="_1774367587" r:id="rId26"/>
         </w:object>
       </w:r>
     </w:p>
@@ -2660,7 +2663,7 @@
       <w:pPr>
         <w:pStyle w:val="Ttulo3"/>
       </w:pPr>
-      <w:bookmarkStart w:id="13" w:name="_Toc163469820"/>
+      <w:bookmarkStart w:id="13" w:name="_Toc163754805"/>
       <w:r>
         <w:t>Gerar</w:t>
       </w:r>
@@ -2711,10 +2714,10 @@
     <w:p>
       <w:r>
         <w:object w:dxaOrig="8504" w:dyaOrig="5286" w14:anchorId="42B019F9">
-          <v:shape id="_x0000_i1033" type="#_x0000_t75" style="width:425.4pt;height:264pt" o:ole="" filled="t" fillcolor="#f2f2f2 [3052]">
+          <v:shape id="_x0000_i1033" type="#_x0000_t75" style="width:425.15pt;height:264pt" o:ole="" filled="t" fillcolor="#f2f2f2 [3052]">
             <v:imagedata r:id="rId27" o:title=""/>
           </v:shape>
-          <o:OLEObject Type="Embed" ProgID="Word.OpenDocumentText.12" ShapeID="_x0000_i1033" DrawAspect="Content" ObjectID="_1774082816" r:id="rId28"/>
+          <o:OLEObject Type="Embed" ProgID="Word.OpenDocumentText.12" ShapeID="_x0000_i1033" DrawAspect="Content" ObjectID="_1774367588" r:id="rId28"/>
         </w:object>
       </w:r>
     </w:p>
@@ -2740,7 +2743,7 @@
       <w:pPr>
         <w:pStyle w:val="Ttulo3"/>
       </w:pPr>
-      <w:bookmarkStart w:id="15" w:name="_Toc163469821"/>
+      <w:bookmarkStart w:id="15" w:name="_Toc163754806"/>
       <w:r>
         <w:lastRenderedPageBreak/>
         <w:t>Reconhecimento de Palavras</w:t>
@@ -2778,10 +2781,10 @@
     <w:p>
       <w:r>
         <w:object w:dxaOrig="8504" w:dyaOrig="5854" w14:anchorId="78E147D6">
-          <v:shape id="_x0000_i1034" type="#_x0000_t75" style="width:425.4pt;height:292.2pt" o:ole="" filled="t" fillcolor="#f2f2f2 [3052]">
+          <v:shape id="_x0000_i1034" type="#_x0000_t75" style="width:425.15pt;height:292.3pt" o:ole="" filled="t" fillcolor="#f2f2f2 [3052]">
             <v:imagedata r:id="rId29" o:title=""/>
           </v:shape>
-          <o:OLEObject Type="Embed" ProgID="Word.OpenDocumentText.12" ShapeID="_x0000_i1034" DrawAspect="Content" ObjectID="_1774082817" r:id="rId30"/>
+          <o:OLEObject Type="Embed" ProgID="Word.OpenDocumentText.12" ShapeID="_x0000_i1034" DrawAspect="Content" ObjectID="_1774367589" r:id="rId30"/>
         </w:object>
       </w:r>
     </w:p>
@@ -2802,7 +2805,7 @@
       <w:pPr>
         <w:pStyle w:val="Ttulo3"/>
       </w:pPr>
-      <w:bookmarkStart w:id="17" w:name="_Toc163469822"/>
+      <w:bookmarkStart w:id="17" w:name="_Toc163754807"/>
       <w:r>
         <w:lastRenderedPageBreak/>
         <w:t>Utilização do Código</w:t>
@@ -2818,7 +2821,7 @@
       <w:pPr>
         <w:pStyle w:val="Ttulo3"/>
       </w:pPr>
-      <w:bookmarkStart w:id="18" w:name="_Toc163469823"/>
+      <w:bookmarkStart w:id="18" w:name="_Toc163754808"/>
       <w:r>
         <w:t>Exemplos de utilização:</w:t>
       </w:r>
@@ -2829,10 +2832,10 @@
     <w:p>
       <w:r>
         <w:object w:dxaOrig="8504" w:dyaOrig="437" w14:anchorId="758DC989">
-          <v:shape id="_x0000_i1035" type="#_x0000_t75" style="width:425.4pt;height:21.6pt" o:ole="" filled="t" fillcolor="#f2f2f2 [3052]">
+          <v:shape id="_x0000_i1035" type="#_x0000_t75" style="width:425.15pt;height:21.45pt" o:ole="" filled="t" fillcolor="#f2f2f2 [3052]">
             <v:imagedata r:id="rId31" o:title=""/>
           </v:shape>
-          <o:OLEObject Type="Embed" ProgID="Word.OpenDocumentText.12" ShapeID="_x0000_i1035" DrawAspect="Content" ObjectID="_1774082818" r:id="rId32"/>
+          <o:OLEObject Type="Embed" ProgID="Word.OpenDocumentText.12" ShapeID="_x0000_i1035" DrawAspect="Content" ObjectID="_1774367590" r:id="rId32"/>
         </w:object>
       </w:r>
     </w:p>
@@ -2857,10 +2860,10 @@
     <w:p>
       <w:r>
         <w:object w:dxaOrig="8504" w:dyaOrig="433" w14:anchorId="5B798314">
-          <v:shape id="_x0000_i1036" type="#_x0000_t75" style="width:425.4pt;height:22.2pt" o:ole="" filled="t" fillcolor="#f2f2f2 [3052]">
+          <v:shape id="_x0000_i1036" type="#_x0000_t75" style="width:425.15pt;height:22.3pt" o:ole="" filled="t" fillcolor="#f2f2f2 [3052]">
             <v:imagedata r:id="rId33" o:title=""/>
           </v:shape>
-          <o:OLEObject Type="Embed" ProgID="Word.OpenDocumentText.12" ShapeID="_x0000_i1036" DrawAspect="Content" ObjectID="_1774082819" r:id="rId34"/>
+          <o:OLEObject Type="Embed" ProgID="Word.OpenDocumentText.12" ShapeID="_x0000_i1036" DrawAspect="Content" ObjectID="_1774367591" r:id="rId34"/>
         </w:object>
       </w:r>
     </w:p>
@@ -2883,7 +2886,7 @@
       <w:pPr>
         <w:pStyle w:val="Ttulo2"/>
       </w:pPr>
-      <w:bookmarkStart w:id="21" w:name="_Toc163469824"/>
+      <w:bookmarkStart w:id="21" w:name="_Toc163754809"/>
       <w:r>
         <w:t>Conclusão</w:t>
       </w:r>
@@ -2912,18 +2915,21 @@
       <w:pPr>
         <w:pStyle w:val="Ttulo1"/>
       </w:pPr>
-      <w:bookmarkStart w:id="22" w:name="_Toc163469825"/>
+      <w:bookmarkStart w:id="22" w:name="_Toc163754810"/>
       <w:r>
         <w:lastRenderedPageBreak/>
         <w:t>Expressão Regular para AFND</w:t>
       </w:r>
+      <w:r>
+        <w:t xml:space="preserve"> – Exercício B</w:t>
+      </w:r>
       <w:bookmarkEnd w:id="22"/>
     </w:p>
     <w:p>
       <w:pPr>
         <w:pStyle w:val="Ttulo2"/>
       </w:pPr>
-      <w:bookmarkStart w:id="23" w:name="_Toc163469826"/>
+      <w:bookmarkStart w:id="23" w:name="_Toc163754811"/>
       <w:r>
         <w:t>Introdução</w:t>
       </w:r>
@@ -2939,26 +2945,14 @@
       </w:r>
       <w:proofErr w:type="spellEnd"/>
       <w:r>
-        <w:t xml:space="preserve"> de um Algoritmo de Conversão de Expressões Regulares para Autómatos Finitos Não-Determinísticos (AFND). O código </w:t>
-      </w:r>
-      <w:r>
-        <w:t>apresenta</w:t>
-      </w:r>
-      <w:r>
-        <w:t xml:space="preserve"> funcionalidades para converter uma expressão regular </w:t>
-      </w:r>
-      <w:r>
-        <w:t>n</w:t>
-      </w:r>
-      <w:r>
-        <w:t>um AFND, permitindo representar linguagens regulares de forma não determinística.</w:t>
+        <w:t xml:space="preserve"> de um Algoritmo de Conversão de Expressões Regulares para Autómatos Finitos Não-Determinísticos (AFND). O código apresenta funcionalidades para converter uma expressão regular num AFND, permitindo representar linguagens regulares de forma não determinística.</w:t>
       </w:r>
     </w:p>
     <w:p>
       <w:pPr>
         <w:pStyle w:val="Ttulo2"/>
       </w:pPr>
-      <w:bookmarkStart w:id="24" w:name="_Toc163469827"/>
+      <w:bookmarkStart w:id="24" w:name="_Toc163754812"/>
       <w:r>
         <w:t>Estrutura do Código</w:t>
       </w:r>
@@ -2980,28 +2974,16 @@
       </w:r>
       <w:proofErr w:type="spellEnd"/>
       <w:r>
-        <w:t xml:space="preserve">, a conversão da expressão regular </w:t>
-      </w:r>
-      <w:r>
-        <w:t>nu</w:t>
-      </w:r>
-      <w:r>
-        <w:t>m AFND e a execução do programa principal.</w:t>
+        <w:t>, a conversão da expressão regular num AFND e a execução do programa principal.</w:t>
       </w:r>
     </w:p>
     <w:p>
       <w:pPr>
         <w:pStyle w:val="Ttulo3"/>
       </w:pPr>
-      <w:bookmarkStart w:id="25" w:name="_Toc163469828"/>
-      <w:r>
-        <w:t xml:space="preserve">Operações Básicas </w:t>
-      </w:r>
-      <w:r>
-        <w:t>nos</w:t>
-      </w:r>
-      <w:r>
-        <w:t xml:space="preserve"> </w:t>
+      <w:bookmarkStart w:id="25" w:name="_Toc163754813"/>
+      <w:r>
+        <w:t xml:space="preserve">Operações Básicas nos </w:t>
       </w:r>
       <w:proofErr w:type="spellStart"/>
       <w:r>
@@ -3012,13 +2994,7 @@
     </w:p>
     <w:p>
       <w:r>
-        <w:t xml:space="preserve">As operações básicas </w:t>
-      </w:r>
-      <w:r>
-        <w:t>nos</w:t>
-      </w:r>
-      <w:r>
-        <w:t xml:space="preserve"> </w:t>
+        <w:t xml:space="preserve">As operações básicas nos </w:t>
       </w:r>
       <w:proofErr w:type="spellStart"/>
       <w:r>
@@ -3042,17 +3018,14 @@
       </w:r>
       <w:proofErr w:type="spellEnd"/>
       <w:r>
-        <w:t>, um</w:t>
-      </w:r>
-      <w:r>
-        <w:t xml:space="preserve"> como entrada e retorna um novo AFND como saída.</w:t>
+        <w:t>, um como entrada e retorna um novo AFND como saída.</w:t>
       </w:r>
     </w:p>
     <w:p>
       <w:pPr>
         <w:pStyle w:val="Ttulo3"/>
       </w:pPr>
-      <w:bookmarkStart w:id="26" w:name="_Toc163469829"/>
+      <w:bookmarkStart w:id="26" w:name="_Toc163754814"/>
       <w:r>
         <w:t>Concatenação:</w:t>
       </w:r>
@@ -3084,10 +3057,10 @@
     <w:p>
       <w:r>
         <w:object w:dxaOrig="8504" w:dyaOrig="4711" w14:anchorId="152473DF">
-          <v:shape id="_x0000_i1044" type="#_x0000_t75" style="width:425.4pt;height:191.4pt" o:ole="" filled="t" fillcolor="#f2f2f2 [3052]">
+          <v:shape id="_x0000_i1037" type="#_x0000_t75" style="width:425.15pt;height:191.55pt" o:ole="" filled="t" fillcolor="#f2f2f2 [3052]">
             <v:imagedata r:id="rId35" o:title=""/>
           </v:shape>
-          <o:OLEObject Type="Embed" ProgID="Word.OpenDocumentText.12" ShapeID="_x0000_i1044" DrawAspect="Content" ObjectID="_1774082820" r:id="rId36"/>
+          <o:OLEObject Type="Embed" ProgID="Word.OpenDocumentText.12" ShapeID="_x0000_i1037" DrawAspect="Content" ObjectID="_1774367592" r:id="rId36"/>
         </w:object>
       </w:r>
     </w:p>
@@ -3095,7 +3068,7 @@
       <w:pPr>
         <w:pStyle w:val="Ttulo3"/>
       </w:pPr>
-      <w:bookmarkStart w:id="28" w:name="_Toc163469830"/>
+      <w:bookmarkStart w:id="28" w:name="_Toc163754815"/>
       <w:r>
         <w:lastRenderedPageBreak/>
         <w:t>União:</w:t>
@@ -3120,13 +3093,7 @@
       </w:r>
       <w:proofErr w:type="spellEnd"/>
       <w:r>
-        <w:t xml:space="preserve"> </w:t>
-      </w:r>
-      <w:r>
-        <w:t xml:space="preserve"> </w:t>
-      </w:r>
-      <w:r>
-        <w:t>como entrada e realiza a união entre eles, criando um novo estado inicial e definindo transições vazias deste estado para os estados iniciais de afnd1 e afnd2.</w:t>
+        <w:t xml:space="preserve">  como entrada e realiza a união entre eles, criando um novo estado inicial e definindo transições vazias deste estado para os estados iniciais de afnd1 e afnd2.</w:t>
       </w:r>
     </w:p>
     <w:bookmarkStart w:id="29" w:name="_MON_1774081710"/>
@@ -3134,10 +3101,10 @@
     <w:p>
       <w:r>
         <w:object w:dxaOrig="8504" w:dyaOrig="6133" w14:anchorId="01346465">
-          <v:shape id="_x0000_i1047" type="#_x0000_t75" style="width:425.4pt;height:305.4pt" o:ole="" filled="t" fillcolor="#f2f2f2 [3052]">
+          <v:shape id="_x0000_i1038" type="#_x0000_t75" style="width:425.15pt;height:305.55pt" o:ole="" filled="t" fillcolor="#f2f2f2 [3052]">
             <v:imagedata r:id="rId37" o:title=""/>
           </v:shape>
-          <o:OLEObject Type="Embed" ProgID="Word.OpenDocumentText.12" ShapeID="_x0000_i1047" DrawAspect="Content" ObjectID="_1774082821" r:id="rId38"/>
+          <o:OLEObject Type="Embed" ProgID="Word.OpenDocumentText.12" ShapeID="_x0000_i1038" DrawAspect="Content" ObjectID="_1774367593" r:id="rId38"/>
         </w:object>
       </w:r>
     </w:p>
@@ -3154,7 +3121,7 @@
       <w:pPr>
         <w:pStyle w:val="Ttulo3"/>
       </w:pPr>
-      <w:bookmarkStart w:id="30" w:name="_Toc163469831"/>
+      <w:bookmarkStart w:id="30" w:name="_Toc163754816"/>
       <w:r>
         <w:lastRenderedPageBreak/>
         <w:t xml:space="preserve">Fecho de </w:t>
@@ -3211,10 +3178,10 @@
     <w:p>
       <w:r>
         <w:object w:dxaOrig="8504" w:dyaOrig="6986" w14:anchorId="1DFFE43B">
-          <v:shape id="_x0000_i1050" type="#_x0000_t75" style="width:425.4pt;height:348pt" o:ole="" filled="t" fillcolor="#f2f2f2 [3052]">
+          <v:shape id="_x0000_i1039" type="#_x0000_t75" style="width:425.15pt;height:348pt" o:ole="" filled="t" fillcolor="#f2f2f2 [3052]">
             <v:imagedata r:id="rId39" o:title=""/>
           </v:shape>
-          <o:OLEObject Type="Embed" ProgID="Word.OpenDocumentText.12" ShapeID="_x0000_i1050" DrawAspect="Content" ObjectID="_1774082822" r:id="rId40"/>
+          <o:OLEObject Type="Embed" ProgID="Word.OpenDocumentText.12" ShapeID="_x0000_i1039" DrawAspect="Content" ObjectID="_1774367594" r:id="rId40"/>
         </w:object>
       </w:r>
     </w:p>
@@ -3227,13 +3194,7 @@
     <w:p>
       <w:r>
         <w:lastRenderedPageBreak/>
-        <w:t xml:space="preserve">operadores: Este é o nome do dicionário que </w:t>
-      </w:r>
-      <w:r>
-        <w:t>é usado</w:t>
-      </w:r>
-      <w:r>
-        <w:t xml:space="preserve"> para mapear as operações.</w:t>
+        <w:t>operadores: Este é o nome do dicionário que é usado para mapear as operações.</w:t>
       </w:r>
     </w:p>
     <w:p>
@@ -3254,19 +3215,7 @@
       </w:r>
       <w:proofErr w:type="spellEnd"/>
       <w:r>
-        <w:t xml:space="preserve">" </w:t>
-      </w:r>
-      <w:r>
-        <w:t>n</w:t>
-      </w:r>
-      <w:r>
-        <w:t xml:space="preserve">uma expressão regular, ele </w:t>
-      </w:r>
-      <w:r>
-        <w:t>chama</w:t>
-      </w:r>
-      <w:r>
-        <w:t xml:space="preserve"> a função </w:t>
+        <w:t xml:space="preserve">" numa expressão regular, ele chama a função </w:t>
       </w:r>
       <w:proofErr w:type="spellStart"/>
       <w:r>
@@ -3295,19 +3244,7 @@
       </w:r>
       <w:proofErr w:type="spellEnd"/>
       <w:r>
-        <w:t xml:space="preserve">" </w:t>
-      </w:r>
-      <w:r>
-        <w:t>n</w:t>
-      </w:r>
-      <w:r>
-        <w:t xml:space="preserve">uma expressão regular, ele </w:t>
-      </w:r>
-      <w:r>
-        <w:t>chama</w:t>
-      </w:r>
-      <w:r>
-        <w:t xml:space="preserve"> a função </w:t>
+        <w:t xml:space="preserve">" numa expressão regular, ele chama a função </w:t>
       </w:r>
       <w:proofErr w:type="spellStart"/>
       <w:r>
@@ -3344,19 +3281,7 @@
       </w:r>
       <w:proofErr w:type="spellEnd"/>
       <w:r>
-        <w:t xml:space="preserve">" </w:t>
-      </w:r>
-      <w:r>
-        <w:t>n</w:t>
-      </w:r>
-      <w:r>
-        <w:t xml:space="preserve">uma expressão regular, ele </w:t>
-      </w:r>
-      <w:r>
-        <w:t>chama</w:t>
-      </w:r>
-      <w:r>
-        <w:t xml:space="preserve"> a função </w:t>
+        <w:t xml:space="preserve">" numa expressão regular, ele chama a função </w:t>
       </w:r>
       <w:proofErr w:type="spellStart"/>
       <w:r>
@@ -3372,10 +3297,10 @@
     <w:p>
       <w:r>
         <w:object w:dxaOrig="8504" w:dyaOrig="2138" w14:anchorId="551B0F98">
-          <v:shape id="_x0000_i1053" type="#_x0000_t75" style="width:425.4pt;height:106.2pt" o:ole="" filled="t" fillcolor="#f2f2f2 [3052]">
+          <v:shape id="_x0000_i1040" type="#_x0000_t75" style="width:425.15pt;height:106.3pt" o:ole="" filled="t" fillcolor="#f2f2f2 [3052]">
             <v:imagedata r:id="rId41" o:title=""/>
           </v:shape>
-          <o:OLEObject Type="Embed" ProgID="Word.OpenDocumentText.12" ShapeID="_x0000_i1053" DrawAspect="Content" ObjectID="_1774082823" r:id="rId42"/>
+          <o:OLEObject Type="Embed" ProgID="Word.OpenDocumentText.12" ShapeID="_x0000_i1040" DrawAspect="Content" ObjectID="_1774367595" r:id="rId42"/>
         </w:object>
       </w:r>
     </w:p>
@@ -3391,16 +3316,10 @@
       <w:pPr>
         <w:pStyle w:val="Ttulo3"/>
       </w:pPr>
-      <w:bookmarkStart w:id="33" w:name="_Toc163469832"/>
+      <w:bookmarkStart w:id="33" w:name="_Toc163754817"/>
       <w:r>
         <w:lastRenderedPageBreak/>
-        <w:t xml:space="preserve">Conversão da Expressão Regular </w:t>
-      </w:r>
-      <w:r>
-        <w:t>n</w:t>
-      </w:r>
-      <w:r>
-        <w:t>um AFND</w:t>
+        <w:t>Conversão da Expressão Regular num AFND</w:t>
       </w:r>
       <w:bookmarkEnd w:id="33"/>
     </w:p>
@@ -3422,19 +3341,7 @@
       </w:r>
       <w:proofErr w:type="spellEnd"/>
       <w:r>
-        <w:t xml:space="preserve">) recebe uma expressão regular como entrada e converte-a </w:t>
-      </w:r>
-      <w:r>
-        <w:t>n</w:t>
-      </w:r>
-      <w:r>
-        <w:t xml:space="preserve">um AFND utilizando as operações básicas </w:t>
-      </w:r>
-      <w:r>
-        <w:t>nos</w:t>
-      </w:r>
-      <w:r>
-        <w:t xml:space="preserve"> </w:t>
+        <w:t xml:space="preserve">) recebe uma expressão regular como entrada e converte-a num AFND utilizando as operações básicas nos </w:t>
       </w:r>
       <w:proofErr w:type="spellStart"/>
       <w:r>
@@ -3450,10 +3357,10 @@
     <w:p>
       <w:r>
         <w:object w:dxaOrig="8504" w:dyaOrig="10973" w14:anchorId="403EBFE3">
-          <v:shape id="_x0000_i1056" type="#_x0000_t75" style="width:425.4pt;height:546.6pt" o:ole="" filled="t" fillcolor="#f2f2f2 [3052]">
+          <v:shape id="_x0000_i1041" type="#_x0000_t75" style="width:425.15pt;height:546.45pt" o:ole="" filled="t" fillcolor="#f2f2f2 [3052]">
             <v:imagedata r:id="rId43" o:title=""/>
           </v:shape>
-          <o:OLEObject Type="Embed" ProgID="Word.OpenDocumentText.12" ShapeID="_x0000_i1056" DrawAspect="Content" ObjectID="_1774082824" r:id="rId44"/>
+          <o:OLEObject Type="Embed" ProgID="Word.OpenDocumentText.12" ShapeID="_x0000_i1041" DrawAspect="Content" ObjectID="_1774367596" r:id="rId44"/>
         </w:object>
       </w:r>
     </w:p>
@@ -3461,7 +3368,7 @@
       <w:pPr>
         <w:pStyle w:val="Ttulo3"/>
       </w:pPr>
-      <w:bookmarkStart w:id="35" w:name="_Toc163469833"/>
+      <w:bookmarkStart w:id="35" w:name="_Toc163754818"/>
       <w:r>
         <w:lastRenderedPageBreak/>
         <w:t>Utilização do Código</w:t>
@@ -3470,29 +3377,14 @@
     </w:p>
     <w:p>
       <w:r>
-        <w:t xml:space="preserve">Para utilizar o código, deve-se fornecer o caminho para um ficheiro JSON </w:t>
-      </w:r>
-      <w:r>
-        <w:t>que contém</w:t>
-      </w:r>
-      <w:r>
-        <w:t xml:space="preserve"> a expressão regular. O programa converterá a expressão regular </w:t>
-      </w:r>
-      <w:r>
-        <w:t>n</w:t>
-      </w:r>
-      <w:r>
-        <w:t>um AFND e imprimirá o AFND resultante</w:t>
-      </w:r>
-      <w:r>
-        <w:t xml:space="preserve"> no terminal.</w:t>
+        <w:t>Para utilizar o código, deve-se fornecer o caminho para um ficheiro JSON que contém a expressão regular. O programa converterá a expressão regular num AFND e imprimirá o AFND resultante no terminal.</w:t>
       </w:r>
     </w:p>
     <w:p>
       <w:pPr>
         <w:pStyle w:val="Ttulo3"/>
       </w:pPr>
-      <w:bookmarkStart w:id="36" w:name="_Toc163469834"/>
+      <w:bookmarkStart w:id="36" w:name="_Toc163754819"/>
       <w:r>
         <w:t>Exemplo de Utilização:</w:t>
       </w:r>
@@ -3503,10 +3395,10 @@
     <w:p>
       <w:r>
         <w:object w:dxaOrig="8504" w:dyaOrig="431" w14:anchorId="26216C6A">
-          <v:shape id="_x0000_i1061" type="#_x0000_t75" style="width:425.4pt;height:21.6pt" o:ole="" filled="t" fillcolor="#f2f2f2 [3052]">
+          <v:shape id="_x0000_i1042" type="#_x0000_t75" style="width:425.15pt;height:21.45pt" o:ole="" filled="t" fillcolor="#f2f2f2 [3052]">
             <v:imagedata r:id="rId45" o:title=""/>
           </v:shape>
-          <o:OLEObject Type="Embed" ProgID="Word.OpenDocumentText.12" ShapeID="_x0000_i1061" DrawAspect="Content" ObjectID="_1774082825" r:id="rId46"/>
+          <o:OLEObject Type="Embed" ProgID="Word.OpenDocumentText.12" ShapeID="_x0000_i1042" DrawAspect="Content" ObjectID="_1774367597" r:id="rId46"/>
         </w:object>
       </w:r>
     </w:p>
@@ -3514,7 +3406,7 @@
       <w:pPr>
         <w:pStyle w:val="Ttulo2"/>
       </w:pPr>
-      <w:bookmarkStart w:id="38" w:name="_Toc163469835"/>
+      <w:bookmarkStart w:id="38" w:name="_Toc163754820"/>
       <w:r>
         <w:t>Conclusão</w:t>
       </w:r>
@@ -3532,10 +3424,13 @@
       <w:pPr>
         <w:pStyle w:val="Ttulo1"/>
       </w:pPr>
-      <w:bookmarkStart w:id="39" w:name="_Toc163469836"/>
+      <w:bookmarkStart w:id="39" w:name="_Toc163754821"/>
       <w:r>
         <w:lastRenderedPageBreak/>
         <w:t>Conversão de AFND para AFD</w:t>
+      </w:r>
+      <w:r>
+        <w:t xml:space="preserve"> – Exercício C</w:t>
       </w:r>
       <w:bookmarkEnd w:id="39"/>
     </w:p>

</xml_diff>

<commit_message>
Pequenas alteracoes no ficheiro 3-AFNDtoAFD, criacao do ficheiro testeRecurcivo.py, para já está a funcionar, mas quero melhorar
</commit_message>
<xml_diff>
--- a/Relatorio TP01 - Linguagens Regulares 16368_26339_26342.docx
+++ b/Relatorio TP01 - Linguagens Regulares 16368_26339_26342.docx
@@ -2209,23 +2209,7 @@
     </w:p>
     <w:p>
       <w:r>
-        <w:t xml:space="preserve">Este capítulo apresenta uma implementação em </w:t>
-      </w:r>
-      <w:proofErr w:type="spellStart"/>
-      <w:r>
-        <w:t>Python</w:t>
-      </w:r>
-      <w:proofErr w:type="spellEnd"/>
-      <w:r>
-        <w:t xml:space="preserve"> de um Algoritmo de Reconhecimento de Linguagens baseado em Autómatos Finitos Deterministas (AFD). O código fornece funcionalidades para ler a definição de um AFD a partir de um ficheiro JSON, gerar a representação gráfica do grafo associado ao AFD utilizando a biblioteca </w:t>
-      </w:r>
-      <w:proofErr w:type="spellStart"/>
-      <w:r>
-        <w:t>Graphviz</w:t>
-      </w:r>
-      <w:proofErr w:type="spellEnd"/>
-      <w:r>
-        <w:t xml:space="preserve"> e reconhecer palavras de acordo com as regras definidas pelo AFD.</w:t>
+        <w:t>Este capítulo apresenta uma implementação em Python de um Algoritmo de Reconhecimento de Linguagens baseado em Autómatos Finitos Deterministas (AFD). O código fornece funcionalidades para ler a definição de um AFD a partir de um ficheiro JSON, gerar a representação gráfica do grafo associado ao AFD utilizando a biblioteca Graphviz e reconhecer palavras de acordo com as regras definidas pelo AFD.</w:t>
       </w:r>
     </w:p>
     <w:p>
@@ -2255,53 +2239,16 @@
     </w:p>
     <w:p>
       <w:r>
-        <w:t xml:space="preserve">O método </w:t>
-      </w:r>
-      <w:proofErr w:type="spellStart"/>
-      <w:r>
-        <w:t>carregar_automato</w:t>
-      </w:r>
-      <w:proofErr w:type="spellEnd"/>
-      <w:r>
-        <w:t>(</w:t>
-      </w:r>
-      <w:proofErr w:type="spellStart"/>
-      <w:r>
-        <w:t>ficheiro_definicao</w:t>
-      </w:r>
-      <w:proofErr w:type="spellEnd"/>
-      <w:r>
-        <w:t xml:space="preserve">) é responsável por carregar a definição do AFD a partir de um ficheiro JSON. Este método utiliza a biblioteca padrão </w:t>
-      </w:r>
-      <w:proofErr w:type="spellStart"/>
-      <w:r>
-        <w:t>json</w:t>
-      </w:r>
-      <w:proofErr w:type="spellEnd"/>
-      <w:r>
-        <w:t xml:space="preserve"> do </w:t>
-      </w:r>
-      <w:proofErr w:type="spellStart"/>
-      <w:r>
-        <w:t>Python</w:t>
-      </w:r>
-      <w:proofErr w:type="spellEnd"/>
-      <w:r>
-        <w:t xml:space="preserve"> para carregar o conteúdo do ficheiro e retorná-lo como um dicionário </w:t>
-      </w:r>
-      <w:proofErr w:type="spellStart"/>
-      <w:r>
-        <w:t>Python</w:t>
-      </w:r>
-      <w:proofErr w:type="spellEnd"/>
-      <w:r>
-        <w:t>.</w:t>
+        <w:t>O método carregar_automato(ficheiro_definicao) é responsável por carregar a definição do AFD a partir de um ficheiro JSON. Este método utiliza a biblioteca padrão json do Python para carregar o conteúdo do ficheiro e retorná-lo como um dicionário Python.</w:t>
       </w:r>
     </w:p>
     <w:bookmarkStart w:id="4" w:name="_MON_1773145658"/>
     <w:bookmarkEnd w:id="4"/>
     <w:p>
       <w:r>
+        <w:rPr>
+          <w:noProof/>
+        </w:rPr>
         <w:object w:dxaOrig="8504" w:dyaOrig="1584" w14:anchorId="3DCDC569">
           <v:shapetype id="_x0000_t75" coordsize="21600,21600" o:spt="75" o:preferrelative="t" path="m@4@5l@4@11@9@11@9@5xe" filled="f" stroked="f">
             <v:stroke joinstyle="miter"/>
@@ -2322,10 +2269,10 @@
             <v:path o:extrusionok="f" gradientshapeok="t" o:connecttype="rect"/>
             <o:lock v:ext="edit" aspectratio="t"/>
           </v:shapetype>
-          <v:shape id="_x0000_i1025" type="#_x0000_t75" style="width:425.15pt;height:78.45pt" o:ole="" filled="t" fillcolor="#f2f2f2 [3052]">
+          <v:shape id="_x0000_i1042" type="#_x0000_t75" alt="" style="width:425.25pt;height:78.2pt;mso-width-percent:0;mso-height-percent:0;mso-width-percent:0;mso-height-percent:0" o:ole="" filled="t" fillcolor="#f2f2f2 [3052]">
             <v:imagedata r:id="rId11" o:title=""/>
           </v:shape>
-          <o:OLEObject Type="Embed" ProgID="Word.OpenDocumentText.12" ShapeID="_x0000_i1025" DrawAspect="Content" ObjectID="_1774367580" r:id="rId12"/>
+          <o:OLEObject Type="Embed" ProgID="Word.OpenDocumentText.12" ShapeID="_x0000_i1042" DrawAspect="Content" ObjectID="_1774374157" r:id="rId12"/>
         </w:object>
       </w:r>
     </w:p>
@@ -2355,23 +2302,7 @@
     </w:p>
     <w:p>
       <w:r>
-        <w:t xml:space="preserve">A função </w:t>
-      </w:r>
-      <w:proofErr w:type="spellStart"/>
-      <w:r>
-        <w:t>validaAutomato</w:t>
-      </w:r>
-      <w:proofErr w:type="spellEnd"/>
-      <w:r>
-        <w:t xml:space="preserve"> tem como objetivo validar a definição de um autómato representado por um dicionário em </w:t>
-      </w:r>
-      <w:proofErr w:type="spellStart"/>
-      <w:r>
-        <w:t>Python</w:t>
-      </w:r>
-      <w:proofErr w:type="spellEnd"/>
-      <w:r>
-        <w:t>. Esta função verifica diversos critérios importantes para garantir a correta definição do autómato, abrangendo desde a estrutura básica até detalhes específicos relacionados às transições e símbolos.</w:t>
+        <w:t>A função validaAutomato tem como objetivo validar a definição de um autómato representado por um dicionário em Python. Esta função verifica diversos critérios importantes para garantir a correta definição do autómato, abrangendo desde a estrutura básica até detalhes específicos relacionados às transições e símbolos.</w:t>
       </w:r>
     </w:p>
     <w:p/>
@@ -2399,11 +2330,14 @@
     <w:bookmarkEnd w:id="6"/>
     <w:p>
       <w:r>
+        <w:rPr>
+          <w:noProof/>
+        </w:rPr>
         <w:object w:dxaOrig="8504" w:dyaOrig="1011" w14:anchorId="1A1B28C9">
-          <v:shape id="_x0000_i1026" type="#_x0000_t75" style="width:425.15pt;height:51pt" o:ole="" filled="t" fillcolor="#f2f2f2 [3052]">
+          <v:shape id="_x0000_i1041" type="#_x0000_t75" alt="" style="width:425.25pt;height:51.2pt;mso-width-percent:0;mso-height-percent:0;mso-width-percent:0;mso-height-percent:0" o:ole="" filled="t" fillcolor="#f2f2f2 [3052]">
             <v:imagedata r:id="rId13" o:title=""/>
           </v:shape>
-          <o:OLEObject Type="Embed" ProgID="Word.OpenDocumentText.12" ShapeID="_x0000_i1026" DrawAspect="Content" ObjectID="_1774367581" r:id="rId14"/>
+          <o:OLEObject Type="Embed" ProgID="Word.OpenDocumentText.12" ShapeID="_x0000_i1041" DrawAspect="Content" ObjectID="_1774374158" r:id="rId14"/>
         </w:object>
       </w:r>
     </w:p>
@@ -2425,26 +2359,21 @@
     </w:p>
     <w:p>
       <w:r>
-        <w:t xml:space="preserve">Em seguida, verifica-se se o autómato possui estados finais definidos. Se não houver estados </w:t>
-      </w:r>
-      <w:proofErr w:type="gramStart"/>
-      <w:r>
-        <w:t>finais</w:t>
-      </w:r>
-      <w:proofErr w:type="gramEnd"/>
-      <w:r>
-        <w:t xml:space="preserve"> definidos, o programa é encerrado com uma mensagem de erro informando que o autómato não tem estados finais definidos.</w:t>
+        <w:t>Em seguida, verifica-se se o autómato possui estados finais definidos. Se não houver estados finais definidos, o programa é encerrado com uma mensagem de erro informando que o autómato não tem estados finais definidos.</w:t>
       </w:r>
     </w:p>
     <w:bookmarkStart w:id="7" w:name="_MON_1774022847"/>
     <w:bookmarkEnd w:id="7"/>
     <w:p>
       <w:r>
+        <w:rPr>
+          <w:noProof/>
+        </w:rPr>
         <w:object w:dxaOrig="8504" w:dyaOrig="1009" w14:anchorId="1EF8601E">
-          <v:shape id="_x0000_i1027" type="#_x0000_t75" style="width:425.15pt;height:49.7pt" o:ole="" filled="t" fillcolor="#f2f2f2 [3052]">
+          <v:shape id="_x0000_i1040" type="#_x0000_t75" alt="" style="width:425.25pt;height:50.05pt;mso-width-percent:0;mso-height-percent:0;mso-width-percent:0;mso-height-percent:0" o:ole="" filled="t" fillcolor="#f2f2f2 [3052]">
             <v:imagedata r:id="rId15" o:title=""/>
           </v:shape>
-          <o:OLEObject Type="Embed" ProgID="Word.OpenDocumentText.12" ShapeID="_x0000_i1027" DrawAspect="Content" ObjectID="_1774367582" r:id="rId16"/>
+          <o:OLEObject Type="Embed" ProgID="Word.OpenDocumentText.12" ShapeID="_x0000_i1040" DrawAspect="Content" ObjectID="_1774374159" r:id="rId16"/>
         </w:object>
       </w:r>
     </w:p>
@@ -2473,11 +2402,14 @@
     <w:bookmarkEnd w:id="8"/>
     <w:p>
       <w:r>
+        <w:rPr>
+          <w:noProof/>
+        </w:rPr>
         <w:object w:dxaOrig="8504" w:dyaOrig="1294" w14:anchorId="398C221C">
-          <v:shape id="_x0000_i1028" type="#_x0000_t75" style="width:425.15pt;height:64.7pt" o:ole="" filled="t" fillcolor="#f2f2f2 [3052]">
+          <v:shape id="_x0000_i1039" type="#_x0000_t75" alt="" style="width:425.25pt;height:65.25pt;mso-width-percent:0;mso-height-percent:0;mso-width-percent:0;mso-height-percent:0" o:ole="" filled="t" fillcolor="#f2f2f2 [3052]">
             <v:imagedata r:id="rId17" o:title=""/>
           </v:shape>
-          <o:OLEObject Type="Embed" ProgID="Word.OpenDocumentText.12" ShapeID="_x0000_i1028" DrawAspect="Content" ObjectID="_1774367583" r:id="rId18"/>
+          <o:OLEObject Type="Embed" ProgID="Word.OpenDocumentText.12" ShapeID="_x0000_i1039" DrawAspect="Content" ObjectID="_1774374160" r:id="rId18"/>
         </w:object>
       </w:r>
     </w:p>
@@ -2514,26 +2446,21 @@
     </w:p>
     <w:p>
       <w:r>
-        <w:t xml:space="preserve">Após isso, verifica-se se o autómato possui estados definidos. Se não houver nenhum estado definido, a função adiciona os estados com base nas transições presentes. Por outro lado, se já houver estados </w:t>
-      </w:r>
-      <w:proofErr w:type="gramStart"/>
-      <w:r>
-        <w:t>definidos</w:t>
-      </w:r>
-      <w:proofErr w:type="gramEnd"/>
-      <w:r>
-        <w:t>, a função verifica se todos os estados presentes nas transições também estão definidos como estados do autómato.</w:t>
+        <w:t>Após isso, verifica-se se o autómato possui estados definidos. Se não houver nenhum estado definido, a função adiciona os estados com base nas transições presentes. Por outro lado, se já houver estados definidos, a função verifica se todos os estados presentes nas transições também estão definidos como estados do autómato.</w:t>
       </w:r>
     </w:p>
     <w:bookmarkStart w:id="9" w:name="_MON_1774022953"/>
     <w:bookmarkEnd w:id="9"/>
     <w:p>
       <w:r>
+        <w:rPr>
+          <w:noProof/>
+        </w:rPr>
         <w:object w:dxaOrig="8504" w:dyaOrig="2434" w14:anchorId="50056363">
-          <v:shape id="_x0000_i1029" type="#_x0000_t75" style="width:425.15pt;height:121.7pt" o:ole="" filled="t" fillcolor="#f2f2f2 [3052]">
+          <v:shape id="_x0000_i1038" type="#_x0000_t75" alt="" style="width:425.25pt;height:122.05pt;mso-width-percent:0;mso-height-percent:0;mso-width-percent:0;mso-height-percent:0" o:ole="" filled="t" fillcolor="#f2f2f2 [3052]">
             <v:imagedata r:id="rId19" o:title=""/>
           </v:shape>
-          <o:OLEObject Type="Embed" ProgID="Word.OpenDocumentText.12" ShapeID="_x0000_i1029" DrawAspect="Content" ObjectID="_1774367584" r:id="rId20"/>
+          <o:OLEObject Type="Embed" ProgID="Word.OpenDocumentText.12" ShapeID="_x0000_i1038" DrawAspect="Content" ObjectID="_1774374161" r:id="rId20"/>
         </w:object>
       </w:r>
     </w:p>
@@ -2562,18 +2489,33 @@
     </w:p>
     <w:p>
       <w:r>
-        <w:t>Em seguida, a função verifica se o autómato possui símbolos definidos. Se não houver nenhum símbolo definido, a função obtém todos os símbolos das transições e os ordena.</w:t>
+        <w:t>Em seguida, a função verifica se o autómato possui símbolos definidos. Se não houver nenhum símbolo definido, a função obtém todos os símbolos das transições</w:t>
+      </w:r>
+      <w:r>
+        <w:t xml:space="preserve">, seleciona apenas os valores únicos e </w:t>
+      </w:r>
+      <w:r>
+        <w:t>ordena</w:t>
+      </w:r>
+      <w:r>
+        <w:t xml:space="preserve"> a lista</w:t>
+      </w:r>
+      <w:r>
+        <w:t>.</w:t>
       </w:r>
     </w:p>
     <w:bookmarkStart w:id="10" w:name="_MON_1774023002"/>
     <w:bookmarkEnd w:id="10"/>
     <w:p>
       <w:r>
+        <w:rPr>
+          <w:noProof/>
+        </w:rPr>
         <w:object w:dxaOrig="8504" w:dyaOrig="2149" w14:anchorId="79C2B749">
-          <v:shape id="_x0000_i1030" type="#_x0000_t75" style="width:425.15pt;height:107.55pt" o:ole="" filled="t" fillcolor="#f2f2f2 [3052]">
+          <v:shape id="_x0000_i1037" type="#_x0000_t75" alt="" style="width:425.25pt;height:108pt;mso-width-percent:0;mso-height-percent:0;mso-width-percent:0;mso-height-percent:0" o:ole="" filled="t" fillcolor="#f2f2f2 [3052]">
             <v:imagedata r:id="rId21" o:title=""/>
           </v:shape>
-          <o:OLEObject Type="Embed" ProgID="Word.OpenDocumentText.12" ShapeID="_x0000_i1030" DrawAspect="Content" ObjectID="_1774367585" r:id="rId22"/>
+          <o:OLEObject Type="Embed" ProgID="Word.OpenDocumentText.12" ShapeID="_x0000_i1037" DrawAspect="Content" ObjectID="_1774374162" r:id="rId22"/>
         </w:object>
       </w:r>
     </w:p>
@@ -2602,11 +2544,14 @@
     <w:bookmarkEnd w:id="11"/>
     <w:p>
       <w:r>
+        <w:rPr>
+          <w:noProof/>
+        </w:rPr>
         <w:object w:dxaOrig="8504" w:dyaOrig="1579" w14:anchorId="3DFE620E">
-          <v:shape id="_x0000_i1031" type="#_x0000_t75" style="width:425.15pt;height:78.45pt" o:ole="" filled="t" fillcolor="#f2f2f2 [3052]">
+          <v:shape id="_x0000_i1036" type="#_x0000_t75" alt="" style="width:425.25pt;height:78.2pt;mso-width-percent:0;mso-height-percent:0;mso-width-percent:0;mso-height-percent:0" o:ole="" filled="t" fillcolor="#f2f2f2 [3052]">
             <v:imagedata r:id="rId23" o:title=""/>
           </v:shape>
-          <o:OLEObject Type="Embed" ProgID="Word.OpenDocumentText.12" ShapeID="_x0000_i1031" DrawAspect="Content" ObjectID="_1774367586" r:id="rId24"/>
+          <o:OLEObject Type="Embed" ProgID="Word.OpenDocumentText.12" ShapeID="_x0000_i1036" DrawAspect="Content" ObjectID="_1774374163" r:id="rId24"/>
         </w:object>
       </w:r>
     </w:p>
@@ -2638,7 +2583,6 @@
           <w:b/>
           <w:bCs/>
         </w:rPr>
-        <w:lastRenderedPageBreak/>
         <w:t>Verificação de Transições Múltiplas:</w:t>
       </w:r>
     </w:p>
@@ -2651,11 +2595,14 @@
     <w:bookmarkEnd w:id="12"/>
     <w:p>
       <w:r>
+        <w:rPr>
+          <w:noProof/>
+        </w:rPr>
         <w:object w:dxaOrig="8504" w:dyaOrig="1863" w14:anchorId="63049AB6">
-          <v:shape id="_x0000_i1032" type="#_x0000_t75" style="width:425.15pt;height:93pt" o:ole="" filled="t" fillcolor="#f2f2f2 [3052]">
+          <v:shape id="_x0000_i1035" type="#_x0000_t75" alt="" style="width:425.25pt;height:92.8pt;mso-width-percent:0;mso-height-percent:0;mso-width-percent:0;mso-height-percent:0" o:ole="" filled="t" fillcolor="#f2f2f2 [3052]">
             <v:imagedata r:id="rId25" o:title=""/>
           </v:shape>
-          <o:OLEObject Type="Embed" ProgID="Word.OpenDocumentText.12" ShapeID="_x0000_i1032" DrawAspect="Content" ObjectID="_1774367587" r:id="rId26"/>
+          <o:OLEObject Type="Embed" ProgID="Word.OpenDocumentText.12" ShapeID="_x0000_i1035" DrawAspect="Content" ObjectID="_1774374164" r:id="rId26"/>
         </w:object>
       </w:r>
     </w:p>
@@ -2674,50 +2621,21 @@
     </w:p>
     <w:p>
       <w:r>
-        <w:t xml:space="preserve">O método </w:t>
-      </w:r>
-      <w:proofErr w:type="spellStart"/>
-      <w:r>
-        <w:t>gerar_grafo</w:t>
-      </w:r>
-      <w:proofErr w:type="spellEnd"/>
-      <w:r>
-        <w:t>(</w:t>
-      </w:r>
-      <w:proofErr w:type="spellStart"/>
-      <w:r>
-        <w:t>automato</w:t>
-      </w:r>
-      <w:proofErr w:type="spellEnd"/>
-      <w:r>
-        <w:t xml:space="preserve">) utiliza a biblioteca </w:t>
-      </w:r>
-      <w:proofErr w:type="spellStart"/>
-      <w:r>
-        <w:t>Graphviz</w:t>
-      </w:r>
-      <w:proofErr w:type="spellEnd"/>
-      <w:r>
-        <w:t xml:space="preserve"> para gerar a representação gráfica do grafo associado ao AFD. Este método percorre os estados e as transições definidas no AFD e utiliza os métodos da biblioteca </w:t>
-      </w:r>
-      <w:proofErr w:type="spellStart"/>
-      <w:r>
-        <w:t>Graphviz</w:t>
-      </w:r>
-      <w:proofErr w:type="spellEnd"/>
-      <w:r>
-        <w:t xml:space="preserve"> para adicionar os nós e as arestas correspondentes ao grafo.</w:t>
+        <w:t>O método gerar_grafo(automato) utiliza a biblioteca Graphviz para gerar a representação gráfica do grafo associado ao AFD. Este método percorre os estados e as transições definidas no AFD e utiliza os métodos da biblioteca Graphviz para adicionar os nós e as arestas correspondentes ao grafo.</w:t>
       </w:r>
     </w:p>
     <w:bookmarkStart w:id="14" w:name="_MON_1773145905"/>
     <w:bookmarkEnd w:id="14"/>
     <w:p>
       <w:r>
+        <w:rPr>
+          <w:noProof/>
+        </w:rPr>
         <w:object w:dxaOrig="8504" w:dyaOrig="5286" w14:anchorId="42B019F9">
-          <v:shape id="_x0000_i1033" type="#_x0000_t75" style="width:425.15pt;height:264pt" o:ole="" filled="t" fillcolor="#f2f2f2 [3052]">
+          <v:shape id="_x0000_i1034" type="#_x0000_t75" alt="" style="width:425.25pt;height:263.8pt;mso-width-percent:0;mso-height-percent:0;mso-width-percent:0;mso-height-percent:0" o:ole="" filled="t" fillcolor="#f2f2f2 [3052]">
             <v:imagedata r:id="rId27" o:title=""/>
           </v:shape>
-          <o:OLEObject Type="Embed" ProgID="Word.OpenDocumentText.12" ShapeID="_x0000_i1033" DrawAspect="Content" ObjectID="_1774367588" r:id="rId28"/>
+          <o:OLEObject Type="Embed" ProgID="Word.OpenDocumentText.12" ShapeID="_x0000_i1034" DrawAspect="Content" ObjectID="_1774374165" r:id="rId28"/>
         </w:object>
       </w:r>
     </w:p>
@@ -2752,39 +2670,21 @@
     </w:p>
     <w:p>
       <w:r>
-        <w:t xml:space="preserve">O método </w:t>
-      </w:r>
-      <w:proofErr w:type="spellStart"/>
-      <w:r>
-        <w:t>reconhecer_</w:t>
-      </w:r>
-      <w:proofErr w:type="gramStart"/>
-      <w:r>
-        <w:t>palavra</w:t>
-      </w:r>
-      <w:proofErr w:type="spellEnd"/>
-      <w:r>
-        <w:t>(</w:t>
-      </w:r>
-      <w:proofErr w:type="spellStart"/>
-      <w:proofErr w:type="gramEnd"/>
-      <w:r>
-        <w:t>automato</w:t>
-      </w:r>
-      <w:proofErr w:type="spellEnd"/>
-      <w:r>
-        <w:t>, palavra) é responsável por reconhecer se uma palavra pertence à linguagem definida pelo AFD. Este método percorre a palavra, verificando se existe uma transição definida para cada símbolo da palavra. Se a palavra for reconhecida, o método retorna verdadeiro juntamente com o caminho percorrido. Caso contrário, retorna falso e indica a situação de erro encontrada.</w:t>
+        <w:t>O método reconhecer_palavra(automato, palavra) é responsável por reconhecer se uma palavra pertence à linguagem definida pelo AFD. Este método percorre a palavra, verificando se existe uma transição definida para cada símbolo da palavra. Se a palavra for reconhecida, o método retorna verdadeiro juntamente com o caminho percorrido. Caso contrário, retorna falso e indica a situação de erro encontrada.</w:t>
       </w:r>
     </w:p>
     <w:bookmarkStart w:id="16" w:name="_MON_1773145948"/>
     <w:bookmarkEnd w:id="16"/>
     <w:p>
       <w:r>
+        <w:rPr>
+          <w:noProof/>
+        </w:rPr>
         <w:object w:dxaOrig="8504" w:dyaOrig="5854" w14:anchorId="78E147D6">
-          <v:shape id="_x0000_i1034" type="#_x0000_t75" style="width:425.15pt;height:292.3pt" o:ole="" filled="t" fillcolor="#f2f2f2 [3052]">
+          <v:shape id="_x0000_i1033" type="#_x0000_t75" alt="" style="width:425.25pt;height:291.95pt;mso-width-percent:0;mso-height-percent:0;mso-width-percent:0;mso-height-percent:0" o:ole="" filled="t" fillcolor="#f2f2f2 [3052]">
             <v:imagedata r:id="rId29" o:title=""/>
           </v:shape>
-          <o:OLEObject Type="Embed" ProgID="Word.OpenDocumentText.12" ShapeID="_x0000_i1034" DrawAspect="Content" ObjectID="_1774367589" r:id="rId30"/>
+          <o:OLEObject Type="Embed" ProgID="Word.OpenDocumentText.12" ShapeID="_x0000_i1033" DrawAspect="Content" ObjectID="_1774374166" r:id="rId30"/>
         </w:object>
       </w:r>
     </w:p>
@@ -2831,27 +2731,20 @@
     <w:bookmarkEnd w:id="19"/>
     <w:p>
       <w:r>
+        <w:rPr>
+          <w:noProof/>
+        </w:rPr>
         <w:object w:dxaOrig="8504" w:dyaOrig="437" w14:anchorId="758DC989">
-          <v:shape id="_x0000_i1035" type="#_x0000_t75" style="width:425.15pt;height:21.45pt" o:ole="" filled="t" fillcolor="#f2f2f2 [3052]">
+          <v:shape id="_x0000_i1032" type="#_x0000_t75" alt="" style="width:425.25pt;height:20.8pt;mso-width-percent:0;mso-height-percent:0;mso-width-percent:0;mso-height-percent:0" o:ole="" filled="t" fillcolor="#f2f2f2 [3052]">
             <v:imagedata r:id="rId31" o:title=""/>
           </v:shape>
-          <o:OLEObject Type="Embed" ProgID="Word.OpenDocumentText.12" ShapeID="_x0000_i1035" DrawAspect="Content" ObjectID="_1774367590" r:id="rId32"/>
+          <o:OLEObject Type="Embed" ProgID="Word.OpenDocumentText.12" ShapeID="_x0000_i1032" DrawAspect="Content" ObjectID="_1774374167" r:id="rId32"/>
         </w:object>
       </w:r>
     </w:p>
     <w:p>
       <w:r>
-        <w:t xml:space="preserve">Este comando irá gerar a representação gráfica do grafo associado ao AFD definido no ficheiro </w:t>
-      </w:r>
-      <w:proofErr w:type="spellStart"/>
-      <w:proofErr w:type="gramStart"/>
-      <w:r>
-        <w:t>automato.json</w:t>
-      </w:r>
-      <w:proofErr w:type="spellEnd"/>
-      <w:proofErr w:type="gramEnd"/>
-      <w:r>
-        <w:t>.</w:t>
+        <w:t>Este comando irá gerar a representação gráfica do grafo associado ao AFD definido no ficheiro automato.json.</w:t>
       </w:r>
     </w:p>
     <w:p/>
@@ -2859,27 +2752,20 @@
     <w:bookmarkEnd w:id="20"/>
     <w:p>
       <w:r>
+        <w:rPr>
+          <w:noProof/>
+        </w:rPr>
         <w:object w:dxaOrig="8504" w:dyaOrig="433" w14:anchorId="5B798314">
-          <v:shape id="_x0000_i1036" type="#_x0000_t75" style="width:425.15pt;height:22.3pt" o:ole="" filled="t" fillcolor="#f2f2f2 [3052]">
+          <v:shape id="_x0000_i1031" type="#_x0000_t75" alt="" style="width:425.25pt;height:21.95pt;mso-width-percent:0;mso-height-percent:0;mso-width-percent:0;mso-height-percent:0" o:ole="" filled="t" fillcolor="#f2f2f2 [3052]">
             <v:imagedata r:id="rId33" o:title=""/>
           </v:shape>
-          <o:OLEObject Type="Embed" ProgID="Word.OpenDocumentText.12" ShapeID="_x0000_i1036" DrawAspect="Content" ObjectID="_1774367591" r:id="rId34"/>
+          <o:OLEObject Type="Embed" ProgID="Word.OpenDocumentText.12" ShapeID="_x0000_i1031" DrawAspect="Content" ObjectID="_1774374168" r:id="rId34"/>
         </w:object>
       </w:r>
     </w:p>
     <w:p>
       <w:r>
-        <w:t xml:space="preserve">Este comando irá reconhecer a palavra "101" utilizando o AFD definido no ficheiro </w:t>
-      </w:r>
-      <w:proofErr w:type="spellStart"/>
-      <w:proofErr w:type="gramStart"/>
-      <w:r>
-        <w:t>automato.json</w:t>
-      </w:r>
-      <w:proofErr w:type="spellEnd"/>
-      <w:proofErr w:type="gramEnd"/>
-      <w:r>
-        <w:t>.</w:t>
+        <w:t>Este comando irá reconhecer a palavra "101" utilizando o AFD definido no ficheiro automato.json.</w:t>
       </w:r>
     </w:p>
     <w:p>
@@ -2894,15 +2780,7 @@
     </w:p>
     <w:p>
       <w:r>
-        <w:t xml:space="preserve">A implementação apresentada neste capítulo oferece uma forma simples e eficiente de trabalhar com Autómatos Finitos Deterministas, permitindo a definição, visualização e reconhecimento de linguagens através de </w:t>
-      </w:r>
-      <w:proofErr w:type="spellStart"/>
-      <w:r>
-        <w:t>AFDs</w:t>
-      </w:r>
-      <w:proofErr w:type="spellEnd"/>
-      <w:r>
-        <w:t>.</w:t>
+        <w:t>A implementação apresentada neste capítulo oferece uma forma simples e eficiente de trabalhar com Autómatos Finitos Deterministas, permitindo a definição, visualização e reconhecimento de linguagens através de AFDs.</w:t>
       </w:r>
     </w:p>
     <w:p/>
@@ -2937,15 +2815,7 @@
     </w:p>
     <w:p>
       <w:r>
-        <w:t xml:space="preserve">Este capítulo apresenta uma implementação em </w:t>
-      </w:r>
-      <w:proofErr w:type="spellStart"/>
-      <w:r>
-        <w:t>Python</w:t>
-      </w:r>
-      <w:proofErr w:type="spellEnd"/>
-      <w:r>
-        <w:t xml:space="preserve"> de um Algoritmo de Conversão de Expressões Regulares para Autómatos Finitos Não-Determinísticos (AFND). O código apresenta funcionalidades para converter uma expressão regular num AFND, permitindo representar linguagens regulares de forma não determinística.</w:t>
+        <w:t>Este capítulo apresenta uma implementação em Python de um Algoritmo de Conversão de Expressões Regulares para Autómatos Finitos Não-Determinísticos (AFND). O código apresenta funcionalidades para converter uma expressão regular num AFND, permitindo representar linguagens regulares de forma não determinística.</w:t>
       </w:r>
     </w:p>
     <w:p>
@@ -2966,15 +2836,7 @@
         <w:t>nos</w:t>
       </w:r>
       <w:r>
-        <w:t xml:space="preserve"> </w:t>
-      </w:r>
-      <w:proofErr w:type="spellStart"/>
-      <w:r>
-        <w:t>AFNDs</w:t>
-      </w:r>
-      <w:proofErr w:type="spellEnd"/>
-      <w:r>
-        <w:t>, a conversão da expressão regular num AFND e a execução do programa principal.</w:t>
+        <w:t xml:space="preserve"> AFNDs, a conversão da expressão regular num AFND e a execução do programa principal.</w:t>
       </w:r>
     </w:p>
     <w:p>
@@ -2983,42 +2845,13 @@
       </w:pPr>
       <w:bookmarkStart w:id="25" w:name="_Toc163754813"/>
       <w:r>
-        <w:t xml:space="preserve">Operações Básicas nos </w:t>
-      </w:r>
-      <w:proofErr w:type="spellStart"/>
-      <w:r>
-        <w:t>AFNDs</w:t>
+        <w:t>Operações Básicas nos AFNDs</w:t>
       </w:r>
       <w:bookmarkEnd w:id="25"/>
-      <w:proofErr w:type="spellEnd"/>
-    </w:p>
-    <w:p>
-      <w:r>
-        <w:t xml:space="preserve">As operações básicas nos </w:t>
-      </w:r>
-      <w:proofErr w:type="spellStart"/>
-      <w:r>
-        <w:t>AFNDs</w:t>
-      </w:r>
-      <w:proofErr w:type="spellEnd"/>
-      <w:r>
-        <w:t xml:space="preserve"> incluem a concatenação, a união e o fecho de </w:t>
-      </w:r>
-      <w:proofErr w:type="spellStart"/>
-      <w:r>
-        <w:t>Kleene</w:t>
-      </w:r>
-      <w:proofErr w:type="spellEnd"/>
-      <w:r>
-        <w:t xml:space="preserve">. Cada operação é implementada como uma função que recebe dois </w:t>
-      </w:r>
-      <w:proofErr w:type="spellStart"/>
-      <w:r>
-        <w:t>AFNDs</w:t>
-      </w:r>
-      <w:proofErr w:type="spellEnd"/>
-      <w:r>
-        <w:t>, um como entrada e retorna um novo AFND como saída.</w:t>
+    </w:p>
+    <w:p>
+      <w:r>
+        <w:t>As operações básicas nos AFNDs incluem a concatenação, a união e o fecho de Kleene. Cada operação é implementada como uma função que recebe dois AFNDs, um como entrada e retorna um novo AFND como saída.</w:t>
       </w:r>
     </w:p>
     <w:p>
@@ -3033,34 +2866,21 @@
     </w:p>
     <w:p>
       <w:r>
-        <w:t xml:space="preserve">A função </w:t>
-      </w:r>
-      <w:proofErr w:type="gramStart"/>
-      <w:r>
-        <w:t>concatenação(</w:t>
-      </w:r>
-      <w:proofErr w:type="gramEnd"/>
-      <w:r>
-        <w:t xml:space="preserve">afnd1, afnd2) recebe dois </w:t>
-      </w:r>
-      <w:proofErr w:type="spellStart"/>
-      <w:r>
-        <w:t>AFNDs</w:t>
-      </w:r>
-      <w:proofErr w:type="spellEnd"/>
-      <w:r>
-        <w:t xml:space="preserve"> como entrada e concatena-os, adicionando transições vazias do estado final de afnd1 para o estado inicial de afnd2.</w:t>
+        <w:t>A função concatenação(afnd1, afnd2) recebe dois AFNDs como entrada e concatena-os, adicionando transições vazias do estado final de afnd1 para o estado inicial de afnd2.</w:t>
       </w:r>
     </w:p>
     <w:bookmarkStart w:id="27" w:name="_MON_1774081570"/>
     <w:bookmarkEnd w:id="27"/>
     <w:p>
       <w:r>
+        <w:rPr>
+          <w:noProof/>
+        </w:rPr>
         <w:object w:dxaOrig="8504" w:dyaOrig="4711" w14:anchorId="152473DF">
-          <v:shape id="_x0000_i1037" type="#_x0000_t75" style="width:425.15pt;height:191.55pt" o:ole="" filled="t" fillcolor="#f2f2f2 [3052]">
+          <v:shape id="_x0000_i1030" type="#_x0000_t75" alt="" style="width:425.25pt;height:191.8pt;mso-width-percent:0;mso-height-percent:0;mso-width-percent:0;mso-height-percent:0" o:ole="" filled="t" fillcolor="#f2f2f2 [3052]">
             <v:imagedata r:id="rId35" o:title=""/>
           </v:shape>
-          <o:OLEObject Type="Embed" ProgID="Word.OpenDocumentText.12" ShapeID="_x0000_i1037" DrawAspect="Content" ObjectID="_1774367592" r:id="rId36"/>
+          <o:OLEObject Type="Embed" ProgID="Word.OpenDocumentText.12" ShapeID="_x0000_i1030" DrawAspect="Content" ObjectID="_1774374169" r:id="rId36"/>
         </w:object>
       </w:r>
     </w:p>
@@ -3077,34 +2897,21 @@
     </w:p>
     <w:p>
       <w:r>
-        <w:t xml:space="preserve">A função </w:t>
-      </w:r>
-      <w:proofErr w:type="gramStart"/>
-      <w:r>
-        <w:t>união(</w:t>
-      </w:r>
-      <w:proofErr w:type="gramEnd"/>
-      <w:r>
-        <w:t xml:space="preserve">afnd1, afnd2) recebe dois </w:t>
-      </w:r>
-      <w:proofErr w:type="spellStart"/>
-      <w:r>
-        <w:t>AFNDs</w:t>
-      </w:r>
-      <w:proofErr w:type="spellEnd"/>
-      <w:r>
-        <w:t xml:space="preserve">  como entrada e realiza a união entre eles, criando um novo estado inicial e definindo transições vazias deste estado para os estados iniciais de afnd1 e afnd2.</w:t>
+        <w:t>A função união(afnd1, afnd2) recebe dois AFNDs  como entrada e realiza a união entre eles, criando um novo estado inicial e definindo transições vazias deste estado para os estados iniciais de afnd1 e afnd2.</w:t>
       </w:r>
     </w:p>
     <w:bookmarkStart w:id="29" w:name="_MON_1774081710"/>
     <w:bookmarkEnd w:id="29"/>
     <w:p>
       <w:r>
+        <w:rPr>
+          <w:noProof/>
+        </w:rPr>
         <w:object w:dxaOrig="8504" w:dyaOrig="6133" w14:anchorId="01346465">
-          <v:shape id="_x0000_i1038" type="#_x0000_t75" style="width:425.15pt;height:305.55pt" o:ole="" filled="t" fillcolor="#f2f2f2 [3052]">
+          <v:shape id="_x0000_i1029" type="#_x0000_t75" alt="" style="width:425.25pt;height:304.9pt;mso-width-percent:0;mso-height-percent:0;mso-width-percent:0;mso-height-percent:0" o:ole="" filled="t" fillcolor="#f2f2f2 [3052]">
             <v:imagedata r:id="rId37" o:title=""/>
           </v:shape>
-          <o:OLEObject Type="Embed" ProgID="Word.OpenDocumentText.12" ShapeID="_x0000_i1038" DrawAspect="Content" ObjectID="_1774367593" r:id="rId38"/>
+          <o:OLEObject Type="Embed" ProgID="Word.OpenDocumentText.12" ShapeID="_x0000_i1029" DrawAspect="Content" ObjectID="_1774374170" r:id="rId38"/>
         </w:object>
       </w:r>
     </w:p>
@@ -3124,64 +2931,27 @@
       <w:bookmarkStart w:id="30" w:name="_Toc163754816"/>
       <w:r>
         <w:lastRenderedPageBreak/>
-        <w:t xml:space="preserve">Fecho de </w:t>
-      </w:r>
-      <w:proofErr w:type="spellStart"/>
-      <w:r>
-        <w:t>Kleene</w:t>
-      </w:r>
-      <w:proofErr w:type="spellEnd"/>
-      <w:r>
-        <w:t>:</w:t>
+        <w:t>Fecho de Kleene:</w:t>
       </w:r>
       <w:bookmarkEnd w:id="30"/>
     </w:p>
     <w:p>
       <w:r>
-        <w:t xml:space="preserve">A função </w:t>
-      </w:r>
-      <w:proofErr w:type="spellStart"/>
-      <w:r>
-        <w:t>kleene</w:t>
-      </w:r>
-      <w:proofErr w:type="spellEnd"/>
-      <w:r>
-        <w:t>(</w:t>
-      </w:r>
-      <w:proofErr w:type="spellStart"/>
-      <w:r>
-        <w:t>afnd</w:t>
-      </w:r>
-      <w:proofErr w:type="spellEnd"/>
-      <w:r>
-        <w:t xml:space="preserve">) recebe um AFND como entrada e aplica o fecho de </w:t>
-      </w:r>
-      <w:proofErr w:type="spellStart"/>
-      <w:r>
-        <w:t>Kleene</w:t>
-      </w:r>
-      <w:proofErr w:type="spellEnd"/>
-      <w:r>
-        <w:t xml:space="preserve"> </w:t>
-      </w:r>
-      <w:proofErr w:type="gramStart"/>
-      <w:r>
-        <w:t>criando um novo</w:t>
-      </w:r>
-      <w:proofErr w:type="gramEnd"/>
-      <w:r>
-        <w:t xml:space="preserve"> estado inicial e um novo estado final, e definindo transições vazias entre estes estados e os estados originais do AFND.</w:t>
+        <w:t>A função kleene(afnd) recebe um AFND como entrada e aplica o fecho de Kleene criando um novo estado inicial e um novo estado final, e definindo transições vazias entre estes estados e os estados originais do AFND.</w:t>
       </w:r>
     </w:p>
     <w:bookmarkStart w:id="31" w:name="_MON_1774081815"/>
     <w:bookmarkEnd w:id="31"/>
     <w:p>
       <w:r>
+        <w:rPr>
+          <w:noProof/>
+        </w:rPr>
         <w:object w:dxaOrig="8504" w:dyaOrig="6986" w14:anchorId="1DFFE43B">
-          <v:shape id="_x0000_i1039" type="#_x0000_t75" style="width:425.15pt;height:348pt" o:ole="" filled="t" fillcolor="#f2f2f2 [3052]">
+          <v:shape id="_x0000_i1028" type="#_x0000_t75" alt="" style="width:425.25pt;height:347.65pt;mso-width-percent:0;mso-height-percent:0;mso-width-percent:0;mso-height-percent:0" o:ole="" filled="t" fillcolor="#f2f2f2 [3052]">
             <v:imagedata r:id="rId39" o:title=""/>
           </v:shape>
-          <o:OLEObject Type="Embed" ProgID="Word.OpenDocumentText.12" ShapeID="_x0000_i1039" DrawAspect="Content" ObjectID="_1774367594" r:id="rId40"/>
+          <o:OLEObject Type="Embed" ProgID="Word.OpenDocumentText.12" ShapeID="_x0000_i1028" DrawAspect="Content" ObjectID="_1774374171" r:id="rId40"/>
         </w:object>
       </w:r>
     </w:p>
@@ -3199,108 +2969,31 @@
     </w:p>
     <w:p>
       <w:r>
-        <w:t>"</w:t>
-      </w:r>
-      <w:proofErr w:type="spellStart"/>
-      <w:r>
-        <w:t>seq</w:t>
-      </w:r>
-      <w:proofErr w:type="spellEnd"/>
-      <w:r>
-        <w:t>": Esta chave está associada à operação de concatenação. Quando o código encontrar a operação "</w:t>
-      </w:r>
-      <w:proofErr w:type="spellStart"/>
-      <w:r>
-        <w:t>seq</w:t>
-      </w:r>
-      <w:proofErr w:type="spellEnd"/>
-      <w:r>
-        <w:t xml:space="preserve">" numa expressão regular, ele chama a função </w:t>
-      </w:r>
-      <w:proofErr w:type="spellStart"/>
-      <w:r>
-        <w:t>concatenacao</w:t>
-      </w:r>
-      <w:proofErr w:type="spellEnd"/>
-      <w:r>
-        <w:t>.</w:t>
-      </w:r>
-    </w:p>
-    <w:p>
-      <w:r>
-        <w:t>"</w:t>
-      </w:r>
-      <w:proofErr w:type="spellStart"/>
-      <w:r>
-        <w:t>alt</w:t>
-      </w:r>
-      <w:proofErr w:type="spellEnd"/>
-      <w:r>
-        <w:t>": Esta chave está associada à operação de união. Quando o código encontrar a operação "</w:t>
-      </w:r>
-      <w:proofErr w:type="spellStart"/>
-      <w:r>
-        <w:t>alt</w:t>
-      </w:r>
-      <w:proofErr w:type="spellEnd"/>
-      <w:r>
-        <w:t xml:space="preserve">" numa expressão regular, ele chama a função </w:t>
-      </w:r>
-      <w:proofErr w:type="spellStart"/>
-      <w:r>
-        <w:t>uniao</w:t>
-      </w:r>
-      <w:proofErr w:type="spellEnd"/>
-      <w:r>
-        <w:t>.</w:t>
-      </w:r>
-    </w:p>
-    <w:p>
-      <w:r>
-        <w:t>"</w:t>
-      </w:r>
-      <w:proofErr w:type="spellStart"/>
-      <w:r>
-        <w:t>kle</w:t>
-      </w:r>
-      <w:proofErr w:type="spellEnd"/>
-      <w:r>
-        <w:t xml:space="preserve">": Esta chave está associada à operação de fecho de </w:t>
-      </w:r>
-      <w:proofErr w:type="spellStart"/>
-      <w:r>
-        <w:t>Kleene</w:t>
-      </w:r>
-      <w:proofErr w:type="spellEnd"/>
-      <w:r>
-        <w:t>. Quando o código encontrar a operação "</w:t>
-      </w:r>
-      <w:proofErr w:type="spellStart"/>
-      <w:r>
-        <w:t>kle</w:t>
-      </w:r>
-      <w:proofErr w:type="spellEnd"/>
-      <w:r>
-        <w:t xml:space="preserve">" numa expressão regular, ele chama a função </w:t>
-      </w:r>
-      <w:proofErr w:type="spellStart"/>
-      <w:r>
-        <w:t>kleene</w:t>
-      </w:r>
-      <w:proofErr w:type="spellEnd"/>
-      <w:r>
-        <w:t>.</w:t>
+        <w:t>"seq": Esta chave está associada à operação de concatenação. Quando o código encontrar a operação "seq" numa expressão regular, ele chama a função concatenacao.</w:t>
+      </w:r>
+    </w:p>
+    <w:p>
+      <w:r>
+        <w:t>"alt": Esta chave está associada à operação de união. Quando o código encontrar a operação "alt" numa expressão regular, ele chama a função uniao.</w:t>
+      </w:r>
+    </w:p>
+    <w:p>
+      <w:r>
+        <w:t>"kle": Esta chave está associada à operação de fecho de Kleene. Quando o código encontrar a operação "kle" numa expressão regular, ele chama a função kleene.</w:t>
       </w:r>
     </w:p>
     <w:bookmarkStart w:id="32" w:name="_MON_1774082024"/>
     <w:bookmarkEnd w:id="32"/>
     <w:p>
       <w:r>
+        <w:rPr>
+          <w:noProof/>
+        </w:rPr>
         <w:object w:dxaOrig="8504" w:dyaOrig="2138" w14:anchorId="551B0F98">
-          <v:shape id="_x0000_i1040" type="#_x0000_t75" style="width:425.15pt;height:106.3pt" o:ole="" filled="t" fillcolor="#f2f2f2 [3052]">
+          <v:shape id="_x0000_i1027" type="#_x0000_t75" alt="" style="width:425.25pt;height:106.3pt;mso-width-percent:0;mso-height-percent:0;mso-width-percent:0;mso-height-percent:0" o:ole="" filled="t" fillcolor="#f2f2f2 [3052]">
             <v:imagedata r:id="rId41" o:title=""/>
           </v:shape>
-          <o:OLEObject Type="Embed" ProgID="Word.OpenDocumentText.12" ShapeID="_x0000_i1040" DrawAspect="Content" ObjectID="_1774367595" r:id="rId42"/>
+          <o:OLEObject Type="Embed" ProgID="Word.OpenDocumentText.12" ShapeID="_x0000_i1027" DrawAspect="Content" ObjectID="_1774374172" r:id="rId42"/>
         </w:object>
       </w:r>
     </w:p>
@@ -3325,42 +3018,21 @@
     </w:p>
     <w:p>
       <w:r>
-        <w:t xml:space="preserve">A função </w:t>
-      </w:r>
-      <w:proofErr w:type="spellStart"/>
-      <w:r>
-        <w:t>converter_afnd</w:t>
-      </w:r>
-      <w:proofErr w:type="spellEnd"/>
-      <w:r>
-        <w:t>(</w:t>
-      </w:r>
-      <w:proofErr w:type="spellStart"/>
-      <w:r>
-        <w:t>expressao_regular</w:t>
-      </w:r>
-      <w:proofErr w:type="spellEnd"/>
-      <w:r>
-        <w:t xml:space="preserve">) recebe uma expressão regular como entrada e converte-a num AFND utilizando as operações básicas nos </w:t>
-      </w:r>
-      <w:proofErr w:type="spellStart"/>
-      <w:r>
-        <w:t>AFNDs</w:t>
-      </w:r>
-      <w:proofErr w:type="spellEnd"/>
-      <w:r>
-        <w:t>.</w:t>
+        <w:t>A função converter_afnd(expressao_regular) recebe uma expressão regular como entrada e converte-a num AFND utilizando as operações básicas nos AFNDs.</w:t>
       </w:r>
     </w:p>
     <w:bookmarkStart w:id="34" w:name="_MON_1774082078"/>
     <w:bookmarkEnd w:id="34"/>
     <w:p>
       <w:r>
+        <w:rPr>
+          <w:noProof/>
+        </w:rPr>
         <w:object w:dxaOrig="8504" w:dyaOrig="10973" w14:anchorId="403EBFE3">
-          <v:shape id="_x0000_i1041" type="#_x0000_t75" style="width:425.15pt;height:546.45pt" o:ole="" filled="t" fillcolor="#f2f2f2 [3052]">
+          <v:shape id="_x0000_i1026" type="#_x0000_t75" alt="" style="width:425.25pt;height:546.2pt;mso-width-percent:0;mso-height-percent:0;mso-width-percent:0;mso-height-percent:0" o:ole="" filled="t" fillcolor="#f2f2f2 [3052]">
             <v:imagedata r:id="rId43" o:title=""/>
           </v:shape>
-          <o:OLEObject Type="Embed" ProgID="Word.OpenDocumentText.12" ShapeID="_x0000_i1041" DrawAspect="Content" ObjectID="_1774367596" r:id="rId44"/>
+          <o:OLEObject Type="Embed" ProgID="Word.OpenDocumentText.12" ShapeID="_x0000_i1026" DrawAspect="Content" ObjectID="_1774374173" r:id="rId44"/>
         </w:object>
       </w:r>
     </w:p>
@@ -3394,11 +3066,14 @@
     <w:bookmarkEnd w:id="37"/>
     <w:p>
       <w:r>
+        <w:rPr>
+          <w:noProof/>
+        </w:rPr>
         <w:object w:dxaOrig="8504" w:dyaOrig="431" w14:anchorId="26216C6A">
-          <v:shape id="_x0000_i1042" type="#_x0000_t75" style="width:425.15pt;height:21.45pt" o:ole="" filled="t" fillcolor="#f2f2f2 [3052]">
+          <v:shape id="_x0000_i1025" type="#_x0000_t75" alt="" style="width:425.25pt;height:20.8pt;mso-width-percent:0;mso-height-percent:0;mso-width-percent:0;mso-height-percent:0" o:ole="" filled="t" fillcolor="#f2f2f2 [3052]">
             <v:imagedata r:id="rId45" o:title=""/>
           </v:shape>
-          <o:OLEObject Type="Embed" ProgID="Word.OpenDocumentText.12" ShapeID="_x0000_i1042" DrawAspect="Content" ObjectID="_1774367597" r:id="rId46"/>
+          <o:OLEObject Type="Embed" ProgID="Word.OpenDocumentText.12" ShapeID="_x0000_i1025" DrawAspect="Content" ObjectID="_1774374174" r:id="rId46"/>
         </w:object>
       </w:r>
     </w:p>
@@ -3434,7 +3109,23 @@
       </w:r>
       <w:bookmarkEnd w:id="39"/>
     </w:p>
+    <w:p>
+      <w:pPr>
+        <w:pStyle w:val="Ttulo2"/>
+      </w:pPr>
+      <w:r>
+        <w:t>Introdução</w:t>
+      </w:r>
+    </w:p>
     <w:p/>
+    <w:p>
+      <w:pPr>
+        <w:pStyle w:val="Ttulo2"/>
+      </w:pPr>
+      <w:r>
+        <w:t>Estrutura do Código</w:t>
+      </w:r>
+    </w:p>
     <w:sectPr>
       <w:headerReference w:type="even" r:id="rId47"/>
       <w:headerReference w:type="default" r:id="rId48"/>

</xml_diff>